<commit_message>
Modify the fifth chapter
</commit_message>
<xml_diff>
--- a/documentation/5 раздел.docx
+++ b/documentation/5 раздел.docx
@@ -68,15 +68,7 @@
           <w:szCs w:val="28"/>
           <w:lang w:val="uk-UA"/>
         </w:rPr>
-        <w:t xml:space="preserve">а) Тестування правильності введених значень у </w:t>
-      </w:r>
-      <w:r>
-        <w:rPr>
-          <w:sz w:val="28"/>
-          <w:szCs w:val="28"/>
-          <w:lang w:val="uk-UA"/>
-        </w:rPr>
-        <w:t>телеграм-боті</w:t>
+        <w:t>а) Тестування правильності введених значень у телеграм-боті</w:t>
       </w:r>
     </w:p>
     <w:p>
@@ -112,9 +104,24 @@
           <w:szCs w:val="28"/>
           <w:lang w:val="uk-UA"/>
         </w:rPr>
-        <w:t xml:space="preserve">Тестування введення значень, які не відповідають темі сайту </w:t>
-      </w:r>
-      <w:proofErr w:type="spellStart"/>
+        <w:t xml:space="preserve">Тестування введення </w:t>
+      </w:r>
+      <w:r>
+        <w:rPr>
+          <w:sz w:val="28"/>
+          <w:szCs w:val="28"/>
+          <w:lang w:val="uk-UA"/>
+        </w:rPr>
+        <w:t>пошукових запитів</w:t>
+      </w:r>
+      <w:r>
+        <w:rPr>
+          <w:sz w:val="28"/>
+          <w:szCs w:val="28"/>
+          <w:lang w:val="uk-UA"/>
+        </w:rPr>
+        <w:t xml:space="preserve">, які не відповідають темі сайту </w:t>
+      </w:r>
       <w:r>
         <w:rPr>
           <w:sz w:val="28"/>
@@ -123,7 +130,6 @@
         </w:rPr>
         <w:t>stackoverflow</w:t>
       </w:r>
-      <w:proofErr w:type="spellEnd"/>
       <w:r>
         <w:rPr>
           <w:sz w:val="28"/>
@@ -174,15 +180,23 @@
           <w:szCs w:val="28"/>
           <w:lang w:val="uk-UA"/>
         </w:rPr>
-        <w:t>Тестування введення значень, які</w:t>
-      </w:r>
-      <w:r>
-        <w:rPr>
-          <w:sz w:val="28"/>
-          <w:szCs w:val="28"/>
-          <w:lang w:val="uk-UA"/>
-        </w:rPr>
-        <w:t xml:space="preserve"> перевищують ліміт кількості статей, який може видати бот</w:t>
+        <w:t xml:space="preserve">Тестування введення </w:t>
+      </w:r>
+      <w:r>
+        <w:rPr>
+          <w:sz w:val="28"/>
+          <w:szCs w:val="28"/>
+          <w:lang w:val="uk-UA"/>
+        </w:rPr>
+        <w:t xml:space="preserve">кількості </w:t>
+      </w:r>
+      <w:r>
+        <w:rPr>
+          <w:sz w:val="28"/>
+          <w:szCs w:val="28"/>
+          <w:lang w:val="uk-UA"/>
+        </w:rPr>
+        <w:t>статей</w:t>
       </w:r>
     </w:p>
     <w:p>
@@ -201,15 +215,7 @@
           <w:szCs w:val="28"/>
           <w:lang w:val="uk-UA"/>
         </w:rPr>
-        <w:t xml:space="preserve">б) </w:t>
-      </w:r>
-      <w:r>
-        <w:rPr>
-          <w:sz w:val="28"/>
-          <w:szCs w:val="28"/>
-          <w:lang w:val="uk-UA"/>
-        </w:rPr>
-        <w:t xml:space="preserve">Тестування правильності передбачення моделі </w:t>
+        <w:t xml:space="preserve">б) Тестування правильності передбачення моделі </w:t>
       </w:r>
       <w:r>
         <w:rPr>
@@ -225,31 +231,7 @@
           <w:szCs w:val="28"/>
           <w:lang w:val="uk-UA"/>
         </w:rPr>
-        <w:t xml:space="preserve"> </w:t>
-      </w:r>
-      <w:r>
-        <w:rPr>
-          <w:sz w:val="28"/>
-          <w:szCs w:val="28"/>
-          <w:lang w:val="uk-UA"/>
-        </w:rPr>
-        <w:t>тегів</w:t>
-      </w:r>
-      <w:r>
-        <w:rPr>
-          <w:sz w:val="28"/>
-          <w:szCs w:val="28"/>
-          <w:lang w:val="uk-UA"/>
-        </w:rPr>
-        <w:t xml:space="preserve"> на основі </w:t>
-      </w:r>
-      <w:r>
-        <w:rPr>
-          <w:sz w:val="28"/>
-          <w:szCs w:val="28"/>
-          <w:lang w:val="uk-UA"/>
-        </w:rPr>
-        <w:t>тексту запиту</w:t>
+        <w:t xml:space="preserve"> тегів на основі тексту запиту</w:t>
       </w:r>
     </w:p>
     <w:p>
@@ -304,7 +286,23 @@
           <w:szCs w:val="28"/>
           <w:lang w:val="uk-UA"/>
         </w:rPr>
-        <w:t>в) Тестування правильності передбачення моделі логістичної регресії категорії на основі тегів</w:t>
+        <w:t xml:space="preserve">в) Тестування правильності передбачення моделі </w:t>
+      </w:r>
+      <w:r>
+        <w:rPr>
+          <w:sz w:val="28"/>
+          <w:szCs w:val="28"/>
+          <w:lang w:val="uk-UA"/>
+        </w:rPr>
+        <w:t xml:space="preserve">мультиноміальної </w:t>
+      </w:r>
+      <w:r>
+        <w:rPr>
+          <w:sz w:val="28"/>
+          <w:szCs w:val="28"/>
+          <w:lang w:val="uk-UA"/>
+        </w:rPr>
+        <w:t>логістичної регресії категорії на основі тегів</w:t>
       </w:r>
     </w:p>
     <w:p>
@@ -331,23 +329,7 @@
           <w:szCs w:val="28"/>
           <w:lang w:val="uk-UA"/>
         </w:rPr>
-        <w:t xml:space="preserve">1) Тестування процентного відношення правильно класифікованих </w:t>
-      </w:r>
-      <w:r>
-        <w:rPr>
-          <w:sz w:val="28"/>
-          <w:szCs w:val="28"/>
-          <w:lang w:val="uk-UA"/>
-        </w:rPr>
-        <w:t>категорій</w:t>
-      </w:r>
-      <w:r>
-        <w:rPr>
-          <w:sz w:val="28"/>
-          <w:szCs w:val="28"/>
-          <w:lang w:val="uk-UA"/>
-        </w:rPr>
-        <w:t xml:space="preserve"> до неправильно класифікованих.</w:t>
+        <w:t>1) Тестування процентного відношення правильно класифікованих категорій до неправильно класифікованих.</w:t>
       </w:r>
     </w:p>
     <w:p>
@@ -406,9 +388,24 @@
           <w:szCs w:val="28"/>
           <w:lang w:val="uk-UA"/>
         </w:rPr>
-        <w:t xml:space="preserve">Таблиця 5.1 - Тестування введення значень, які не відповідають темі сайту </w:t>
-      </w:r>
-      <w:proofErr w:type="spellStart"/>
+        <w:t xml:space="preserve">Таблиця 5.1 </w:t>
+      </w:r>
+      <w:r>
+        <w:rPr>
+          <w:sz w:val="28"/>
+          <w:szCs w:val="28"/>
+          <w:lang w:val="uk-UA"/>
+        </w:rPr>
+        <w:t>–</w:t>
+      </w:r>
+      <w:r>
+        <w:rPr>
+          <w:sz w:val="28"/>
+          <w:szCs w:val="28"/>
+          <w:lang w:val="uk-UA"/>
+        </w:rPr>
+        <w:t xml:space="preserve"> Тестування введення значень, які не відповідають темі сайту </w:t>
+      </w:r>
       <w:r>
         <w:rPr>
           <w:sz w:val="28"/>
@@ -417,7 +414,6 @@
         </w:rPr>
         <w:t>stackoverflow</w:t>
       </w:r>
-      <w:proofErr w:type="spellEnd"/>
     </w:p>
     <w:tbl>
       <w:tblPr>
@@ -625,7 +621,6 @@
                 <w:szCs w:val="28"/>
               </w:rPr>
             </w:pPr>
-            <w:proofErr w:type="spellStart"/>
             <w:r>
               <w:rPr>
                 <w:rFonts w:eastAsia="Calibri"/>
@@ -635,7 +630,6 @@
               </w:rPr>
               <w:t>Mattermost</w:t>
             </w:r>
-            <w:proofErr w:type="spellEnd"/>
           </w:p>
         </w:tc>
       </w:tr>
@@ -668,52 +662,86 @@
                 <w:szCs w:val="28"/>
                 <w:lang w:val="uk-UA" w:eastAsia="en-US"/>
               </w:rPr>
+              <w:t>Схема проведення тесту</w:t>
+            </w:r>
+          </w:p>
+        </w:tc>
+        <w:tc>
+          <w:tcPr>
+            <w:tcW w:w="4334" w:type="dxa"/>
+            <w:tcBorders>
+              <w:top w:val="single" w:sz="4" w:space="0" w:color="auto"/>
+              <w:left w:val="single" w:sz="4" w:space="0" w:color="auto"/>
+              <w:bottom w:val="single" w:sz="4" w:space="0" w:color="auto"/>
+              <w:right w:val="single" w:sz="4" w:space="0" w:color="auto"/>
+            </w:tcBorders>
+            <w:hideMark/>
+          </w:tcPr>
+          <w:p>
+            <w:pPr>
+              <w:spacing w:line="360" w:lineRule="auto"/>
+              <w:jc w:val="center"/>
+              <w:rPr>
+                <w:sz w:val="28"/>
+                <w:szCs w:val="28"/>
+                <w:lang w:val="uk-UA"/>
+              </w:rPr>
+            </w:pPr>
+            <w:r>
+              <w:rPr>
+                <w:rFonts w:eastAsia="Calibri"/>
+                <w:sz w:val="28"/>
+                <w:szCs w:val="28"/>
+                <w:lang w:val="uk-UA" w:eastAsia="en-US"/>
+              </w:rPr>
+              <w:t xml:space="preserve">Проконтролювати, чи </w:t>
+            </w:r>
+            <w:r>
+              <w:rPr>
+                <w:rFonts w:eastAsia="Calibri"/>
+                <w:sz w:val="28"/>
+                <w:szCs w:val="28"/>
+                <w:lang w:val="uk-UA" w:eastAsia="en-US"/>
+              </w:rPr>
+              <w:t>буде</w:t>
+            </w:r>
+            <w:r>
+              <w:rPr>
+                <w:rFonts w:eastAsia="Calibri"/>
+                <w:sz w:val="28"/>
+                <w:szCs w:val="28"/>
+                <w:lang w:val="uk-UA" w:eastAsia="en-US"/>
+              </w:rPr>
+              <w:t xml:space="preserve"> </w:t>
+            </w:r>
+            <w:r>
+              <w:rPr>
+                <w:rFonts w:eastAsia="Calibri"/>
+                <w:sz w:val="28"/>
+                <w:szCs w:val="28"/>
+                <w:lang w:val="uk-UA" w:eastAsia="en-US"/>
+              </w:rPr>
+              <w:t>бот</w:t>
+            </w:r>
+            <w:r>
+              <w:rPr>
+                <w:rFonts w:eastAsia="Calibri"/>
+                <w:sz w:val="28"/>
+                <w:szCs w:val="28"/>
+                <w:lang w:val="uk-UA" w:eastAsia="en-US"/>
+              </w:rPr>
+              <w:t xml:space="preserve"> </w:t>
+            </w:r>
+            <w:r>
+              <w:rPr>
+                <w:rFonts w:eastAsia="Calibri"/>
+                <w:sz w:val="28"/>
+                <w:szCs w:val="28"/>
+                <w:lang w:val="uk-UA" w:eastAsia="en-US"/>
+              </w:rPr>
               <w:lastRenderedPageBreak/>
-              <w:t>Схема проведення тесту</w:t>
-            </w:r>
-          </w:p>
-        </w:tc>
-        <w:tc>
-          <w:tcPr>
-            <w:tcW w:w="4334" w:type="dxa"/>
-            <w:tcBorders>
-              <w:top w:val="single" w:sz="4" w:space="0" w:color="auto"/>
-              <w:left w:val="single" w:sz="4" w:space="0" w:color="auto"/>
-              <w:bottom w:val="single" w:sz="4" w:space="0" w:color="auto"/>
-              <w:right w:val="single" w:sz="4" w:space="0" w:color="auto"/>
-            </w:tcBorders>
-            <w:hideMark/>
-          </w:tcPr>
-          <w:p>
-            <w:pPr>
-              <w:spacing w:line="360" w:lineRule="auto"/>
-              <w:jc w:val="center"/>
-              <w:rPr>
-                <w:sz w:val="28"/>
-                <w:szCs w:val="28"/>
-                <w:lang w:val="uk-UA"/>
-              </w:rPr>
-            </w:pPr>
-            <w:r>
-              <w:rPr>
-                <w:rFonts w:eastAsia="Calibri"/>
-                <w:sz w:val="28"/>
-                <w:szCs w:val="28"/>
-                <w:lang w:val="uk-UA" w:eastAsia="en-US"/>
-              </w:rPr>
-              <w:t xml:space="preserve">Проконтролювати, чи буде пошукова система шукати заданий запит у </w:t>
-            </w:r>
-            <w:proofErr w:type="spellStart"/>
-            <w:r>
-              <w:rPr>
-                <w:rFonts w:eastAsia="Calibri"/>
-                <w:sz w:val="28"/>
-                <w:szCs w:val="28"/>
-                <w:lang w:val="uk-UA" w:eastAsia="en-US"/>
-              </w:rPr>
-              <w:t>датасеті</w:t>
-            </w:r>
-            <w:proofErr w:type="spellEnd"/>
+              <w:t>видавати статті за заданим запитом</w:t>
+            </w:r>
           </w:p>
         </w:tc>
       </w:tr>
@@ -746,6 +774,7 @@
                 <w:szCs w:val="28"/>
                 <w:lang w:val="uk-UA" w:eastAsia="en-US"/>
               </w:rPr>
+              <w:lastRenderedPageBreak/>
               <w:t>Очікуваний результат</w:t>
             </w:r>
           </w:p>
@@ -771,185 +800,14 @@
                 <w:lang w:val="uk-UA"/>
               </w:rPr>
             </w:pPr>
-            <w:proofErr w:type="spellStart"/>
-            <w:r>
-              <w:rPr>
-                <w:rFonts w:eastAsia="Calibri"/>
-                <w:sz w:val="28"/>
-                <w:szCs w:val="28"/>
-                <w:lang w:val="uk-UA" w:eastAsia="en-US"/>
-              </w:rPr>
-              <w:t>No</w:t>
-            </w:r>
-            <w:proofErr w:type="spellEnd"/>
-            <w:r>
-              <w:rPr>
-                <w:rFonts w:eastAsia="Calibri"/>
-                <w:sz w:val="28"/>
-                <w:szCs w:val="28"/>
-                <w:lang w:val="uk-UA" w:eastAsia="en-US"/>
-              </w:rPr>
-              <w:t xml:space="preserve"> </w:t>
-            </w:r>
-            <w:proofErr w:type="spellStart"/>
-            <w:r>
-              <w:rPr>
-                <w:rFonts w:eastAsia="Calibri"/>
-                <w:sz w:val="28"/>
-                <w:szCs w:val="28"/>
-                <w:lang w:val="uk-UA" w:eastAsia="en-US"/>
-              </w:rPr>
-              <w:t>corresponding</w:t>
-            </w:r>
-            <w:proofErr w:type="spellEnd"/>
-            <w:r>
-              <w:rPr>
-                <w:rFonts w:eastAsia="Calibri"/>
-                <w:sz w:val="28"/>
-                <w:szCs w:val="28"/>
-                <w:lang w:val="uk-UA" w:eastAsia="en-US"/>
-              </w:rPr>
-              <w:t xml:space="preserve"> </w:t>
-            </w:r>
-            <w:proofErr w:type="spellStart"/>
-            <w:r>
-              <w:rPr>
-                <w:rFonts w:eastAsia="Calibri"/>
-                <w:sz w:val="28"/>
-                <w:szCs w:val="28"/>
-                <w:lang w:val="uk-UA" w:eastAsia="en-US"/>
-              </w:rPr>
-              <w:t>articles</w:t>
-            </w:r>
-            <w:proofErr w:type="spellEnd"/>
-            <w:r>
-              <w:rPr>
-                <w:rFonts w:eastAsia="Calibri"/>
-                <w:sz w:val="28"/>
-                <w:szCs w:val="28"/>
-                <w:lang w:val="uk-UA" w:eastAsia="en-US"/>
-              </w:rPr>
-              <w:t xml:space="preserve"> </w:t>
-            </w:r>
-            <w:proofErr w:type="spellStart"/>
-            <w:r>
-              <w:rPr>
-                <w:rFonts w:eastAsia="Calibri"/>
-                <w:sz w:val="28"/>
-                <w:szCs w:val="28"/>
-                <w:lang w:val="uk-UA" w:eastAsia="en-US"/>
-              </w:rPr>
-              <w:t>were</w:t>
-            </w:r>
-            <w:proofErr w:type="spellEnd"/>
-            <w:r>
-              <w:rPr>
-                <w:rFonts w:eastAsia="Calibri"/>
-                <w:sz w:val="28"/>
-                <w:szCs w:val="28"/>
-                <w:lang w:val="uk-UA" w:eastAsia="en-US"/>
-              </w:rPr>
-              <w:t xml:space="preserve"> </w:t>
-            </w:r>
-            <w:proofErr w:type="spellStart"/>
-            <w:r>
-              <w:rPr>
-                <w:rFonts w:eastAsia="Calibri"/>
-                <w:sz w:val="28"/>
-                <w:szCs w:val="28"/>
-                <w:lang w:val="uk-UA" w:eastAsia="en-US"/>
-              </w:rPr>
-              <w:t>found</w:t>
-            </w:r>
-            <w:proofErr w:type="spellEnd"/>
-            <w:r>
-              <w:rPr>
-                <w:rFonts w:eastAsia="Calibri"/>
-                <w:sz w:val="28"/>
-                <w:szCs w:val="28"/>
-                <w:lang w:val="uk-UA" w:eastAsia="en-US"/>
-              </w:rPr>
-              <w:t xml:space="preserve"> </w:t>
-            </w:r>
-            <w:proofErr w:type="spellStart"/>
-            <w:r>
-              <w:rPr>
-                <w:rFonts w:eastAsia="Calibri"/>
-                <w:sz w:val="28"/>
-                <w:szCs w:val="28"/>
-                <w:lang w:val="uk-UA" w:eastAsia="en-US"/>
-              </w:rPr>
-              <w:t>for</w:t>
-            </w:r>
-            <w:proofErr w:type="spellEnd"/>
-            <w:r>
-              <w:rPr>
-                <w:rFonts w:eastAsia="Calibri"/>
-                <w:sz w:val="28"/>
-                <w:szCs w:val="28"/>
-                <w:lang w:val="uk-UA" w:eastAsia="en-US"/>
-              </w:rPr>
-              <w:t xml:space="preserve"> </w:t>
-            </w:r>
-            <w:proofErr w:type="spellStart"/>
-            <w:r>
-              <w:rPr>
-                <w:rFonts w:eastAsia="Calibri"/>
-                <w:sz w:val="28"/>
-                <w:szCs w:val="28"/>
-                <w:lang w:val="uk-UA" w:eastAsia="en-US"/>
-              </w:rPr>
-              <w:t>such</w:t>
-            </w:r>
-            <w:proofErr w:type="spellEnd"/>
-            <w:r>
-              <w:rPr>
-                <w:rFonts w:eastAsia="Calibri"/>
-                <w:sz w:val="28"/>
-                <w:szCs w:val="28"/>
-                <w:lang w:val="uk-UA" w:eastAsia="en-US"/>
-              </w:rPr>
-              <w:t xml:space="preserve"> </w:t>
-            </w:r>
-            <w:proofErr w:type="spellStart"/>
-            <w:r>
-              <w:rPr>
-                <w:rFonts w:eastAsia="Calibri"/>
-                <w:sz w:val="28"/>
-                <w:szCs w:val="28"/>
-                <w:lang w:val="uk-UA" w:eastAsia="en-US"/>
-              </w:rPr>
-              <w:t>request</w:t>
-            </w:r>
-            <w:proofErr w:type="spellEnd"/>
-            <w:r>
-              <w:rPr>
-                <w:rFonts w:eastAsia="Calibri"/>
-                <w:sz w:val="28"/>
-                <w:szCs w:val="28"/>
-                <w:lang w:val="uk-UA" w:eastAsia="en-US"/>
-              </w:rPr>
-              <w:t>: "</w:t>
-            </w:r>
-            <w:proofErr w:type="spellStart"/>
-            <w:r>
-              <w:rPr>
-                <w:rFonts w:eastAsia="Calibri"/>
-                <w:sz w:val="28"/>
-                <w:szCs w:val="28"/>
-                <w:lang w:val="uk-UA" w:eastAsia="en-US"/>
-              </w:rPr>
-              <w:t>Mattermost</w:t>
-            </w:r>
-            <w:proofErr w:type="spellEnd"/>
-            <w:r>
-              <w:rPr>
-                <w:rFonts w:eastAsia="Calibri"/>
-                <w:sz w:val="28"/>
-                <w:szCs w:val="28"/>
-                <w:lang w:val="uk-UA" w:eastAsia="en-US"/>
-              </w:rPr>
-              <w:t>"</w:t>
+            <w:r>
+              <w:rPr>
+                <w:rFonts w:eastAsia="Calibri"/>
+                <w:sz w:val="28"/>
+                <w:szCs w:val="28"/>
+                <w:lang w:val="uk-UA" w:eastAsia="en-US"/>
+              </w:rPr>
+              <w:t>Повідомлення про відсутність відповідних статей для даного запиту</w:t>
             </w:r>
           </w:p>
         </w:tc>
@@ -1008,185 +866,41 @@
                 <w:lang w:val="uk-UA"/>
               </w:rPr>
             </w:pPr>
-            <w:proofErr w:type="spellStart"/>
-            <w:r>
-              <w:rPr>
-                <w:rFonts w:eastAsia="Calibri"/>
-                <w:sz w:val="28"/>
-                <w:szCs w:val="28"/>
-                <w:lang w:val="uk-UA" w:eastAsia="en-US"/>
-              </w:rPr>
-              <w:t>No</w:t>
-            </w:r>
-            <w:proofErr w:type="spellEnd"/>
-            <w:r>
-              <w:rPr>
-                <w:rFonts w:eastAsia="Calibri"/>
-                <w:sz w:val="28"/>
-                <w:szCs w:val="28"/>
-                <w:lang w:val="uk-UA" w:eastAsia="en-US"/>
-              </w:rPr>
-              <w:t xml:space="preserve"> </w:t>
-            </w:r>
-            <w:proofErr w:type="spellStart"/>
-            <w:r>
-              <w:rPr>
-                <w:rFonts w:eastAsia="Calibri"/>
-                <w:sz w:val="28"/>
-                <w:szCs w:val="28"/>
-                <w:lang w:val="uk-UA" w:eastAsia="en-US"/>
-              </w:rPr>
-              <w:t>corresponding</w:t>
-            </w:r>
-            <w:proofErr w:type="spellEnd"/>
-            <w:r>
-              <w:rPr>
-                <w:rFonts w:eastAsia="Calibri"/>
-                <w:sz w:val="28"/>
-                <w:szCs w:val="28"/>
-                <w:lang w:val="uk-UA" w:eastAsia="en-US"/>
-              </w:rPr>
-              <w:t xml:space="preserve"> </w:t>
-            </w:r>
-            <w:proofErr w:type="spellStart"/>
-            <w:r>
-              <w:rPr>
-                <w:rFonts w:eastAsia="Calibri"/>
-                <w:sz w:val="28"/>
-                <w:szCs w:val="28"/>
-                <w:lang w:val="uk-UA" w:eastAsia="en-US"/>
-              </w:rPr>
-              <w:t>articles</w:t>
-            </w:r>
-            <w:proofErr w:type="spellEnd"/>
-            <w:r>
-              <w:rPr>
-                <w:rFonts w:eastAsia="Calibri"/>
-                <w:sz w:val="28"/>
-                <w:szCs w:val="28"/>
-                <w:lang w:val="uk-UA" w:eastAsia="en-US"/>
-              </w:rPr>
-              <w:t xml:space="preserve"> </w:t>
-            </w:r>
-            <w:proofErr w:type="spellStart"/>
-            <w:r>
-              <w:rPr>
-                <w:rFonts w:eastAsia="Calibri"/>
-                <w:sz w:val="28"/>
-                <w:szCs w:val="28"/>
-                <w:lang w:val="uk-UA" w:eastAsia="en-US"/>
-              </w:rPr>
-              <w:t>were</w:t>
-            </w:r>
-            <w:proofErr w:type="spellEnd"/>
-            <w:r>
-              <w:rPr>
-                <w:rFonts w:eastAsia="Calibri"/>
-                <w:sz w:val="28"/>
-                <w:szCs w:val="28"/>
-                <w:lang w:val="uk-UA" w:eastAsia="en-US"/>
-              </w:rPr>
-              <w:t xml:space="preserve"> </w:t>
-            </w:r>
-            <w:proofErr w:type="spellStart"/>
-            <w:r>
-              <w:rPr>
-                <w:rFonts w:eastAsia="Calibri"/>
-                <w:sz w:val="28"/>
-                <w:szCs w:val="28"/>
-                <w:lang w:val="uk-UA" w:eastAsia="en-US"/>
-              </w:rPr>
-              <w:t>found</w:t>
-            </w:r>
-            <w:proofErr w:type="spellEnd"/>
-            <w:r>
-              <w:rPr>
-                <w:rFonts w:eastAsia="Calibri"/>
-                <w:sz w:val="28"/>
-                <w:szCs w:val="28"/>
-                <w:lang w:val="uk-UA" w:eastAsia="en-US"/>
-              </w:rPr>
-              <w:t xml:space="preserve"> </w:t>
-            </w:r>
-            <w:proofErr w:type="spellStart"/>
-            <w:r>
-              <w:rPr>
-                <w:rFonts w:eastAsia="Calibri"/>
-                <w:sz w:val="28"/>
-                <w:szCs w:val="28"/>
-                <w:lang w:val="uk-UA" w:eastAsia="en-US"/>
-              </w:rPr>
-              <w:t>for</w:t>
-            </w:r>
-            <w:proofErr w:type="spellEnd"/>
-            <w:r>
-              <w:rPr>
-                <w:rFonts w:eastAsia="Calibri"/>
-                <w:sz w:val="28"/>
-                <w:szCs w:val="28"/>
-                <w:lang w:val="uk-UA" w:eastAsia="en-US"/>
-              </w:rPr>
-              <w:t xml:space="preserve"> </w:t>
-            </w:r>
-            <w:proofErr w:type="spellStart"/>
-            <w:r>
-              <w:rPr>
-                <w:rFonts w:eastAsia="Calibri"/>
-                <w:sz w:val="28"/>
-                <w:szCs w:val="28"/>
-                <w:lang w:val="uk-UA" w:eastAsia="en-US"/>
-              </w:rPr>
-              <w:t>such</w:t>
-            </w:r>
-            <w:proofErr w:type="spellEnd"/>
-            <w:r>
-              <w:rPr>
-                <w:rFonts w:eastAsia="Calibri"/>
-                <w:sz w:val="28"/>
-                <w:szCs w:val="28"/>
-                <w:lang w:val="uk-UA" w:eastAsia="en-US"/>
-              </w:rPr>
-              <w:t xml:space="preserve"> </w:t>
-            </w:r>
-            <w:proofErr w:type="spellStart"/>
-            <w:r>
-              <w:rPr>
-                <w:rFonts w:eastAsia="Calibri"/>
-                <w:sz w:val="28"/>
-                <w:szCs w:val="28"/>
-                <w:lang w:val="uk-UA" w:eastAsia="en-US"/>
-              </w:rPr>
-              <w:t>request</w:t>
-            </w:r>
-            <w:proofErr w:type="spellEnd"/>
-            <w:r>
-              <w:rPr>
-                <w:rFonts w:eastAsia="Calibri"/>
-                <w:sz w:val="28"/>
-                <w:szCs w:val="28"/>
-                <w:lang w:val="uk-UA" w:eastAsia="en-US"/>
-              </w:rPr>
-              <w:t>: "</w:t>
-            </w:r>
-            <w:proofErr w:type="spellStart"/>
-            <w:r>
-              <w:rPr>
-                <w:rFonts w:eastAsia="Calibri"/>
-                <w:sz w:val="28"/>
-                <w:szCs w:val="28"/>
-                <w:lang w:val="uk-UA" w:eastAsia="en-US"/>
-              </w:rPr>
-              <w:t>Mattermost</w:t>
-            </w:r>
-            <w:proofErr w:type="spellEnd"/>
-            <w:r>
-              <w:rPr>
-                <w:rFonts w:eastAsia="Calibri"/>
-                <w:sz w:val="28"/>
-                <w:szCs w:val="28"/>
-                <w:lang w:val="uk-UA" w:eastAsia="en-US"/>
-              </w:rPr>
-              <w:t>"</w:t>
+            <w:r>
+              <w:rPr>
+                <w:rFonts w:eastAsia="Calibri"/>
+                <w:sz w:val="28"/>
+                <w:szCs w:val="28"/>
+                <w:lang w:val="uk-UA" w:eastAsia="en-US"/>
+              </w:rPr>
+              <w:t>Видано повідомлення: «</w:t>
+            </w:r>
+            <w:r>
+              <w:rPr>
+                <w:rFonts w:eastAsia="Calibri"/>
+                <w:sz w:val="28"/>
+                <w:szCs w:val="28"/>
+                <w:lang w:val="uk-UA" w:eastAsia="en-US"/>
+              </w:rPr>
+              <w:t xml:space="preserve">No corresponding articles were found for such request: </w:t>
+            </w:r>
+            <w:r>
+              <w:rPr>
+                <w:rFonts w:eastAsiaTheme="minorHAnsi"/>
+                <w:sz w:val="28"/>
+                <w:szCs w:val="28"/>
+                <w:lang w:val="en-GB" w:eastAsia="en-US"/>
+              </w:rPr>
+              <w:t>"Mattermost"</w:t>
+            </w:r>
+            <w:r>
+              <w:rPr>
+                <w:rFonts w:eastAsia="Calibri"/>
+                <w:sz w:val="28"/>
+                <w:szCs w:val="28"/>
+                <w:lang w:val="uk-UA" w:eastAsia="en-US"/>
+              </w:rPr>
+              <w:t>»</w:t>
             </w:r>
           </w:p>
         </w:tc>
@@ -1200,7 +914,677 @@
         <w:rPr>
           <w:sz w:val="28"/>
           <w:szCs w:val="28"/>
-          <w:lang/>
+        </w:rPr>
+      </w:pPr>
+    </w:p>
+    <w:p>
+      <w:pPr>
+        <w:spacing w:line="360" w:lineRule="auto"/>
+        <w:ind w:firstLine="426"/>
+        <w:jc w:val="both"/>
+        <w:rPr>
+          <w:sz w:val="28"/>
+          <w:szCs w:val="28"/>
+          <w:lang w:val="uk-UA"/>
+        </w:rPr>
+      </w:pPr>
+      <w:r>
+        <w:rPr>
+          <w:sz w:val="28"/>
+          <w:szCs w:val="28"/>
+          <w:lang w:val="uk-UA"/>
+        </w:rPr>
+        <w:t>Таблиця 5.</w:t>
+      </w:r>
+      <w:r>
+        <w:rPr>
+          <w:sz w:val="28"/>
+          <w:szCs w:val="28"/>
+          <w:lang w:val="en-US"/>
+        </w:rPr>
+        <w:t>2</w:t>
+      </w:r>
+      <w:r>
+        <w:rPr>
+          <w:sz w:val="28"/>
+          <w:szCs w:val="28"/>
+          <w:lang w:val="uk-UA"/>
+        </w:rPr>
+        <w:t xml:space="preserve"> – </w:t>
+      </w:r>
+      <w:r>
+        <w:rPr>
+          <w:sz w:val="28"/>
+          <w:szCs w:val="28"/>
+          <w:lang w:val="uk-UA"/>
+        </w:rPr>
+        <w:t>Тестування введення кількості статей</w:t>
+      </w:r>
+    </w:p>
+    <w:tbl>
+      <w:tblPr>
+        <w:tblStyle w:val="TableGrid"/>
+        <w:tblW w:w="8625" w:type="dxa"/>
+        <w:tblInd w:w="0" w:type="dxa"/>
+        <w:tblLayout w:type="fixed"/>
+        <w:tblLook w:val="04A0" w:firstRow="1" w:lastRow="0" w:firstColumn="1" w:lastColumn="0" w:noHBand="0" w:noVBand="1"/>
+      </w:tblPr>
+      <w:tblGrid>
+        <w:gridCol w:w="4293"/>
+        <w:gridCol w:w="4332"/>
+      </w:tblGrid>
+      <w:tr>
+        <w:tc>
+          <w:tcPr>
+            <w:tcW w:w="4295" w:type="dxa"/>
+            <w:tcBorders>
+              <w:top w:val="single" w:sz="4" w:space="0" w:color="auto"/>
+              <w:left w:val="single" w:sz="4" w:space="0" w:color="auto"/>
+              <w:bottom w:val="single" w:sz="4" w:space="0" w:color="auto"/>
+              <w:right w:val="single" w:sz="4" w:space="0" w:color="auto"/>
+            </w:tcBorders>
+            <w:hideMark/>
+          </w:tcPr>
+          <w:p>
+            <w:pPr>
+              <w:spacing w:line="360" w:lineRule="auto"/>
+              <w:jc w:val="center"/>
+              <w:rPr>
+                <w:sz w:val="28"/>
+                <w:szCs w:val="28"/>
+                <w:lang w:val="uk-UA"/>
+              </w:rPr>
+            </w:pPr>
+            <w:r>
+              <w:rPr>
+                <w:rFonts w:eastAsia="Calibri"/>
+                <w:sz w:val="28"/>
+                <w:szCs w:val="28"/>
+                <w:lang w:val="uk-UA" w:eastAsia="en-US"/>
+              </w:rPr>
+              <w:t>Мета тесту</w:t>
+            </w:r>
+          </w:p>
+        </w:tc>
+        <w:tc>
+          <w:tcPr>
+            <w:tcW w:w="4334" w:type="dxa"/>
+            <w:tcBorders>
+              <w:top w:val="single" w:sz="4" w:space="0" w:color="auto"/>
+              <w:left w:val="single" w:sz="4" w:space="0" w:color="auto"/>
+              <w:bottom w:val="single" w:sz="4" w:space="0" w:color="auto"/>
+              <w:right w:val="single" w:sz="4" w:space="0" w:color="auto"/>
+            </w:tcBorders>
+            <w:hideMark/>
+          </w:tcPr>
+          <w:p>
+            <w:pPr>
+              <w:spacing w:line="360" w:lineRule="auto"/>
+              <w:jc w:val="center"/>
+              <w:rPr>
+                <w:sz w:val="28"/>
+                <w:szCs w:val="28"/>
+                <w:lang w:val="uk-UA"/>
+              </w:rPr>
+            </w:pPr>
+            <w:r>
+              <w:rPr>
+                <w:rFonts w:eastAsia="Calibri"/>
+                <w:sz w:val="28"/>
+                <w:szCs w:val="28"/>
+                <w:lang w:val="uk-UA" w:eastAsia="en-US"/>
+              </w:rPr>
+              <w:t>Перевірити,</w:t>
+            </w:r>
+            <w:r>
+              <w:rPr>
+                <w:rFonts w:eastAsia="Calibri"/>
+                <w:sz w:val="28"/>
+                <w:szCs w:val="28"/>
+                <w:lang w:val="uk-UA" w:eastAsia="en-US"/>
+              </w:rPr>
+              <w:t xml:space="preserve"> чи</w:t>
+            </w:r>
+            <w:r>
+              <w:rPr>
+                <w:rFonts w:eastAsia="Calibri"/>
+                <w:sz w:val="28"/>
+                <w:szCs w:val="28"/>
+                <w:lang w:val="uk-UA" w:eastAsia="en-US"/>
+              </w:rPr>
+              <w:t xml:space="preserve"> </w:t>
+            </w:r>
+            <w:r>
+              <w:rPr>
+                <w:rFonts w:eastAsia="Calibri"/>
+                <w:sz w:val="28"/>
+                <w:szCs w:val="28"/>
+                <w:lang w:val="uk-UA" w:eastAsia="en-US"/>
+              </w:rPr>
+              <w:t>введений користувачем текст є натуральним числом від 1 до 10 включно</w:t>
+            </w:r>
+          </w:p>
+        </w:tc>
+      </w:tr>
+      <w:tr>
+        <w:tc>
+          <w:tcPr>
+            <w:tcW w:w="4295" w:type="dxa"/>
+            <w:tcBorders>
+              <w:top w:val="single" w:sz="4" w:space="0" w:color="auto"/>
+              <w:left w:val="single" w:sz="4" w:space="0" w:color="auto"/>
+              <w:bottom w:val="single" w:sz="4" w:space="0" w:color="auto"/>
+              <w:right w:val="single" w:sz="4" w:space="0" w:color="auto"/>
+            </w:tcBorders>
+            <w:hideMark/>
+          </w:tcPr>
+          <w:p>
+            <w:pPr>
+              <w:spacing w:line="360" w:lineRule="auto"/>
+              <w:jc w:val="center"/>
+              <w:rPr>
+                <w:sz w:val="28"/>
+                <w:szCs w:val="28"/>
+                <w:lang w:val="uk-UA"/>
+              </w:rPr>
+            </w:pPr>
+            <w:r>
+              <w:rPr>
+                <w:rFonts w:eastAsia="Calibri"/>
+                <w:sz w:val="28"/>
+                <w:szCs w:val="28"/>
+                <w:lang w:val="uk-UA" w:eastAsia="en-US"/>
+              </w:rPr>
+              <w:t>Початковий стан програми</w:t>
+            </w:r>
+          </w:p>
+        </w:tc>
+        <w:tc>
+          <w:tcPr>
+            <w:tcW w:w="4334" w:type="dxa"/>
+            <w:tcBorders>
+              <w:top w:val="single" w:sz="4" w:space="0" w:color="auto"/>
+              <w:left w:val="single" w:sz="4" w:space="0" w:color="auto"/>
+              <w:bottom w:val="single" w:sz="4" w:space="0" w:color="auto"/>
+              <w:right w:val="single" w:sz="4" w:space="0" w:color="auto"/>
+            </w:tcBorders>
+            <w:hideMark/>
+          </w:tcPr>
+          <w:p>
+            <w:pPr>
+              <w:spacing w:line="360" w:lineRule="auto"/>
+              <w:jc w:val="center"/>
+              <w:rPr>
+                <w:sz w:val="28"/>
+                <w:szCs w:val="28"/>
+                <w:lang w:val="uk-UA"/>
+              </w:rPr>
+            </w:pPr>
+            <w:r>
+              <w:rPr>
+                <w:rFonts w:eastAsia="Calibri"/>
+                <w:sz w:val="28"/>
+                <w:szCs w:val="28"/>
+                <w:lang w:val="uk-UA" w:eastAsia="en-US"/>
+              </w:rPr>
+              <w:t>Відкрите діалогове вікно в телеграм-боті</w:t>
+            </w:r>
+          </w:p>
+        </w:tc>
+      </w:tr>
+      <w:tr>
+        <w:tc>
+          <w:tcPr>
+            <w:tcW w:w="4295" w:type="dxa"/>
+            <w:tcBorders>
+              <w:top w:val="single" w:sz="4" w:space="0" w:color="auto"/>
+              <w:left w:val="single" w:sz="4" w:space="0" w:color="auto"/>
+              <w:bottom w:val="single" w:sz="4" w:space="0" w:color="auto"/>
+              <w:right w:val="single" w:sz="4" w:space="0" w:color="auto"/>
+            </w:tcBorders>
+            <w:hideMark/>
+          </w:tcPr>
+          <w:p>
+            <w:pPr>
+              <w:spacing w:line="360" w:lineRule="auto"/>
+              <w:jc w:val="center"/>
+              <w:rPr>
+                <w:sz w:val="28"/>
+                <w:szCs w:val="28"/>
+                <w:lang w:val="uk-UA"/>
+              </w:rPr>
+            </w:pPr>
+            <w:r>
+              <w:rPr>
+                <w:rFonts w:eastAsia="Calibri"/>
+                <w:sz w:val="28"/>
+                <w:szCs w:val="28"/>
+                <w:lang w:val="uk-UA" w:eastAsia="en-US"/>
+              </w:rPr>
+              <w:t>Вхідні дані</w:t>
+            </w:r>
+          </w:p>
+        </w:tc>
+        <w:tc>
+          <w:tcPr>
+            <w:tcW w:w="4334" w:type="dxa"/>
+            <w:tcBorders>
+              <w:top w:val="single" w:sz="4" w:space="0" w:color="auto"/>
+              <w:left w:val="single" w:sz="4" w:space="0" w:color="auto"/>
+              <w:bottom w:val="single" w:sz="4" w:space="0" w:color="auto"/>
+              <w:right w:val="single" w:sz="4" w:space="0" w:color="auto"/>
+            </w:tcBorders>
+            <w:hideMark/>
+          </w:tcPr>
+          <w:p>
+            <w:pPr>
+              <w:spacing w:line="360" w:lineRule="auto"/>
+              <w:jc w:val="center"/>
+              <w:rPr>
+                <w:sz w:val="28"/>
+                <w:szCs w:val="28"/>
+                <w:lang w:val="uk-UA"/>
+              </w:rPr>
+            </w:pPr>
+            <w:r>
+              <w:rPr>
+                <w:sz w:val="28"/>
+                <w:szCs w:val="28"/>
+                <w:lang w:val="uk-UA"/>
+              </w:rPr>
+              <w:t>69</w:t>
+            </w:r>
+          </w:p>
+        </w:tc>
+      </w:tr>
+      <w:tr>
+        <w:tc>
+          <w:tcPr>
+            <w:tcW w:w="4295" w:type="dxa"/>
+            <w:tcBorders>
+              <w:top w:val="single" w:sz="4" w:space="0" w:color="auto"/>
+              <w:left w:val="single" w:sz="4" w:space="0" w:color="auto"/>
+              <w:bottom w:val="single" w:sz="4" w:space="0" w:color="auto"/>
+              <w:right w:val="single" w:sz="4" w:space="0" w:color="auto"/>
+            </w:tcBorders>
+            <w:hideMark/>
+          </w:tcPr>
+          <w:p>
+            <w:pPr>
+              <w:spacing w:line="360" w:lineRule="auto"/>
+              <w:jc w:val="center"/>
+              <w:rPr>
+                <w:sz w:val="28"/>
+                <w:szCs w:val="28"/>
+                <w:lang w:val="uk-UA"/>
+              </w:rPr>
+            </w:pPr>
+            <w:r>
+              <w:rPr>
+                <w:rFonts w:eastAsia="Calibri"/>
+                <w:sz w:val="28"/>
+                <w:szCs w:val="28"/>
+                <w:lang w:val="uk-UA" w:eastAsia="en-US"/>
+              </w:rPr>
+              <w:t>Схема проведення тесту</w:t>
+            </w:r>
+          </w:p>
+        </w:tc>
+        <w:tc>
+          <w:tcPr>
+            <w:tcW w:w="4334" w:type="dxa"/>
+            <w:tcBorders>
+              <w:top w:val="single" w:sz="4" w:space="0" w:color="auto"/>
+              <w:left w:val="single" w:sz="4" w:space="0" w:color="auto"/>
+              <w:bottom w:val="single" w:sz="4" w:space="0" w:color="auto"/>
+              <w:right w:val="single" w:sz="4" w:space="0" w:color="auto"/>
+            </w:tcBorders>
+            <w:hideMark/>
+          </w:tcPr>
+          <w:p>
+            <w:pPr>
+              <w:spacing w:line="360" w:lineRule="auto"/>
+              <w:jc w:val="center"/>
+              <w:rPr>
+                <w:sz w:val="28"/>
+                <w:szCs w:val="28"/>
+                <w:lang w:val="uk-UA"/>
+              </w:rPr>
+            </w:pPr>
+            <w:r>
+              <w:rPr>
+                <w:rFonts w:eastAsia="Calibri"/>
+                <w:sz w:val="28"/>
+                <w:szCs w:val="28"/>
+                <w:lang w:val="uk-UA" w:eastAsia="en-US"/>
+              </w:rPr>
+              <w:t xml:space="preserve">Проконтролювати, чи буде </w:t>
+            </w:r>
+            <w:r>
+              <w:rPr>
+                <w:rFonts w:eastAsia="Calibri"/>
+                <w:sz w:val="28"/>
+                <w:szCs w:val="28"/>
+                <w:lang w:val="uk-UA" w:eastAsia="en-US"/>
+              </w:rPr>
+              <w:t>бот</w:t>
+            </w:r>
+            <w:r>
+              <w:rPr>
+                <w:rFonts w:eastAsia="Calibri"/>
+                <w:sz w:val="28"/>
+                <w:szCs w:val="28"/>
+                <w:lang w:val="uk-UA" w:eastAsia="en-US"/>
+              </w:rPr>
+              <w:t xml:space="preserve"> видавати </w:t>
+            </w:r>
+            <w:r>
+              <w:rPr>
+                <w:rFonts w:eastAsia="Calibri"/>
+                <w:sz w:val="28"/>
+                <w:szCs w:val="28"/>
+                <w:lang w:val="uk-UA" w:eastAsia="en-US"/>
+              </w:rPr>
+              <w:t>повідомлення</w:t>
+            </w:r>
+            <w:r>
+              <w:rPr>
+                <w:rFonts w:eastAsia="Calibri"/>
+                <w:sz w:val="28"/>
+                <w:szCs w:val="28"/>
+                <w:lang w:val="uk-UA" w:eastAsia="en-US"/>
+              </w:rPr>
+              <w:t xml:space="preserve"> про</w:t>
+            </w:r>
+            <w:r>
+              <w:rPr>
+                <w:rFonts w:eastAsia="Calibri"/>
+                <w:sz w:val="28"/>
+                <w:szCs w:val="28"/>
+                <w:lang w:val="uk-UA" w:eastAsia="en-US"/>
+              </w:rPr>
+              <w:t xml:space="preserve"> введення нового правильного значення (натуральне </w:t>
+            </w:r>
+            <w:r>
+              <w:rPr>
+                <w:rFonts w:eastAsia="Calibri"/>
+                <w:sz w:val="28"/>
+                <w:szCs w:val="28"/>
+                <w:lang w:val="uk-UA" w:eastAsia="en-US"/>
+              </w:rPr>
+              <w:t>число від 1 до 10)</w:t>
+            </w:r>
+          </w:p>
+        </w:tc>
+      </w:tr>
+      <w:tr>
+        <w:tc>
+          <w:tcPr>
+            <w:tcW w:w="4295" w:type="dxa"/>
+            <w:tcBorders>
+              <w:top w:val="single" w:sz="4" w:space="0" w:color="auto"/>
+              <w:left w:val="single" w:sz="4" w:space="0" w:color="auto"/>
+              <w:bottom w:val="single" w:sz="4" w:space="0" w:color="auto"/>
+              <w:right w:val="single" w:sz="4" w:space="0" w:color="auto"/>
+            </w:tcBorders>
+            <w:hideMark/>
+          </w:tcPr>
+          <w:p>
+            <w:pPr>
+              <w:spacing w:line="360" w:lineRule="auto"/>
+              <w:jc w:val="center"/>
+              <w:rPr>
+                <w:sz w:val="28"/>
+                <w:szCs w:val="28"/>
+                <w:lang w:val="uk-UA"/>
+              </w:rPr>
+            </w:pPr>
+            <w:r>
+              <w:rPr>
+                <w:rFonts w:eastAsia="Calibri"/>
+                <w:sz w:val="28"/>
+                <w:szCs w:val="28"/>
+                <w:lang w:val="uk-UA" w:eastAsia="en-US"/>
+              </w:rPr>
+              <w:t>Очікуваний результат</w:t>
+            </w:r>
+          </w:p>
+        </w:tc>
+        <w:tc>
+          <w:tcPr>
+            <w:tcW w:w="4334" w:type="dxa"/>
+            <w:tcBorders>
+              <w:top w:val="single" w:sz="4" w:space="0" w:color="auto"/>
+              <w:left w:val="single" w:sz="4" w:space="0" w:color="auto"/>
+              <w:bottom w:val="single" w:sz="4" w:space="0" w:color="auto"/>
+              <w:right w:val="single" w:sz="4" w:space="0" w:color="auto"/>
+            </w:tcBorders>
+            <w:hideMark/>
+          </w:tcPr>
+          <w:p>
+            <w:pPr>
+              <w:spacing w:line="360" w:lineRule="auto"/>
+              <w:jc w:val="center"/>
+              <w:rPr>
+                <w:sz w:val="28"/>
+                <w:szCs w:val="28"/>
+                <w:lang w:val="uk-UA"/>
+              </w:rPr>
+            </w:pPr>
+            <w:r>
+              <w:rPr>
+                <w:rFonts w:eastAsia="Calibri"/>
+                <w:sz w:val="28"/>
+                <w:szCs w:val="28"/>
+                <w:lang w:val="uk-UA" w:eastAsia="en-US"/>
+              </w:rPr>
+              <w:t>Повідомлення</w:t>
+            </w:r>
+            <w:r>
+              <w:rPr>
+                <w:rFonts w:eastAsia="Calibri"/>
+                <w:sz w:val="28"/>
+                <w:szCs w:val="28"/>
+                <w:lang w:val="uk-UA" w:eastAsia="en-US"/>
+              </w:rPr>
+              <w:t xml:space="preserve"> </w:t>
+            </w:r>
+            <w:r>
+              <w:rPr>
+                <w:rFonts w:eastAsia="Calibri"/>
+                <w:sz w:val="28"/>
+                <w:szCs w:val="28"/>
+                <w:lang w:val="uk-UA" w:eastAsia="en-US"/>
+              </w:rPr>
+              <w:t>про некоректність введених даних</w:t>
+            </w:r>
+            <w:r>
+              <w:rPr>
+                <w:rFonts w:eastAsia="Calibri"/>
+                <w:sz w:val="28"/>
+                <w:szCs w:val="28"/>
+                <w:lang w:val="uk-UA" w:eastAsia="en-US"/>
+              </w:rPr>
+              <w:t xml:space="preserve"> та</w:t>
+            </w:r>
+            <w:r>
+              <w:rPr>
+                <w:rFonts w:eastAsia="Calibri"/>
+                <w:sz w:val="28"/>
+                <w:szCs w:val="28"/>
+                <w:lang w:val="uk-UA" w:eastAsia="en-US"/>
+              </w:rPr>
+              <w:t xml:space="preserve"> </w:t>
+            </w:r>
+            <w:r>
+              <w:rPr>
+                <w:rFonts w:eastAsia="Calibri"/>
+                <w:sz w:val="28"/>
+                <w:szCs w:val="28"/>
+                <w:lang w:val="uk-UA" w:eastAsia="en-US"/>
+              </w:rPr>
+              <w:t xml:space="preserve">пропозиція </w:t>
+            </w:r>
+            <w:r>
+              <w:rPr>
+                <w:rFonts w:eastAsia="Calibri"/>
+                <w:sz w:val="28"/>
+                <w:szCs w:val="28"/>
+                <w:lang w:val="uk-UA" w:eastAsia="en-US"/>
+              </w:rPr>
+              <w:t>ввести ще раз</w:t>
+            </w:r>
+            <w:r>
+              <w:rPr>
+                <w:rFonts w:eastAsia="Calibri"/>
+                <w:sz w:val="28"/>
+                <w:szCs w:val="28"/>
+                <w:lang w:val="uk-UA" w:eastAsia="en-US"/>
+              </w:rPr>
+              <w:t xml:space="preserve"> </w:t>
+            </w:r>
+          </w:p>
+        </w:tc>
+      </w:tr>
+      <w:tr>
+        <w:tc>
+          <w:tcPr>
+            <w:tcW w:w="4295" w:type="dxa"/>
+            <w:tcBorders>
+              <w:top w:val="single" w:sz="4" w:space="0" w:color="auto"/>
+              <w:left w:val="single" w:sz="4" w:space="0" w:color="auto"/>
+              <w:bottom w:val="single" w:sz="4" w:space="0" w:color="auto"/>
+              <w:right w:val="single" w:sz="4" w:space="0" w:color="auto"/>
+            </w:tcBorders>
+            <w:hideMark/>
+          </w:tcPr>
+          <w:p>
+            <w:pPr>
+              <w:spacing w:line="360" w:lineRule="auto"/>
+              <w:jc w:val="center"/>
+              <w:rPr>
+                <w:sz w:val="28"/>
+                <w:szCs w:val="28"/>
+                <w:lang w:val="uk-UA"/>
+              </w:rPr>
+            </w:pPr>
+            <w:r>
+              <w:rPr>
+                <w:rFonts w:eastAsia="Calibri"/>
+                <w:sz w:val="28"/>
+                <w:szCs w:val="28"/>
+                <w:lang w:val="uk-UA" w:eastAsia="en-US"/>
+              </w:rPr>
+              <w:t>Стан програми після проведення випробувань</w:t>
+            </w:r>
+          </w:p>
+        </w:tc>
+        <w:tc>
+          <w:tcPr>
+            <w:tcW w:w="4334" w:type="dxa"/>
+            <w:tcBorders>
+              <w:top w:val="single" w:sz="4" w:space="0" w:color="auto"/>
+              <w:left w:val="single" w:sz="4" w:space="0" w:color="auto"/>
+              <w:bottom w:val="single" w:sz="4" w:space="0" w:color="auto"/>
+              <w:right w:val="single" w:sz="4" w:space="0" w:color="auto"/>
+            </w:tcBorders>
+            <w:hideMark/>
+          </w:tcPr>
+          <w:p>
+            <w:pPr>
+              <w:widowControl/>
+              <w:tabs>
+                <w:tab w:val="left" w:pos="560"/>
+                <w:tab w:val="left" w:pos="1120"/>
+                <w:tab w:val="left" w:pos="1680"/>
+                <w:tab w:val="left" w:pos="2240"/>
+                <w:tab w:val="left" w:pos="2800"/>
+                <w:tab w:val="left" w:pos="3360"/>
+                <w:tab w:val="left" w:pos="3920"/>
+                <w:tab w:val="left" w:pos="4480"/>
+                <w:tab w:val="left" w:pos="5040"/>
+                <w:tab w:val="left" w:pos="5600"/>
+                <w:tab w:val="left" w:pos="6160"/>
+                <w:tab w:val="left" w:pos="6720"/>
+              </w:tabs>
+              <w:suppressAutoHyphens w:val="0"/>
+              <w:autoSpaceDE w:val="0"/>
+              <w:autoSpaceDN w:val="0"/>
+              <w:adjustRightInd w:val="0"/>
+              <w:jc w:val="center"/>
+              <w:rPr>
+                <w:rFonts w:eastAsiaTheme="minorHAnsi"/>
+                <w:sz w:val="28"/>
+                <w:szCs w:val="28"/>
+                <w:lang w:val="en-GB" w:eastAsia="en-US"/>
+              </w:rPr>
+            </w:pPr>
+            <w:r>
+              <w:rPr>
+                <w:rFonts w:eastAsia="Calibri"/>
+                <w:sz w:val="28"/>
+                <w:szCs w:val="28"/>
+                <w:lang w:val="uk-UA" w:eastAsia="en-US"/>
+              </w:rPr>
+              <w:t xml:space="preserve">Видано повідомлення: </w:t>
+            </w:r>
+            <w:r>
+              <w:rPr>
+                <w:rFonts w:eastAsia="Calibri"/>
+                <w:sz w:val="28"/>
+                <w:szCs w:val="28"/>
+                <w:lang w:val="uk-UA" w:eastAsia="en-US"/>
+              </w:rPr>
+              <w:t>«</w:t>
+            </w:r>
+            <w:r>
+              <w:rPr>
+                <w:rFonts w:eastAsiaTheme="minorHAnsi"/>
+                <w:sz w:val="28"/>
+                <w:szCs w:val="28"/>
+                <w:lang w:val="en-GB" w:eastAsia="en-US"/>
+              </w:rPr>
+              <w:t>Incorrect input. Only non-negative integers are allowed which are ≤ 10.</w:t>
+            </w:r>
+            <w:r>
+              <w:rPr>
+                <w:rFonts w:eastAsiaTheme="minorHAnsi"/>
+                <w:sz w:val="28"/>
+                <w:szCs w:val="28"/>
+                <w:lang w:val="uk-UA" w:eastAsia="en-US"/>
+              </w:rPr>
+              <w:t xml:space="preserve"> </w:t>
+            </w:r>
+            <w:r>
+              <w:rPr>
+                <w:rFonts w:eastAsiaTheme="minorHAnsi"/>
+                <w:sz w:val="28"/>
+                <w:szCs w:val="28"/>
+                <w:lang w:val="en-GB" w:eastAsia="en-US"/>
+              </w:rPr>
+              <w:t>Try again:</w:t>
+            </w:r>
+            <w:r>
+              <w:rPr>
+                <w:rFonts w:eastAsiaTheme="minorHAnsi"/>
+                <w:sz w:val="28"/>
+                <w:szCs w:val="28"/>
+                <w:lang w:val="uk-UA" w:eastAsia="en-US"/>
+              </w:rPr>
+              <w:t>»</w:t>
+            </w:r>
+          </w:p>
+        </w:tc>
+      </w:tr>
+    </w:tbl>
+    <w:p>
+      <w:pPr>
+        <w:spacing w:line="360" w:lineRule="auto"/>
+        <w:jc w:val="both"/>
+        <w:rPr>
+          <w:sz w:val="28"/>
+          <w:szCs w:val="28"/>
+          <w:lang w:val="uk-UA"/>
         </w:rPr>
       </w:pPr>
     </w:p>
@@ -1209,12 +1593,696 @@
         <w:spacing w:line="360" w:lineRule="auto"/>
         <w:jc w:val="both"/>
         <w:rPr>
-          <w:sz w:val="28"/>
-          <w:szCs w:val="28"/>
           <w:lang w:val="uk-UA"/>
         </w:rPr>
       </w:pPr>
     </w:p>
+    <w:p>
+      <w:pPr>
+        <w:spacing w:line="360" w:lineRule="auto"/>
+        <w:jc w:val="both"/>
+        <w:rPr>
+          <w:lang w:val="uk-UA"/>
+        </w:rPr>
+      </w:pPr>
+    </w:p>
+    <w:p>
+      <w:pPr>
+        <w:spacing w:line="360" w:lineRule="auto"/>
+        <w:ind w:firstLine="426"/>
+        <w:jc w:val="both"/>
+        <w:rPr>
+          <w:sz w:val="28"/>
+          <w:szCs w:val="28"/>
+        </w:rPr>
+      </w:pPr>
+    </w:p>
+    <w:p>
+      <w:pPr>
+        <w:spacing w:line="360" w:lineRule="auto"/>
+        <w:ind w:firstLine="426"/>
+        <w:jc w:val="both"/>
+        <w:rPr>
+          <w:sz w:val="28"/>
+          <w:szCs w:val="28"/>
+          <w:lang w:val="uk-UA"/>
+        </w:rPr>
+      </w:pPr>
+      <w:r>
+        <w:rPr>
+          <w:sz w:val="28"/>
+          <w:szCs w:val="28"/>
+          <w:lang w:val="uk-UA"/>
+        </w:rPr>
+        <w:t>Таблиця 5.</w:t>
+      </w:r>
+      <w:r>
+        <w:rPr>
+          <w:sz w:val="28"/>
+          <w:szCs w:val="28"/>
+          <w:lang w:val="uk-UA"/>
+        </w:rPr>
+        <w:t>3</w:t>
+      </w:r>
+      <w:r>
+        <w:rPr>
+          <w:sz w:val="28"/>
+          <w:szCs w:val="28"/>
+          <w:lang w:val="uk-UA"/>
+        </w:rPr>
+        <w:t xml:space="preserve"> – </w:t>
+      </w:r>
+      <w:r>
+        <w:rPr>
+          <w:sz w:val="28"/>
+          <w:szCs w:val="28"/>
+          <w:lang w:val="uk-UA"/>
+        </w:rPr>
+        <w:t>Тестування процентного відношення правильно класифікованих запитів до неправильно класифікованих</w:t>
+      </w:r>
+    </w:p>
+    <w:tbl>
+      <w:tblPr>
+        <w:tblStyle w:val="TableGrid"/>
+        <w:tblW w:w="8625" w:type="dxa"/>
+        <w:tblInd w:w="0" w:type="dxa"/>
+        <w:tblLayout w:type="fixed"/>
+        <w:tblLook w:val="04A0" w:firstRow="1" w:lastRow="0" w:firstColumn="1" w:lastColumn="0" w:noHBand="0" w:noVBand="1"/>
+      </w:tblPr>
+      <w:tblGrid>
+        <w:gridCol w:w="4293"/>
+        <w:gridCol w:w="4332"/>
+      </w:tblGrid>
+      <w:tr>
+        <w:tc>
+          <w:tcPr>
+            <w:tcW w:w="4295" w:type="dxa"/>
+            <w:tcBorders>
+              <w:top w:val="single" w:sz="4" w:space="0" w:color="auto"/>
+              <w:left w:val="single" w:sz="4" w:space="0" w:color="auto"/>
+              <w:bottom w:val="single" w:sz="4" w:space="0" w:color="auto"/>
+              <w:right w:val="single" w:sz="4" w:space="0" w:color="auto"/>
+            </w:tcBorders>
+            <w:hideMark/>
+          </w:tcPr>
+          <w:p>
+            <w:pPr>
+              <w:spacing w:line="360" w:lineRule="auto"/>
+              <w:jc w:val="center"/>
+              <w:rPr>
+                <w:sz w:val="28"/>
+                <w:szCs w:val="28"/>
+                <w:lang w:val="uk-UA"/>
+              </w:rPr>
+            </w:pPr>
+            <w:r>
+              <w:rPr>
+                <w:rFonts w:eastAsia="Calibri"/>
+                <w:sz w:val="28"/>
+                <w:szCs w:val="28"/>
+                <w:lang w:val="uk-UA" w:eastAsia="en-US"/>
+              </w:rPr>
+              <w:t>Мета тесту</w:t>
+            </w:r>
+          </w:p>
+        </w:tc>
+        <w:tc>
+          <w:tcPr>
+            <w:tcW w:w="4334" w:type="dxa"/>
+            <w:tcBorders>
+              <w:top w:val="single" w:sz="4" w:space="0" w:color="auto"/>
+              <w:left w:val="single" w:sz="4" w:space="0" w:color="auto"/>
+              <w:bottom w:val="single" w:sz="4" w:space="0" w:color="auto"/>
+              <w:right w:val="single" w:sz="4" w:space="0" w:color="auto"/>
+            </w:tcBorders>
+            <w:hideMark/>
+          </w:tcPr>
+          <w:p>
+            <w:pPr>
+              <w:spacing w:line="360" w:lineRule="auto"/>
+              <w:jc w:val="center"/>
+              <w:rPr>
+                <w:sz w:val="28"/>
+                <w:szCs w:val="28"/>
+                <w:lang w:val="uk-UA"/>
+              </w:rPr>
+            </w:pPr>
+            <w:r>
+              <w:rPr>
+                <w:rFonts w:eastAsia="Calibri"/>
+                <w:sz w:val="28"/>
+                <w:szCs w:val="28"/>
+                <w:lang w:val="uk-UA" w:eastAsia="en-US"/>
+              </w:rPr>
+              <w:t xml:space="preserve">Перевірити, </w:t>
+            </w:r>
+            <w:r>
+              <w:rPr>
+                <w:rFonts w:eastAsia="Calibri"/>
+                <w:sz w:val="28"/>
+                <w:szCs w:val="28"/>
+                <w:lang w:val="uk-UA" w:eastAsia="en-US"/>
+              </w:rPr>
+              <w:t>наскільки правильно</w:t>
+            </w:r>
+            <w:r>
+              <w:rPr>
+                <w:rFonts w:eastAsia="Calibri"/>
+                <w:sz w:val="28"/>
+                <w:szCs w:val="28"/>
+                <w:lang w:val="uk-UA" w:eastAsia="en-US"/>
+              </w:rPr>
+              <w:t xml:space="preserve"> модель </w:t>
+            </w:r>
+            <w:r>
+              <w:rPr>
+                <w:rFonts w:eastAsia="Calibri"/>
+                <w:sz w:val="28"/>
+                <w:szCs w:val="28"/>
+                <w:lang w:val="en-US" w:eastAsia="en-US"/>
+              </w:rPr>
+              <w:t xml:space="preserve">GRU </w:t>
+            </w:r>
+            <w:r>
+              <w:rPr>
+                <w:rFonts w:eastAsia="Calibri"/>
+                <w:sz w:val="28"/>
+                <w:szCs w:val="28"/>
+                <w:lang w:val="uk-UA" w:eastAsia="en-US"/>
+              </w:rPr>
+              <w:t>за метрикою</w:t>
+            </w:r>
+            <w:r>
+              <w:rPr>
+                <w:rFonts w:eastAsia="Calibri"/>
+                <w:sz w:val="28"/>
+                <w:szCs w:val="28"/>
+                <w:lang w:val="uk-UA" w:eastAsia="en-US"/>
+              </w:rPr>
+              <w:t xml:space="preserve"> </w:t>
+            </w:r>
+            <w:r>
+              <w:rPr>
+                <w:rFonts w:eastAsia="Calibri"/>
+                <w:sz w:val="28"/>
+                <w:szCs w:val="28"/>
+                <w:lang w:val="en-US" w:eastAsia="en-US"/>
+              </w:rPr>
+              <w:t>accuracy (</w:t>
+            </w:r>
+            <w:r>
+              <w:rPr>
+                <w:rFonts w:eastAsia="Calibri"/>
+                <w:sz w:val="28"/>
+                <w:szCs w:val="28"/>
+                <w:lang w:val="uk-UA" w:eastAsia="en-US"/>
+              </w:rPr>
+              <w:t>точність)</w:t>
+            </w:r>
+            <w:r>
+              <w:rPr>
+                <w:rFonts w:eastAsia="Calibri"/>
+                <w:sz w:val="28"/>
+                <w:szCs w:val="28"/>
+                <w:lang w:val="en-US" w:eastAsia="en-US"/>
+              </w:rPr>
+              <w:t xml:space="preserve"> </w:t>
+            </w:r>
+            <w:r>
+              <w:rPr>
+                <w:rFonts w:eastAsia="Calibri"/>
+                <w:sz w:val="28"/>
+                <w:szCs w:val="28"/>
+                <w:lang w:val="uk-UA" w:eastAsia="en-US"/>
+              </w:rPr>
+              <w:t>передбачує теги для задан</w:t>
+            </w:r>
+            <w:r>
+              <w:rPr>
+                <w:rFonts w:eastAsia="Calibri"/>
+                <w:sz w:val="28"/>
+                <w:szCs w:val="28"/>
+                <w:lang w:val="uk-UA" w:eastAsia="en-US"/>
+              </w:rPr>
+              <w:t>их запитів</w:t>
+            </w:r>
+          </w:p>
+        </w:tc>
+      </w:tr>
+      <w:tr>
+        <w:tc>
+          <w:tcPr>
+            <w:tcW w:w="4295" w:type="dxa"/>
+            <w:tcBorders>
+              <w:top w:val="single" w:sz="4" w:space="0" w:color="auto"/>
+              <w:left w:val="single" w:sz="4" w:space="0" w:color="auto"/>
+              <w:bottom w:val="single" w:sz="4" w:space="0" w:color="auto"/>
+              <w:right w:val="single" w:sz="4" w:space="0" w:color="auto"/>
+            </w:tcBorders>
+            <w:hideMark/>
+          </w:tcPr>
+          <w:p>
+            <w:pPr>
+              <w:spacing w:line="360" w:lineRule="auto"/>
+              <w:jc w:val="center"/>
+              <w:rPr>
+                <w:sz w:val="28"/>
+                <w:szCs w:val="28"/>
+                <w:lang w:val="uk-UA"/>
+              </w:rPr>
+            </w:pPr>
+            <w:r>
+              <w:rPr>
+                <w:rFonts w:eastAsia="Calibri"/>
+                <w:sz w:val="28"/>
+                <w:szCs w:val="28"/>
+                <w:lang w:val="uk-UA" w:eastAsia="en-US"/>
+              </w:rPr>
+              <w:t>Початковий стан програми</w:t>
+            </w:r>
+          </w:p>
+        </w:tc>
+        <w:tc>
+          <w:tcPr>
+            <w:tcW w:w="4334" w:type="dxa"/>
+            <w:tcBorders>
+              <w:top w:val="single" w:sz="4" w:space="0" w:color="auto"/>
+              <w:left w:val="single" w:sz="4" w:space="0" w:color="auto"/>
+              <w:bottom w:val="single" w:sz="4" w:space="0" w:color="auto"/>
+              <w:right w:val="single" w:sz="4" w:space="0" w:color="auto"/>
+            </w:tcBorders>
+            <w:hideMark/>
+          </w:tcPr>
+          <w:p>
+            <w:pPr>
+              <w:spacing w:line="360" w:lineRule="auto"/>
+              <w:jc w:val="center"/>
+              <w:rPr>
+                <w:sz w:val="28"/>
+                <w:szCs w:val="28"/>
+                <w:lang w:val="en-US"/>
+              </w:rPr>
+            </w:pPr>
+            <w:r>
+              <w:rPr>
+                <w:rFonts w:eastAsia="Calibri"/>
+                <w:sz w:val="28"/>
+                <w:szCs w:val="28"/>
+                <w:lang w:val="uk-UA" w:eastAsia="en-US"/>
+              </w:rPr>
+              <w:t>Відкрит</w:t>
+            </w:r>
+            <w:r>
+              <w:rPr>
+                <w:rFonts w:eastAsia="Calibri"/>
+                <w:sz w:val="28"/>
+                <w:szCs w:val="28"/>
+                <w:lang w:val="uk-UA" w:eastAsia="en-US"/>
+              </w:rPr>
+              <w:t xml:space="preserve">а консоль </w:t>
+            </w:r>
+            <w:r>
+              <w:rPr>
+                <w:rFonts w:eastAsia="Calibri"/>
+                <w:sz w:val="28"/>
+                <w:szCs w:val="28"/>
+                <w:lang w:val="uk-UA" w:eastAsia="en-US"/>
+              </w:rPr>
+              <w:t xml:space="preserve">в інтерактивному </w:t>
+            </w:r>
+            <w:r>
+              <w:rPr>
+                <w:rFonts w:eastAsia="Calibri"/>
+                <w:sz w:val="28"/>
+                <w:szCs w:val="28"/>
+                <w:lang w:val="uk-UA" w:eastAsia="en-US"/>
+              </w:rPr>
+              <w:t>середовищі розробки (</w:t>
+            </w:r>
+            <w:r>
+              <w:rPr>
+                <w:rFonts w:eastAsia="Calibri"/>
+                <w:sz w:val="28"/>
+                <w:szCs w:val="28"/>
+                <w:lang w:val="en-US" w:eastAsia="en-US"/>
+              </w:rPr>
+              <w:t>IDE)</w:t>
+            </w:r>
+          </w:p>
+        </w:tc>
+      </w:tr>
+      <w:tr>
+        <w:tc>
+          <w:tcPr>
+            <w:tcW w:w="4295" w:type="dxa"/>
+            <w:tcBorders>
+              <w:top w:val="single" w:sz="4" w:space="0" w:color="auto"/>
+              <w:left w:val="single" w:sz="4" w:space="0" w:color="auto"/>
+              <w:bottom w:val="single" w:sz="4" w:space="0" w:color="auto"/>
+              <w:right w:val="single" w:sz="4" w:space="0" w:color="auto"/>
+            </w:tcBorders>
+            <w:hideMark/>
+          </w:tcPr>
+          <w:p>
+            <w:pPr>
+              <w:spacing w:line="360" w:lineRule="auto"/>
+              <w:jc w:val="center"/>
+              <w:rPr>
+                <w:sz w:val="28"/>
+                <w:szCs w:val="28"/>
+                <w:lang w:val="uk-UA"/>
+              </w:rPr>
+            </w:pPr>
+            <w:r>
+              <w:rPr>
+                <w:rFonts w:eastAsia="Calibri"/>
+                <w:sz w:val="28"/>
+                <w:szCs w:val="28"/>
+                <w:lang w:val="uk-UA" w:eastAsia="en-US"/>
+              </w:rPr>
+              <w:t>Вхідні дані</w:t>
+            </w:r>
+          </w:p>
+        </w:tc>
+        <w:tc>
+          <w:tcPr>
+            <w:tcW w:w="4334" w:type="dxa"/>
+            <w:tcBorders>
+              <w:top w:val="single" w:sz="4" w:space="0" w:color="auto"/>
+              <w:left w:val="single" w:sz="4" w:space="0" w:color="auto"/>
+              <w:bottom w:val="single" w:sz="4" w:space="0" w:color="auto"/>
+              <w:right w:val="single" w:sz="4" w:space="0" w:color="auto"/>
+            </w:tcBorders>
+            <w:hideMark/>
+          </w:tcPr>
+          <w:p>
+            <w:pPr>
+              <w:spacing w:line="360" w:lineRule="auto"/>
+              <w:jc w:val="center"/>
+              <w:rPr>
+                <w:sz w:val="28"/>
+                <w:szCs w:val="28"/>
+                <w:lang w:val="uk-UA"/>
+              </w:rPr>
+            </w:pPr>
+            <w:r>
+              <w:rPr>
+                <w:sz w:val="28"/>
+                <w:szCs w:val="28"/>
+                <w:lang w:val="uk-UA"/>
+              </w:rPr>
+              <w:t xml:space="preserve">Тестова вибірка </w:t>
+            </w:r>
+            <w:r>
+              <w:rPr>
+                <w:sz w:val="28"/>
+                <w:szCs w:val="28"/>
+                <w:lang w:val="uk-UA"/>
+              </w:rPr>
+              <w:t>оброблених значень</w:t>
+            </w:r>
+            <w:r>
+              <w:rPr>
+                <w:sz w:val="28"/>
+                <w:szCs w:val="28"/>
+                <w:lang w:val="uk-UA"/>
+              </w:rPr>
+              <w:t xml:space="preserve"> (числових представлень текстових запитів)</w:t>
+            </w:r>
+            <w:r>
+              <w:rPr>
+                <w:sz w:val="28"/>
+                <w:szCs w:val="28"/>
+                <w:lang w:val="uk-UA"/>
+              </w:rPr>
+              <w:t xml:space="preserve"> та відповідних тегів для них</w:t>
+            </w:r>
+          </w:p>
+        </w:tc>
+      </w:tr>
+      <w:tr>
+        <w:tc>
+          <w:tcPr>
+            <w:tcW w:w="4295" w:type="dxa"/>
+            <w:tcBorders>
+              <w:top w:val="single" w:sz="4" w:space="0" w:color="auto"/>
+              <w:left w:val="single" w:sz="4" w:space="0" w:color="auto"/>
+              <w:bottom w:val="single" w:sz="4" w:space="0" w:color="auto"/>
+              <w:right w:val="single" w:sz="4" w:space="0" w:color="auto"/>
+            </w:tcBorders>
+            <w:hideMark/>
+          </w:tcPr>
+          <w:p>
+            <w:pPr>
+              <w:spacing w:line="360" w:lineRule="auto"/>
+              <w:jc w:val="center"/>
+              <w:rPr>
+                <w:sz w:val="28"/>
+                <w:szCs w:val="28"/>
+                <w:lang w:val="uk-UA"/>
+              </w:rPr>
+            </w:pPr>
+            <w:r>
+              <w:rPr>
+                <w:rFonts w:eastAsia="Calibri"/>
+                <w:sz w:val="28"/>
+                <w:szCs w:val="28"/>
+                <w:lang w:val="uk-UA" w:eastAsia="en-US"/>
+              </w:rPr>
+              <w:t>Схема проведення тесту</w:t>
+            </w:r>
+          </w:p>
+        </w:tc>
+        <w:tc>
+          <w:tcPr>
+            <w:tcW w:w="4334" w:type="dxa"/>
+            <w:tcBorders>
+              <w:top w:val="single" w:sz="4" w:space="0" w:color="auto"/>
+              <w:left w:val="single" w:sz="4" w:space="0" w:color="auto"/>
+              <w:bottom w:val="single" w:sz="4" w:space="0" w:color="auto"/>
+              <w:right w:val="single" w:sz="4" w:space="0" w:color="auto"/>
+            </w:tcBorders>
+            <w:hideMark/>
+          </w:tcPr>
+          <w:p>
+            <w:pPr>
+              <w:spacing w:line="360" w:lineRule="auto"/>
+              <w:jc w:val="center"/>
+              <w:rPr>
+                <w:sz w:val="28"/>
+                <w:szCs w:val="28"/>
+                <w:lang w:val="uk-UA"/>
+              </w:rPr>
+            </w:pPr>
+            <w:r>
+              <w:rPr>
+                <w:rFonts w:eastAsia="Calibri"/>
+                <w:sz w:val="28"/>
+                <w:szCs w:val="28"/>
+                <w:lang w:val="uk-UA" w:eastAsia="en-US"/>
+              </w:rPr>
+              <w:t>Проконтролювати, чи буде бот видавати повідомлення про введення нового правильного значення (натуральне число від 1 до 10)</w:t>
+            </w:r>
+          </w:p>
+        </w:tc>
+      </w:tr>
+      <w:tr>
+        <w:tc>
+          <w:tcPr>
+            <w:tcW w:w="4295" w:type="dxa"/>
+            <w:tcBorders>
+              <w:top w:val="single" w:sz="4" w:space="0" w:color="auto"/>
+              <w:left w:val="single" w:sz="4" w:space="0" w:color="auto"/>
+              <w:bottom w:val="single" w:sz="4" w:space="0" w:color="auto"/>
+              <w:right w:val="single" w:sz="4" w:space="0" w:color="auto"/>
+            </w:tcBorders>
+            <w:hideMark/>
+          </w:tcPr>
+          <w:p>
+            <w:pPr>
+              <w:spacing w:line="360" w:lineRule="auto"/>
+              <w:jc w:val="center"/>
+              <w:rPr>
+                <w:sz w:val="28"/>
+                <w:szCs w:val="28"/>
+                <w:lang w:val="uk-UA"/>
+              </w:rPr>
+            </w:pPr>
+            <w:r>
+              <w:rPr>
+                <w:rFonts w:eastAsia="Calibri"/>
+                <w:sz w:val="28"/>
+                <w:szCs w:val="28"/>
+                <w:lang w:val="uk-UA" w:eastAsia="en-US"/>
+              </w:rPr>
+              <w:t>Очікуваний результат</w:t>
+            </w:r>
+          </w:p>
+        </w:tc>
+        <w:tc>
+          <w:tcPr>
+            <w:tcW w:w="4334" w:type="dxa"/>
+            <w:tcBorders>
+              <w:top w:val="single" w:sz="4" w:space="0" w:color="auto"/>
+              <w:left w:val="single" w:sz="4" w:space="0" w:color="auto"/>
+              <w:bottom w:val="single" w:sz="4" w:space="0" w:color="auto"/>
+              <w:right w:val="single" w:sz="4" w:space="0" w:color="auto"/>
+            </w:tcBorders>
+            <w:hideMark/>
+          </w:tcPr>
+          <w:p>
+            <w:pPr>
+              <w:spacing w:line="360" w:lineRule="auto"/>
+              <w:jc w:val="center"/>
+              <w:rPr>
+                <w:sz w:val="28"/>
+                <w:szCs w:val="28"/>
+                <w:lang w:val="uk-UA"/>
+              </w:rPr>
+            </w:pPr>
+            <w:r>
+              <w:rPr>
+                <w:rFonts w:eastAsia="Calibri"/>
+                <w:sz w:val="28"/>
+                <w:szCs w:val="28"/>
+                <w:lang w:val="uk-UA" w:eastAsia="en-US"/>
+              </w:rPr>
+              <w:t xml:space="preserve">Повідомлення про некоректність введених даних та пропозиція ввести ще раз </w:t>
+            </w:r>
+          </w:p>
+        </w:tc>
+      </w:tr>
+      <w:tr>
+        <w:tc>
+          <w:tcPr>
+            <w:tcW w:w="4295" w:type="dxa"/>
+            <w:tcBorders>
+              <w:top w:val="single" w:sz="4" w:space="0" w:color="auto"/>
+              <w:left w:val="single" w:sz="4" w:space="0" w:color="auto"/>
+              <w:bottom w:val="single" w:sz="4" w:space="0" w:color="auto"/>
+              <w:right w:val="single" w:sz="4" w:space="0" w:color="auto"/>
+            </w:tcBorders>
+            <w:hideMark/>
+          </w:tcPr>
+          <w:p>
+            <w:pPr>
+              <w:spacing w:line="360" w:lineRule="auto"/>
+              <w:jc w:val="center"/>
+              <w:rPr>
+                <w:sz w:val="28"/>
+                <w:szCs w:val="28"/>
+                <w:lang w:val="uk-UA"/>
+              </w:rPr>
+            </w:pPr>
+            <w:r>
+              <w:rPr>
+                <w:rFonts w:eastAsia="Calibri"/>
+                <w:sz w:val="28"/>
+                <w:szCs w:val="28"/>
+                <w:lang w:val="uk-UA" w:eastAsia="en-US"/>
+              </w:rPr>
+              <w:t>Стан програми після проведення випробувань</w:t>
+            </w:r>
+          </w:p>
+        </w:tc>
+        <w:tc>
+          <w:tcPr>
+            <w:tcW w:w="4334" w:type="dxa"/>
+            <w:tcBorders>
+              <w:top w:val="single" w:sz="4" w:space="0" w:color="auto"/>
+              <w:left w:val="single" w:sz="4" w:space="0" w:color="auto"/>
+              <w:bottom w:val="single" w:sz="4" w:space="0" w:color="auto"/>
+              <w:right w:val="single" w:sz="4" w:space="0" w:color="auto"/>
+            </w:tcBorders>
+            <w:hideMark/>
+          </w:tcPr>
+          <w:p>
+            <w:pPr>
+              <w:widowControl/>
+              <w:tabs>
+                <w:tab w:val="left" w:pos="560"/>
+                <w:tab w:val="left" w:pos="1120"/>
+                <w:tab w:val="left" w:pos="1680"/>
+                <w:tab w:val="left" w:pos="2240"/>
+                <w:tab w:val="left" w:pos="2800"/>
+                <w:tab w:val="left" w:pos="3360"/>
+                <w:tab w:val="left" w:pos="3920"/>
+                <w:tab w:val="left" w:pos="4480"/>
+                <w:tab w:val="left" w:pos="5040"/>
+                <w:tab w:val="left" w:pos="5600"/>
+                <w:tab w:val="left" w:pos="6160"/>
+                <w:tab w:val="left" w:pos="6720"/>
+              </w:tabs>
+              <w:suppressAutoHyphens w:val="0"/>
+              <w:autoSpaceDE w:val="0"/>
+              <w:autoSpaceDN w:val="0"/>
+              <w:adjustRightInd w:val="0"/>
+              <w:jc w:val="center"/>
+              <w:rPr>
+                <w:rFonts w:eastAsiaTheme="minorHAnsi"/>
+                <w:sz w:val="28"/>
+                <w:szCs w:val="28"/>
+                <w:lang w:val="en-GB" w:eastAsia="en-US"/>
+              </w:rPr>
+            </w:pPr>
+            <w:r>
+              <w:rPr>
+                <w:rFonts w:eastAsia="Calibri"/>
+                <w:sz w:val="28"/>
+                <w:szCs w:val="28"/>
+                <w:lang w:val="uk-UA" w:eastAsia="en-US"/>
+              </w:rPr>
+              <w:t xml:space="preserve">Видано повідомлення: </w:t>
+            </w:r>
+            <w:r>
+              <w:rPr>
+                <w:rFonts w:eastAsia="Calibri"/>
+                <w:sz w:val="28"/>
+                <w:szCs w:val="28"/>
+                <w:lang w:val="uk-UA" w:eastAsia="en-US"/>
+              </w:rPr>
+              <w:t>«</w:t>
+            </w:r>
+            <w:r>
+              <w:rPr>
+                <w:rFonts w:eastAsiaTheme="minorHAnsi"/>
+                <w:sz w:val="28"/>
+                <w:szCs w:val="28"/>
+                <w:lang w:val="en-GB" w:eastAsia="en-US"/>
+              </w:rPr>
+              <w:t>Incorrect input. Only non-negative integers are allowed which are ≤ 10.</w:t>
+            </w:r>
+            <w:r>
+              <w:rPr>
+                <w:rFonts w:eastAsiaTheme="minorHAnsi"/>
+                <w:sz w:val="28"/>
+                <w:szCs w:val="28"/>
+                <w:lang w:val="uk-UA" w:eastAsia="en-US"/>
+              </w:rPr>
+              <w:t xml:space="preserve"> </w:t>
+            </w:r>
+            <w:r>
+              <w:rPr>
+                <w:rFonts w:eastAsiaTheme="minorHAnsi"/>
+                <w:sz w:val="28"/>
+                <w:szCs w:val="28"/>
+                <w:lang w:val="en-GB" w:eastAsia="en-US"/>
+              </w:rPr>
+              <w:t>Try again:</w:t>
+            </w:r>
+            <w:r>
+              <w:rPr>
+                <w:rFonts w:eastAsiaTheme="minorHAnsi"/>
+                <w:sz w:val="28"/>
+                <w:szCs w:val="28"/>
+                <w:lang w:val="uk-UA" w:eastAsia="en-US"/>
+              </w:rPr>
+              <w:t>»</w:t>
+            </w:r>
+          </w:p>
+        </w:tc>
+      </w:tr>
+    </w:tbl>
     <w:p>
       <w:pPr>
         <w:spacing w:line="360" w:lineRule="auto"/>
@@ -1242,7 +2310,7 @@
         <w:rFonts w:asciiTheme="minorHAnsi" w:eastAsiaTheme="minorHAnsi" w:hAnsiTheme="minorHAnsi" w:cstheme="minorBidi"/>
         <w:sz w:val="22"/>
         <w:szCs w:val="22"/>
-        <w:lang w:eastAsia="en-US" w:bidi="ar-SA"/>
+        <w:lang w:val="en-UA" w:eastAsia="en-US" w:bidi="ar-SA"/>
       </w:rPr>
     </w:rPrDefault>
     <w:pPrDefault>
@@ -1357,6 +2425,7 @@
     <w:lsdException w:name="HTML Sample" w:semiHidden="1" w:unhideWhenUsed="1"/>
     <w:lsdException w:name="HTML Typewriter" w:semiHidden="1" w:unhideWhenUsed="1"/>
     <w:lsdException w:name="HTML Variable" w:semiHidden="1" w:unhideWhenUsed="1"/>
+    <w:lsdException w:name="Normal Table" w:semiHidden="1" w:unhideWhenUsed="1"/>
     <w:lsdException w:name="annotation subject" w:semiHidden="1" w:unhideWhenUsed="1"/>
     <w:lsdException w:name="No List" w:semiHidden="1" w:unhideWhenUsed="1"/>
     <w:lsdException w:name="Outline List 1" w:semiHidden="1" w:unhideWhenUsed="1"/>
@@ -1403,8 +2472,10 @@
     <w:lsdException w:name="Table Subtle 2" w:semiHidden="1" w:unhideWhenUsed="1"/>
     <w:lsdException w:name="Table Web 1" w:semiHidden="1" w:unhideWhenUsed="1"/>
     <w:lsdException w:name="Table Web 2" w:semiHidden="1" w:unhideWhenUsed="1"/>
+    <w:lsdException w:name="Table Web 3" w:semiHidden="1" w:unhideWhenUsed="1"/>
     <w:lsdException w:name="Balloon Text" w:semiHidden="1" w:unhideWhenUsed="1"/>
     <w:lsdException w:name="Table Grid" w:uiPriority="39"/>
+    <w:lsdException w:name="Table Theme" w:semiHidden="1" w:unhideWhenUsed="1"/>
     <w:lsdException w:name="Placeholder Text" w:semiHidden="1"/>
     <w:lsdException w:name="No Spacing" w:uiPriority="1" w:qFormat="1"/>
     <w:lsdException w:name="Light Shading" w:uiPriority="60"/>
@@ -1629,7 +2700,7 @@
   <w:style w:type="paragraph" w:default="1" w:styleId="Normal">
     <w:name w:val="Normal"/>
     <w:qFormat/>
-    <w:rsid w:val="00371F4E"/>
+    <w:rsid w:val="00185E85"/>
     <w:pPr>
       <w:widowControl w:val="0"/>
       <w:suppressAutoHyphens/>

</xml_diff>

<commit_message>
Modify the fifth chapter 2
</commit_message>
<xml_diff>
--- a/documentation/5 раздел.docx
+++ b/documentation/5 раздел.docx
@@ -914,6 +914,7 @@
         <w:rPr>
           <w:sz w:val="28"/>
           <w:szCs w:val="28"/>
+          <w:lang w:val="en-US"/>
         </w:rPr>
       </w:pPr>
     </w:p>
@@ -1761,7 +1762,16 @@
                 <w:szCs w:val="28"/>
                 <w:lang w:val="en-US" w:eastAsia="en-US"/>
               </w:rPr>
-              <w:t xml:space="preserve">GRU </w:t>
+              <w:t>GRU</w:t>
+            </w:r>
+            <w:r>
+              <w:rPr>
+                <w:rFonts w:eastAsia="Calibri"/>
+                <w:sz w:val="28"/>
+                <w:szCs w:val="28"/>
+                <w:lang w:eastAsia="en-US"/>
+              </w:rPr>
+              <w:t xml:space="preserve"> </w:t>
             </w:r>
             <w:r>
               <w:rPr>
@@ -1788,7 +1798,16 @@
                 <w:szCs w:val="28"/>
                 <w:lang w:val="en-US" w:eastAsia="en-US"/>
               </w:rPr>
-              <w:t>accuracy (</w:t>
+              <w:t>accuracy</w:t>
+            </w:r>
+            <w:r>
+              <w:rPr>
+                <w:rFonts w:eastAsia="Calibri"/>
+                <w:sz w:val="28"/>
+                <w:szCs w:val="28"/>
+                <w:lang w:eastAsia="en-US"/>
+              </w:rPr>
+              <w:t xml:space="preserve"> (</w:t>
             </w:r>
             <w:r>
               <w:rPr>
@@ -1804,7 +1823,7 @@
                 <w:rFonts w:eastAsia="Calibri"/>
                 <w:sz w:val="28"/>
                 <w:szCs w:val="28"/>
-                <w:lang w:val="en-US" w:eastAsia="en-US"/>
+                <w:lang w:eastAsia="en-US"/>
               </w:rPr>
               <w:t xml:space="preserve"> </w:t>
             </w:r>
@@ -1880,7 +1899,6 @@
               <w:rPr>
                 <w:sz w:val="28"/>
                 <w:szCs w:val="28"/>
-                <w:lang w:val="en-US"/>
               </w:rPr>
             </w:pPr>
             <w:r>
@@ -1926,7 +1944,16 @@
                 <w:szCs w:val="28"/>
                 <w:lang w:val="en-US" w:eastAsia="en-US"/>
               </w:rPr>
-              <w:t>IDE)</w:t>
+              <w:t>IDE</w:t>
+            </w:r>
+            <w:r>
+              <w:rPr>
+                <w:rFonts w:eastAsia="Calibri"/>
+                <w:sz w:val="28"/>
+                <w:szCs w:val="28"/>
+                <w:lang w:eastAsia="en-US"/>
+              </w:rPr>
+              <w:t>)</w:t>
             </w:r>
           </w:p>
         </w:tc>
@@ -2081,7 +2108,7 @@
                 <w:szCs w:val="28"/>
                 <w:lang w:val="uk-UA" w:eastAsia="en-US"/>
               </w:rPr>
-              <w:t>Проконтролювати, чи буде бот видавати повідомлення про введення нового правильного значення (натуральне число від 1 до 10)</w:t>
+              <w:t>Проконтролювати виконання програми для тестування і побачити результат її виконання</w:t>
             </w:r>
           </w:p>
         </w:tc>
@@ -2147,7 +2174,25 @@
                 <w:szCs w:val="28"/>
                 <w:lang w:val="uk-UA" w:eastAsia="en-US"/>
               </w:rPr>
-              <w:t xml:space="preserve">Повідомлення про некоректність введених даних та пропозиція ввести ще раз </w:t>
+              <w:t xml:space="preserve">Повідомлення про </w:t>
+            </w:r>
+            <w:r>
+              <w:rPr>
+                <w:rFonts w:eastAsia="Calibri"/>
+                <w:sz w:val="28"/>
+                <w:szCs w:val="28"/>
+                <w:lang w:val="uk-UA" w:eastAsia="en-US"/>
+              </w:rPr>
+              <w:t xml:space="preserve">виконання програми і результат метрики </w:t>
+            </w:r>
+            <w:r>
+              <w:rPr>
+                <w:rFonts w:eastAsia="Calibri"/>
+                <w:sz w:val="28"/>
+                <w:szCs w:val="28"/>
+                <w:lang w:val="en-US" w:eastAsia="en-US"/>
+              </w:rPr>
+              <w:t>accuracy</w:t>
             </w:r>
           </w:p>
         </w:tc>
@@ -2222,62 +2267,44 @@
                 <w:rFonts w:eastAsiaTheme="minorHAnsi"/>
                 <w:sz w:val="28"/>
                 <w:szCs w:val="28"/>
-                <w:lang w:val="en-GB" w:eastAsia="en-US"/>
-              </w:rPr>
-            </w:pPr>
-            <w:r>
-              <w:rPr>
-                <w:rFonts w:eastAsia="Calibri"/>
-                <w:sz w:val="28"/>
-                <w:szCs w:val="28"/>
-                <w:lang w:val="uk-UA" w:eastAsia="en-US"/>
-              </w:rPr>
-              <w:t xml:space="preserve">Видано повідомлення: </w:t>
-            </w:r>
-            <w:r>
-              <w:rPr>
-                <w:rFonts w:eastAsia="Calibri"/>
-                <w:sz w:val="28"/>
-                <w:szCs w:val="28"/>
-                <w:lang w:val="uk-UA" w:eastAsia="en-US"/>
-              </w:rPr>
-              <w:t>«</w:t>
-            </w:r>
-            <w:r>
-              <w:rPr>
-                <w:rFonts w:eastAsiaTheme="minorHAnsi"/>
-                <w:sz w:val="28"/>
-                <w:szCs w:val="28"/>
-                <w:lang w:val="en-GB" w:eastAsia="en-US"/>
-              </w:rPr>
-              <w:t>Incorrect input. Only non-negative integers are allowed which are ≤ 10.</w:t>
-            </w:r>
-            <w:r>
-              <w:rPr>
-                <w:rFonts w:eastAsiaTheme="minorHAnsi"/>
-                <w:sz w:val="28"/>
-                <w:szCs w:val="28"/>
-                <w:lang w:val="uk-UA" w:eastAsia="en-US"/>
-              </w:rPr>
-              <w:t xml:space="preserve"> </w:t>
-            </w:r>
-            <w:r>
-              <w:rPr>
-                <w:rFonts w:eastAsiaTheme="minorHAnsi"/>
-                <w:sz w:val="28"/>
-                <w:szCs w:val="28"/>
-                <w:lang w:val="en-GB" w:eastAsia="en-US"/>
-              </w:rPr>
-              <w:t>Try again:</w:t>
-            </w:r>
-            <w:r>
-              <w:rPr>
-                <w:rFonts w:eastAsiaTheme="minorHAnsi"/>
-                <w:sz w:val="28"/>
-                <w:szCs w:val="28"/>
-                <w:lang w:val="uk-UA" w:eastAsia="en-US"/>
-              </w:rPr>
-              <w:t>»</w:t>
+                <w:lang w:val="uk-UA" w:eastAsia="en-US"/>
+              </w:rPr>
+            </w:pPr>
+            <w:r>
+              <w:rPr>
+                <w:rFonts w:eastAsia="Calibri"/>
+                <w:sz w:val="28"/>
+                <w:szCs w:val="28"/>
+                <w:lang w:val="uk-UA" w:eastAsia="en-US"/>
+              </w:rPr>
+              <w:t xml:space="preserve">Видано </w:t>
+            </w:r>
+            <w:r>
+              <w:rPr>
+                <w:rFonts w:eastAsia="Calibri"/>
+                <w:sz w:val="28"/>
+                <w:szCs w:val="28"/>
+                <w:lang w:val="uk-UA" w:eastAsia="en-US"/>
+              </w:rPr>
+              <w:t xml:space="preserve">результат тестування за метрикою </w:t>
+            </w:r>
+            <w:r>
+              <w:rPr>
+                <w:rFonts w:eastAsia="Calibri"/>
+                <w:sz w:val="28"/>
+                <w:szCs w:val="28"/>
+                <w:lang w:val="en-US" w:eastAsia="en-US"/>
+              </w:rPr>
+              <w:t>accuracy</w:t>
+            </w:r>
+            <w:r>
+              <w:rPr>
+                <w:rFonts w:eastAsia="Calibri"/>
+                <w:sz w:val="28"/>
+                <w:szCs w:val="28"/>
+                <w:lang w:val="uk-UA" w:eastAsia="en-US"/>
+              </w:rPr>
+              <w:t>, який становить 92.13%</w:t>
             </w:r>
           </w:p>
         </w:tc>
@@ -2290,6 +2317,786 @@
         <w:rPr>
           <w:lang w:val="uk-UA"/>
         </w:rPr>
+      </w:pPr>
+    </w:p>
+    <w:p>
+      <w:pPr>
+        <w:spacing w:line="360" w:lineRule="auto"/>
+        <w:jc w:val="both"/>
+        <w:rPr>
+          <w:lang w:val="uk-UA"/>
+        </w:rPr>
+      </w:pPr>
+    </w:p>
+    <w:p>
+      <w:pPr>
+        <w:spacing w:line="360" w:lineRule="auto"/>
+        <w:jc w:val="both"/>
+        <w:rPr>
+          <w:lang w:val="uk-UA"/>
+        </w:rPr>
+      </w:pPr>
+    </w:p>
+    <w:p>
+      <w:pPr>
+        <w:spacing w:line="360" w:lineRule="auto"/>
+        <w:jc w:val="both"/>
+        <w:rPr>
+          <w:lang w:val="uk-UA"/>
+        </w:rPr>
+      </w:pPr>
+    </w:p>
+    <w:p>
+      <w:pPr>
+        <w:spacing w:line="360" w:lineRule="auto"/>
+        <w:jc w:val="both"/>
+        <w:rPr>
+          <w:lang w:val="uk-UA"/>
+        </w:rPr>
+      </w:pPr>
+    </w:p>
+    <w:p>
+      <w:pPr>
+        <w:spacing w:line="360" w:lineRule="auto"/>
+        <w:jc w:val="both"/>
+        <w:rPr>
+          <w:lang w:val="uk-UA"/>
+        </w:rPr>
+      </w:pPr>
+    </w:p>
+    <w:p>
+      <w:pPr>
+        <w:spacing w:line="360" w:lineRule="auto"/>
+        <w:jc w:val="both"/>
+        <w:rPr>
+          <w:lang w:val="uk-UA"/>
+        </w:rPr>
+      </w:pPr>
+    </w:p>
+    <w:p>
+      <w:pPr>
+        <w:spacing w:line="360" w:lineRule="auto"/>
+        <w:jc w:val="both"/>
+        <w:rPr>
+          <w:lang w:val="uk-UA"/>
+        </w:rPr>
+      </w:pPr>
+    </w:p>
+    <w:p>
+      <w:pPr>
+        <w:spacing w:line="360" w:lineRule="auto"/>
+        <w:jc w:val="both"/>
+        <w:rPr>
+          <w:lang w:val="uk-UA"/>
+        </w:rPr>
+      </w:pPr>
+    </w:p>
+    <w:p>
+      <w:pPr>
+        <w:spacing w:line="360" w:lineRule="auto"/>
+        <w:jc w:val="both"/>
+        <w:rPr>
+          <w:lang w:val="uk-UA"/>
+        </w:rPr>
+      </w:pPr>
+    </w:p>
+    <w:p>
+      <w:pPr>
+        <w:spacing w:line="360" w:lineRule="auto"/>
+        <w:jc w:val="both"/>
+        <w:rPr>
+          <w:lang w:val="uk-UA"/>
+        </w:rPr>
+      </w:pPr>
+    </w:p>
+    <w:p>
+      <w:pPr>
+        <w:spacing w:line="360" w:lineRule="auto"/>
+        <w:ind w:firstLine="450"/>
+        <w:jc w:val="both"/>
+        <w:rPr>
+          <w:sz w:val="28"/>
+          <w:szCs w:val="28"/>
+          <w:lang w:val="uk-UA"/>
+        </w:rPr>
+      </w:pPr>
+      <w:r>
+        <w:rPr>
+          <w:sz w:val="28"/>
+          <w:szCs w:val="28"/>
+          <w:lang w:val="uk-UA"/>
+        </w:rPr>
+        <w:lastRenderedPageBreak/>
+        <w:t>Таблиця 5.</w:t>
+      </w:r>
+      <w:r>
+        <w:rPr>
+          <w:sz w:val="28"/>
+          <w:szCs w:val="28"/>
+          <w:lang w:val="uk-UA"/>
+        </w:rPr>
+        <w:t>4</w:t>
+      </w:r>
+      <w:r>
+        <w:rPr>
+          <w:sz w:val="28"/>
+          <w:szCs w:val="28"/>
+          <w:lang w:val="uk-UA"/>
+        </w:rPr>
+        <w:t xml:space="preserve"> – Тестування процентного відношення правильно класифікованих категорій до неправильно класифікованих</w:t>
+      </w:r>
+    </w:p>
+    <w:tbl>
+      <w:tblPr>
+        <w:tblStyle w:val="TableGrid"/>
+        <w:tblW w:w="8625" w:type="dxa"/>
+        <w:tblInd w:w="0" w:type="dxa"/>
+        <w:tblLayout w:type="fixed"/>
+        <w:tblLook w:val="04A0" w:firstRow="1" w:lastRow="0" w:firstColumn="1" w:lastColumn="0" w:noHBand="0" w:noVBand="1"/>
+      </w:tblPr>
+      <w:tblGrid>
+        <w:gridCol w:w="4293"/>
+        <w:gridCol w:w="4332"/>
+      </w:tblGrid>
+      <w:tr>
+        <w:tc>
+          <w:tcPr>
+            <w:tcW w:w="4295" w:type="dxa"/>
+            <w:tcBorders>
+              <w:top w:val="single" w:sz="4" w:space="0" w:color="auto"/>
+              <w:left w:val="single" w:sz="4" w:space="0" w:color="auto"/>
+              <w:bottom w:val="single" w:sz="4" w:space="0" w:color="auto"/>
+              <w:right w:val="single" w:sz="4" w:space="0" w:color="auto"/>
+            </w:tcBorders>
+            <w:hideMark/>
+          </w:tcPr>
+          <w:p>
+            <w:pPr>
+              <w:spacing w:line="360" w:lineRule="auto"/>
+              <w:jc w:val="center"/>
+              <w:rPr>
+                <w:sz w:val="28"/>
+                <w:szCs w:val="28"/>
+                <w:lang w:val="uk-UA"/>
+              </w:rPr>
+            </w:pPr>
+            <w:r>
+              <w:rPr>
+                <w:rFonts w:eastAsia="Calibri"/>
+                <w:sz w:val="28"/>
+                <w:szCs w:val="28"/>
+                <w:lang w:val="uk-UA" w:eastAsia="en-US"/>
+              </w:rPr>
+              <w:t>Мета тесту</w:t>
+            </w:r>
+          </w:p>
+        </w:tc>
+        <w:tc>
+          <w:tcPr>
+            <w:tcW w:w="4334" w:type="dxa"/>
+            <w:tcBorders>
+              <w:top w:val="single" w:sz="4" w:space="0" w:color="auto"/>
+              <w:left w:val="single" w:sz="4" w:space="0" w:color="auto"/>
+              <w:bottom w:val="single" w:sz="4" w:space="0" w:color="auto"/>
+              <w:right w:val="single" w:sz="4" w:space="0" w:color="auto"/>
+            </w:tcBorders>
+            <w:hideMark/>
+          </w:tcPr>
+          <w:p>
+            <w:pPr>
+              <w:spacing w:line="360" w:lineRule="auto"/>
+              <w:jc w:val="center"/>
+              <w:rPr>
+                <w:sz w:val="28"/>
+                <w:szCs w:val="28"/>
+                <w:lang w:val="uk-UA"/>
+              </w:rPr>
+            </w:pPr>
+            <w:r>
+              <w:rPr>
+                <w:rFonts w:eastAsia="Calibri"/>
+                <w:sz w:val="28"/>
+                <w:szCs w:val="28"/>
+                <w:lang w:val="uk-UA" w:eastAsia="en-US"/>
+              </w:rPr>
+              <w:t xml:space="preserve">Перевірити, наскільки правильно модель </w:t>
+            </w:r>
+            <w:r>
+              <w:rPr>
+                <w:rFonts w:eastAsia="Calibri"/>
+                <w:sz w:val="28"/>
+                <w:szCs w:val="28"/>
+                <w:lang w:val="en-US" w:eastAsia="en-US"/>
+              </w:rPr>
+              <w:t>LogisticRegression</w:t>
+            </w:r>
+            <w:r>
+              <w:rPr>
+                <w:rFonts w:eastAsia="Calibri"/>
+                <w:sz w:val="28"/>
+                <w:szCs w:val="28"/>
+                <w:lang w:val="uk-UA" w:eastAsia="en-US"/>
+              </w:rPr>
+              <w:t xml:space="preserve"> </w:t>
+            </w:r>
+            <w:r>
+              <w:rPr>
+                <w:rFonts w:eastAsia="Calibri"/>
+                <w:sz w:val="28"/>
+                <w:szCs w:val="28"/>
+                <w:lang w:val="uk-UA" w:eastAsia="en-US"/>
+              </w:rPr>
+              <w:t xml:space="preserve">за метрикою </w:t>
+            </w:r>
+            <w:r>
+              <w:rPr>
+                <w:rFonts w:eastAsia="Calibri"/>
+                <w:sz w:val="28"/>
+                <w:szCs w:val="28"/>
+                <w:lang w:val="en-US" w:eastAsia="en-US"/>
+              </w:rPr>
+              <w:t>accuracy</w:t>
+            </w:r>
+            <w:r>
+              <w:rPr>
+                <w:rFonts w:eastAsia="Calibri"/>
+                <w:sz w:val="28"/>
+                <w:szCs w:val="28"/>
+                <w:lang w:val="uk-UA" w:eastAsia="en-US"/>
+              </w:rPr>
+              <w:t xml:space="preserve"> (</w:t>
+            </w:r>
+            <w:r>
+              <w:rPr>
+                <w:rFonts w:eastAsia="Calibri"/>
+                <w:sz w:val="28"/>
+                <w:szCs w:val="28"/>
+                <w:lang w:val="uk-UA" w:eastAsia="en-US"/>
+              </w:rPr>
+              <w:t>точність)</w:t>
+            </w:r>
+            <w:r>
+              <w:rPr>
+                <w:rFonts w:eastAsia="Calibri"/>
+                <w:sz w:val="28"/>
+                <w:szCs w:val="28"/>
+                <w:lang w:val="uk-UA" w:eastAsia="en-US"/>
+              </w:rPr>
+              <w:t xml:space="preserve"> </w:t>
+            </w:r>
+            <w:r>
+              <w:rPr>
+                <w:rFonts w:eastAsia="Calibri"/>
+                <w:sz w:val="28"/>
+                <w:szCs w:val="28"/>
+                <w:lang w:val="uk-UA" w:eastAsia="en-US"/>
+              </w:rPr>
+              <w:t xml:space="preserve">передбачує </w:t>
+            </w:r>
+            <w:r>
+              <w:rPr>
+                <w:rFonts w:eastAsia="Calibri"/>
+                <w:sz w:val="28"/>
+                <w:szCs w:val="28"/>
+                <w:lang w:val="uk-UA" w:eastAsia="en-US"/>
+              </w:rPr>
+              <w:t>категорії</w:t>
+            </w:r>
+            <w:r>
+              <w:rPr>
+                <w:rFonts w:eastAsia="Calibri"/>
+                <w:sz w:val="28"/>
+                <w:szCs w:val="28"/>
+                <w:lang w:val="uk-UA" w:eastAsia="en-US"/>
+              </w:rPr>
+              <w:t xml:space="preserve"> для заданих </w:t>
+            </w:r>
+            <w:r>
+              <w:rPr>
+                <w:rFonts w:eastAsia="Calibri"/>
+                <w:sz w:val="28"/>
+                <w:szCs w:val="28"/>
+                <w:lang w:val="uk-UA" w:eastAsia="en-US"/>
+              </w:rPr>
+              <w:t>тегів</w:t>
+            </w:r>
+          </w:p>
+        </w:tc>
+      </w:tr>
+      <w:tr>
+        <w:tc>
+          <w:tcPr>
+            <w:tcW w:w="4295" w:type="dxa"/>
+            <w:tcBorders>
+              <w:top w:val="single" w:sz="4" w:space="0" w:color="auto"/>
+              <w:left w:val="single" w:sz="4" w:space="0" w:color="auto"/>
+              <w:bottom w:val="single" w:sz="4" w:space="0" w:color="auto"/>
+              <w:right w:val="single" w:sz="4" w:space="0" w:color="auto"/>
+            </w:tcBorders>
+            <w:hideMark/>
+          </w:tcPr>
+          <w:p>
+            <w:pPr>
+              <w:spacing w:line="360" w:lineRule="auto"/>
+              <w:jc w:val="center"/>
+              <w:rPr>
+                <w:sz w:val="28"/>
+                <w:szCs w:val="28"/>
+                <w:lang w:val="uk-UA"/>
+              </w:rPr>
+            </w:pPr>
+            <w:r>
+              <w:rPr>
+                <w:rFonts w:eastAsia="Calibri"/>
+                <w:sz w:val="28"/>
+                <w:szCs w:val="28"/>
+                <w:lang w:val="uk-UA" w:eastAsia="en-US"/>
+              </w:rPr>
+              <w:t>Початковий стан програми</w:t>
+            </w:r>
+          </w:p>
+        </w:tc>
+        <w:tc>
+          <w:tcPr>
+            <w:tcW w:w="4334" w:type="dxa"/>
+            <w:tcBorders>
+              <w:top w:val="single" w:sz="4" w:space="0" w:color="auto"/>
+              <w:left w:val="single" w:sz="4" w:space="0" w:color="auto"/>
+              <w:bottom w:val="single" w:sz="4" w:space="0" w:color="auto"/>
+              <w:right w:val="single" w:sz="4" w:space="0" w:color="auto"/>
+            </w:tcBorders>
+            <w:hideMark/>
+          </w:tcPr>
+          <w:p>
+            <w:pPr>
+              <w:spacing w:line="360" w:lineRule="auto"/>
+              <w:jc w:val="center"/>
+              <w:rPr>
+                <w:sz w:val="28"/>
+                <w:szCs w:val="28"/>
+              </w:rPr>
+            </w:pPr>
+            <w:r>
+              <w:rPr>
+                <w:rFonts w:eastAsia="Calibri"/>
+                <w:sz w:val="28"/>
+                <w:szCs w:val="28"/>
+                <w:lang w:val="uk-UA" w:eastAsia="en-US"/>
+              </w:rPr>
+              <w:t>Відкрита консоль в інтерактивному середовищі розробки (</w:t>
+            </w:r>
+            <w:r>
+              <w:rPr>
+                <w:rFonts w:eastAsia="Calibri"/>
+                <w:sz w:val="28"/>
+                <w:szCs w:val="28"/>
+                <w:lang w:val="en-US" w:eastAsia="en-US"/>
+              </w:rPr>
+              <w:t>IDE</w:t>
+            </w:r>
+            <w:r>
+              <w:rPr>
+                <w:rFonts w:eastAsia="Calibri"/>
+                <w:sz w:val="28"/>
+                <w:szCs w:val="28"/>
+                <w:lang w:eastAsia="en-US"/>
+              </w:rPr>
+              <w:t>)</w:t>
+            </w:r>
+          </w:p>
+        </w:tc>
+      </w:tr>
+      <w:tr>
+        <w:tc>
+          <w:tcPr>
+            <w:tcW w:w="4295" w:type="dxa"/>
+            <w:tcBorders>
+              <w:top w:val="single" w:sz="4" w:space="0" w:color="auto"/>
+              <w:left w:val="single" w:sz="4" w:space="0" w:color="auto"/>
+              <w:bottom w:val="single" w:sz="4" w:space="0" w:color="auto"/>
+              <w:right w:val="single" w:sz="4" w:space="0" w:color="auto"/>
+            </w:tcBorders>
+            <w:hideMark/>
+          </w:tcPr>
+          <w:p>
+            <w:pPr>
+              <w:spacing w:line="360" w:lineRule="auto"/>
+              <w:jc w:val="center"/>
+              <w:rPr>
+                <w:sz w:val="28"/>
+                <w:szCs w:val="28"/>
+                <w:lang w:val="uk-UA"/>
+              </w:rPr>
+            </w:pPr>
+            <w:r>
+              <w:rPr>
+                <w:rFonts w:eastAsia="Calibri"/>
+                <w:sz w:val="28"/>
+                <w:szCs w:val="28"/>
+                <w:lang w:val="uk-UA" w:eastAsia="en-US"/>
+              </w:rPr>
+              <w:t>Вхідні дані</w:t>
+            </w:r>
+          </w:p>
+        </w:tc>
+        <w:tc>
+          <w:tcPr>
+            <w:tcW w:w="4334" w:type="dxa"/>
+            <w:tcBorders>
+              <w:top w:val="single" w:sz="4" w:space="0" w:color="auto"/>
+              <w:left w:val="single" w:sz="4" w:space="0" w:color="auto"/>
+              <w:bottom w:val="single" w:sz="4" w:space="0" w:color="auto"/>
+              <w:right w:val="single" w:sz="4" w:space="0" w:color="auto"/>
+            </w:tcBorders>
+            <w:hideMark/>
+          </w:tcPr>
+          <w:p>
+            <w:pPr>
+              <w:spacing w:line="360" w:lineRule="auto"/>
+              <w:jc w:val="center"/>
+              <w:rPr>
+                <w:sz w:val="28"/>
+                <w:szCs w:val="28"/>
+                <w:lang w:val="uk-UA"/>
+              </w:rPr>
+            </w:pPr>
+            <w:r>
+              <w:rPr>
+                <w:sz w:val="28"/>
+                <w:szCs w:val="28"/>
+                <w:lang w:val="uk-UA"/>
+              </w:rPr>
+              <w:t>Тестова вибірка оброблених значень (числових представлень т</w:t>
+            </w:r>
+            <w:r>
+              <w:rPr>
+                <w:sz w:val="28"/>
+                <w:szCs w:val="28"/>
+                <w:lang w:val="uk-UA"/>
+              </w:rPr>
+              <w:t>егів</w:t>
+            </w:r>
+            <w:r>
+              <w:rPr>
+                <w:sz w:val="28"/>
+                <w:szCs w:val="28"/>
+                <w:lang w:val="uk-UA"/>
+              </w:rPr>
+              <w:t xml:space="preserve">) та відповідних </w:t>
+            </w:r>
+            <w:r>
+              <w:rPr>
+                <w:sz w:val="28"/>
+                <w:szCs w:val="28"/>
+                <w:lang w:val="uk-UA"/>
+              </w:rPr>
+              <w:t>категорій</w:t>
+            </w:r>
+            <w:r>
+              <w:rPr>
+                <w:sz w:val="28"/>
+                <w:szCs w:val="28"/>
+                <w:lang w:val="uk-UA"/>
+              </w:rPr>
+              <w:t xml:space="preserve"> для них</w:t>
+            </w:r>
+          </w:p>
+        </w:tc>
+      </w:tr>
+      <w:tr>
+        <w:tc>
+          <w:tcPr>
+            <w:tcW w:w="4295" w:type="dxa"/>
+            <w:tcBorders>
+              <w:top w:val="single" w:sz="4" w:space="0" w:color="auto"/>
+              <w:left w:val="single" w:sz="4" w:space="0" w:color="auto"/>
+              <w:bottom w:val="single" w:sz="4" w:space="0" w:color="auto"/>
+              <w:right w:val="single" w:sz="4" w:space="0" w:color="auto"/>
+            </w:tcBorders>
+            <w:hideMark/>
+          </w:tcPr>
+          <w:p>
+            <w:pPr>
+              <w:spacing w:line="360" w:lineRule="auto"/>
+              <w:jc w:val="center"/>
+              <w:rPr>
+                <w:sz w:val="28"/>
+                <w:szCs w:val="28"/>
+                <w:lang w:val="uk-UA"/>
+              </w:rPr>
+            </w:pPr>
+            <w:r>
+              <w:rPr>
+                <w:rFonts w:eastAsia="Calibri"/>
+                <w:sz w:val="28"/>
+                <w:szCs w:val="28"/>
+                <w:lang w:val="uk-UA" w:eastAsia="en-US"/>
+              </w:rPr>
+              <w:t>Схема проведення тесту</w:t>
+            </w:r>
+          </w:p>
+        </w:tc>
+        <w:tc>
+          <w:tcPr>
+            <w:tcW w:w="4334" w:type="dxa"/>
+            <w:tcBorders>
+              <w:top w:val="single" w:sz="4" w:space="0" w:color="auto"/>
+              <w:left w:val="single" w:sz="4" w:space="0" w:color="auto"/>
+              <w:bottom w:val="single" w:sz="4" w:space="0" w:color="auto"/>
+              <w:right w:val="single" w:sz="4" w:space="0" w:color="auto"/>
+            </w:tcBorders>
+            <w:hideMark/>
+          </w:tcPr>
+          <w:p>
+            <w:pPr>
+              <w:spacing w:line="360" w:lineRule="auto"/>
+              <w:jc w:val="center"/>
+              <w:rPr>
+                <w:sz w:val="28"/>
+                <w:szCs w:val="28"/>
+                <w:lang w:val="uk-UA"/>
+              </w:rPr>
+            </w:pPr>
+            <w:r>
+              <w:rPr>
+                <w:rFonts w:eastAsia="Calibri"/>
+                <w:sz w:val="28"/>
+                <w:szCs w:val="28"/>
+                <w:lang w:val="uk-UA" w:eastAsia="en-US"/>
+              </w:rPr>
+              <w:t>Проконтролювати виконання програми для тестування і побачити результат її виконання</w:t>
+            </w:r>
+          </w:p>
+        </w:tc>
+      </w:tr>
+      <w:tr>
+        <w:tc>
+          <w:tcPr>
+            <w:tcW w:w="4295" w:type="dxa"/>
+            <w:tcBorders>
+              <w:top w:val="single" w:sz="4" w:space="0" w:color="auto"/>
+              <w:left w:val="single" w:sz="4" w:space="0" w:color="auto"/>
+              <w:bottom w:val="single" w:sz="4" w:space="0" w:color="auto"/>
+              <w:right w:val="single" w:sz="4" w:space="0" w:color="auto"/>
+            </w:tcBorders>
+            <w:hideMark/>
+          </w:tcPr>
+          <w:p>
+            <w:pPr>
+              <w:spacing w:line="360" w:lineRule="auto"/>
+              <w:jc w:val="center"/>
+              <w:rPr>
+                <w:sz w:val="28"/>
+                <w:szCs w:val="28"/>
+                <w:lang w:val="uk-UA"/>
+              </w:rPr>
+            </w:pPr>
+            <w:r>
+              <w:rPr>
+                <w:rFonts w:eastAsia="Calibri"/>
+                <w:sz w:val="28"/>
+                <w:szCs w:val="28"/>
+                <w:lang w:val="uk-UA" w:eastAsia="en-US"/>
+              </w:rPr>
+              <w:t>Очікуваний результат</w:t>
+            </w:r>
+          </w:p>
+        </w:tc>
+        <w:tc>
+          <w:tcPr>
+            <w:tcW w:w="4334" w:type="dxa"/>
+            <w:tcBorders>
+              <w:top w:val="single" w:sz="4" w:space="0" w:color="auto"/>
+              <w:left w:val="single" w:sz="4" w:space="0" w:color="auto"/>
+              <w:bottom w:val="single" w:sz="4" w:space="0" w:color="auto"/>
+              <w:right w:val="single" w:sz="4" w:space="0" w:color="auto"/>
+            </w:tcBorders>
+            <w:hideMark/>
+          </w:tcPr>
+          <w:p>
+            <w:pPr>
+              <w:spacing w:line="360" w:lineRule="auto"/>
+              <w:jc w:val="center"/>
+              <w:rPr>
+                <w:sz w:val="28"/>
+                <w:szCs w:val="28"/>
+                <w:lang w:val="uk-UA"/>
+              </w:rPr>
+            </w:pPr>
+            <w:r>
+              <w:rPr>
+                <w:rFonts w:eastAsia="Calibri"/>
+                <w:sz w:val="28"/>
+                <w:szCs w:val="28"/>
+                <w:lang w:val="uk-UA" w:eastAsia="en-US"/>
+              </w:rPr>
+              <w:t xml:space="preserve">Повідомлення про виконання програми і результат метрики </w:t>
+            </w:r>
+            <w:r>
+              <w:rPr>
+                <w:rFonts w:eastAsia="Calibri"/>
+                <w:sz w:val="28"/>
+                <w:szCs w:val="28"/>
+                <w:lang w:val="en-US" w:eastAsia="en-US"/>
+              </w:rPr>
+              <w:t>accuracy</w:t>
+            </w:r>
+          </w:p>
+        </w:tc>
+      </w:tr>
+      <w:tr>
+        <w:tc>
+          <w:tcPr>
+            <w:tcW w:w="4295" w:type="dxa"/>
+            <w:tcBorders>
+              <w:top w:val="single" w:sz="4" w:space="0" w:color="auto"/>
+              <w:left w:val="single" w:sz="4" w:space="0" w:color="auto"/>
+              <w:bottom w:val="single" w:sz="4" w:space="0" w:color="auto"/>
+              <w:right w:val="single" w:sz="4" w:space="0" w:color="auto"/>
+            </w:tcBorders>
+            <w:hideMark/>
+          </w:tcPr>
+          <w:p>
+            <w:pPr>
+              <w:spacing w:line="360" w:lineRule="auto"/>
+              <w:jc w:val="center"/>
+              <w:rPr>
+                <w:sz w:val="28"/>
+                <w:szCs w:val="28"/>
+                <w:lang w:val="uk-UA"/>
+              </w:rPr>
+            </w:pPr>
+            <w:r>
+              <w:rPr>
+                <w:rFonts w:eastAsia="Calibri"/>
+                <w:sz w:val="28"/>
+                <w:szCs w:val="28"/>
+                <w:lang w:val="uk-UA" w:eastAsia="en-US"/>
+              </w:rPr>
+              <w:t>Стан програми після проведення випробувань</w:t>
+            </w:r>
+          </w:p>
+        </w:tc>
+        <w:tc>
+          <w:tcPr>
+            <w:tcW w:w="4334" w:type="dxa"/>
+            <w:tcBorders>
+              <w:top w:val="single" w:sz="4" w:space="0" w:color="auto"/>
+              <w:left w:val="single" w:sz="4" w:space="0" w:color="auto"/>
+              <w:bottom w:val="single" w:sz="4" w:space="0" w:color="auto"/>
+              <w:right w:val="single" w:sz="4" w:space="0" w:color="auto"/>
+            </w:tcBorders>
+            <w:hideMark/>
+          </w:tcPr>
+          <w:p>
+            <w:pPr>
+              <w:widowControl/>
+              <w:tabs>
+                <w:tab w:val="left" w:pos="560"/>
+                <w:tab w:val="left" w:pos="1120"/>
+                <w:tab w:val="left" w:pos="1680"/>
+                <w:tab w:val="left" w:pos="2240"/>
+                <w:tab w:val="left" w:pos="2800"/>
+                <w:tab w:val="left" w:pos="3360"/>
+                <w:tab w:val="left" w:pos="3920"/>
+                <w:tab w:val="left" w:pos="4480"/>
+                <w:tab w:val="left" w:pos="5040"/>
+                <w:tab w:val="left" w:pos="5600"/>
+                <w:tab w:val="left" w:pos="6160"/>
+                <w:tab w:val="left" w:pos="6720"/>
+              </w:tabs>
+              <w:suppressAutoHyphens w:val="0"/>
+              <w:autoSpaceDE w:val="0"/>
+              <w:autoSpaceDN w:val="0"/>
+              <w:adjustRightInd w:val="0"/>
+              <w:jc w:val="center"/>
+              <w:rPr>
+                <w:rFonts w:eastAsiaTheme="minorHAnsi"/>
+                <w:sz w:val="28"/>
+                <w:szCs w:val="28"/>
+                <w:lang w:val="uk-UA" w:eastAsia="en-US"/>
+              </w:rPr>
+            </w:pPr>
+            <w:r>
+              <w:rPr>
+                <w:rFonts w:eastAsia="Calibri"/>
+                <w:sz w:val="28"/>
+                <w:szCs w:val="28"/>
+                <w:lang w:val="uk-UA" w:eastAsia="en-US"/>
+              </w:rPr>
+              <w:t xml:space="preserve">Видано </w:t>
+            </w:r>
+            <w:r>
+              <w:rPr>
+                <w:rFonts w:eastAsia="Calibri"/>
+                <w:sz w:val="28"/>
+                <w:szCs w:val="28"/>
+                <w:lang w:val="uk-UA" w:eastAsia="en-US"/>
+              </w:rPr>
+              <w:t xml:space="preserve">результат тестування за метрикою </w:t>
+            </w:r>
+            <w:r>
+              <w:rPr>
+                <w:rFonts w:eastAsia="Calibri"/>
+                <w:sz w:val="28"/>
+                <w:szCs w:val="28"/>
+                <w:lang w:val="en-US" w:eastAsia="en-US"/>
+              </w:rPr>
+              <w:t>accuracy</w:t>
+            </w:r>
+            <w:r>
+              <w:rPr>
+                <w:rFonts w:eastAsia="Calibri"/>
+                <w:sz w:val="28"/>
+                <w:szCs w:val="28"/>
+                <w:lang w:val="uk-UA" w:eastAsia="en-US"/>
+              </w:rPr>
+              <w:t>, який становить 9</w:t>
+            </w:r>
+            <w:r>
+              <w:rPr>
+                <w:rFonts w:eastAsia="Calibri"/>
+                <w:sz w:val="28"/>
+                <w:szCs w:val="28"/>
+                <w:lang w:val="uk-UA" w:eastAsia="en-US"/>
+              </w:rPr>
+              <w:t>1</w:t>
+            </w:r>
+            <w:r>
+              <w:rPr>
+                <w:rFonts w:eastAsia="Calibri"/>
+                <w:sz w:val="28"/>
+                <w:szCs w:val="28"/>
+                <w:lang w:val="uk-UA" w:eastAsia="en-US"/>
+              </w:rPr>
+              <w:t>.</w:t>
+            </w:r>
+            <w:r>
+              <w:rPr>
+                <w:rFonts w:eastAsia="Calibri"/>
+                <w:sz w:val="28"/>
+                <w:szCs w:val="28"/>
+                <w:lang w:val="uk-UA" w:eastAsia="en-US"/>
+              </w:rPr>
+              <w:t>92</w:t>
+            </w:r>
+            <w:r>
+              <w:rPr>
+                <w:rFonts w:eastAsia="Calibri"/>
+                <w:sz w:val="28"/>
+                <w:szCs w:val="28"/>
+                <w:lang w:val="uk-UA" w:eastAsia="en-US"/>
+              </w:rPr>
+              <w:t>%</w:t>
+            </w:r>
+          </w:p>
+        </w:tc>
+      </w:tr>
+    </w:tbl>
+    <w:p>
+      <w:pPr>
+        <w:spacing w:line="360" w:lineRule="auto"/>
+        <w:jc w:val="both"/>
       </w:pPr>
     </w:p>
     <w:sectPr>
@@ -2310,7 +3117,7 @@
         <w:rFonts w:asciiTheme="minorHAnsi" w:eastAsiaTheme="minorHAnsi" w:hAnsiTheme="minorHAnsi" w:cstheme="minorBidi"/>
         <w:sz w:val="22"/>
         <w:szCs w:val="22"/>
-        <w:lang w:val="en-UA" w:eastAsia="en-US" w:bidi="ar-SA"/>
+        <w:lang w:eastAsia="en-US" w:bidi="ar-SA"/>
       </w:rPr>
     </w:rPrDefault>
     <w:pPrDefault>
@@ -2700,7 +3507,7 @@
   <w:style w:type="paragraph" w:default="1" w:styleId="Normal">
     <w:name w:val="Normal"/>
     <w:qFormat/>
-    <w:rsid w:val="00185E85"/>
+    <w:rsid w:val="009D0DA6"/>
     <w:pPr>
       <w:widowControl w:val="0"/>
       <w:suppressAutoHyphens/>

</xml_diff>

<commit_message>
Finish the fifth chapter
</commit_message>
<xml_diff>
--- a/documentation/5 раздел.docx
+++ b/documentation/5 раздел.docx
@@ -122,6 +122,7 @@
         </w:rPr>
         <w:t xml:space="preserve">, які не відповідають темі сайту </w:t>
       </w:r>
+      <w:proofErr w:type="spellStart"/>
       <w:r>
         <w:rPr>
           <w:sz w:val="28"/>
@@ -130,6 +131,7 @@
         </w:rPr>
         <w:t>stackoverflow</w:t>
       </w:r>
+      <w:proofErr w:type="spellEnd"/>
       <w:r>
         <w:rPr>
           <w:sz w:val="28"/>
@@ -288,13 +290,23 @@
         </w:rPr>
         <w:t xml:space="preserve">в) Тестування правильності передбачення моделі </w:t>
       </w:r>
-      <w:r>
-        <w:rPr>
-          <w:sz w:val="28"/>
-          <w:szCs w:val="28"/>
-          <w:lang w:val="uk-UA"/>
-        </w:rPr>
-        <w:t xml:space="preserve">мультиноміальної </w:t>
+      <w:proofErr w:type="spellStart"/>
+      <w:r>
+        <w:rPr>
+          <w:sz w:val="28"/>
+          <w:szCs w:val="28"/>
+          <w:lang w:val="uk-UA"/>
+        </w:rPr>
+        <w:t>мультиноміальної</w:t>
+      </w:r>
+      <w:proofErr w:type="spellEnd"/>
+      <w:r>
+        <w:rPr>
+          <w:sz w:val="28"/>
+          <w:szCs w:val="28"/>
+          <w:lang w:val="uk-UA"/>
+        </w:rPr>
+        <w:t xml:space="preserve"> </w:t>
       </w:r>
       <w:r>
         <w:rPr>
@@ -406,6 +418,7 @@
         </w:rPr>
         <w:t xml:space="preserve"> Тестування введення значень, які не відповідають темі сайту </w:t>
       </w:r>
+      <w:proofErr w:type="spellStart"/>
       <w:r>
         <w:rPr>
           <w:sz w:val="28"/>
@@ -414,6 +427,7 @@
         </w:rPr>
         <w:t>stackoverflow</w:t>
       </w:r>
+      <w:proofErr w:type="spellEnd"/>
     </w:p>
     <w:tbl>
       <w:tblPr>
@@ -430,7 +444,7 @@
       <w:tr>
         <w:tc>
           <w:tcPr>
-            <w:tcW w:w="4295" w:type="dxa"/>
+            <w:tcW w:w="4293" w:type="dxa"/>
             <w:tcBorders>
               <w:top w:val="single" w:sz="4" w:space="0" w:color="auto"/>
               <w:left w:val="single" w:sz="4" w:space="0" w:color="auto"/>
@@ -462,7 +476,7 @@
         </w:tc>
         <w:tc>
           <w:tcPr>
-            <w:tcW w:w="4334" w:type="dxa"/>
+            <w:tcW w:w="4332" w:type="dxa"/>
             <w:tcBorders>
               <w:top w:val="single" w:sz="4" w:space="0" w:color="auto"/>
               <w:left w:val="single" w:sz="4" w:space="0" w:color="auto"/>
@@ -505,7 +519,7 @@
       <w:tr>
         <w:tc>
           <w:tcPr>
-            <w:tcW w:w="4295" w:type="dxa"/>
+            <w:tcW w:w="4293" w:type="dxa"/>
             <w:tcBorders>
               <w:top w:val="single" w:sz="4" w:space="0" w:color="auto"/>
               <w:left w:val="single" w:sz="4" w:space="0" w:color="auto"/>
@@ -537,7 +551,7 @@
         </w:tc>
         <w:tc>
           <w:tcPr>
-            <w:tcW w:w="4334" w:type="dxa"/>
+            <w:tcW w:w="4332" w:type="dxa"/>
             <w:tcBorders>
               <w:top w:val="single" w:sz="4" w:space="0" w:color="auto"/>
               <w:left w:val="single" w:sz="4" w:space="0" w:color="auto"/>
@@ -571,7 +585,7 @@
       <w:tr>
         <w:tc>
           <w:tcPr>
-            <w:tcW w:w="4295" w:type="dxa"/>
+            <w:tcW w:w="4293" w:type="dxa"/>
             <w:tcBorders>
               <w:top w:val="single" w:sz="4" w:space="0" w:color="auto"/>
               <w:left w:val="single" w:sz="4" w:space="0" w:color="auto"/>
@@ -603,24 +617,25 @@
         </w:tc>
         <w:tc>
           <w:tcPr>
-            <w:tcW w:w="4334" w:type="dxa"/>
-            <w:tcBorders>
-              <w:top w:val="single" w:sz="4" w:space="0" w:color="auto"/>
-              <w:left w:val="single" w:sz="4" w:space="0" w:color="auto"/>
-              <w:bottom w:val="single" w:sz="4" w:space="0" w:color="auto"/>
-              <w:right w:val="single" w:sz="4" w:space="0" w:color="auto"/>
-            </w:tcBorders>
-            <w:hideMark/>
-          </w:tcPr>
-          <w:p>
-            <w:pPr>
-              <w:spacing w:line="360" w:lineRule="auto"/>
-              <w:jc w:val="center"/>
-              <w:rPr>
-                <w:sz w:val="28"/>
-                <w:szCs w:val="28"/>
-              </w:rPr>
-            </w:pPr>
+            <w:tcW w:w="4332" w:type="dxa"/>
+            <w:tcBorders>
+              <w:top w:val="single" w:sz="4" w:space="0" w:color="auto"/>
+              <w:left w:val="single" w:sz="4" w:space="0" w:color="auto"/>
+              <w:bottom w:val="single" w:sz="4" w:space="0" w:color="auto"/>
+              <w:right w:val="single" w:sz="4" w:space="0" w:color="auto"/>
+            </w:tcBorders>
+            <w:hideMark/>
+          </w:tcPr>
+          <w:p>
+            <w:pPr>
+              <w:spacing w:line="360" w:lineRule="auto"/>
+              <w:jc w:val="center"/>
+              <w:rPr>
+                <w:sz w:val="28"/>
+                <w:szCs w:val="28"/>
+              </w:rPr>
+            </w:pPr>
+            <w:proofErr w:type="spellStart"/>
             <w:r>
               <w:rPr>
                 <w:rFonts w:eastAsia="Calibri"/>
@@ -629,6 +644,151 @@
                 <w:lang w:val="en-US" w:eastAsia="en-US"/>
               </w:rPr>
               <w:t>Mattermost</w:t>
+            </w:r>
+            <w:proofErr w:type="spellEnd"/>
+          </w:p>
+        </w:tc>
+      </w:tr>
+    </w:tbl>
+    <w:p/>
+    <w:p>
+      <w:pPr>
+        <w:widowControl/>
+        <w:spacing w:after="200" w:line="276" w:lineRule="auto"/>
+        <w:ind w:firstLine="720"/>
+      </w:pPr>
+      <w:r>
+        <w:br w:type="page"/>
+      </w:r>
+      <w:r>
+        <w:rPr>
+          <w:sz w:val="28"/>
+          <w:szCs w:val="28"/>
+          <w:lang w:val="uk-UA"/>
+        </w:rPr>
+        <w:lastRenderedPageBreak/>
+        <w:t>Продовження таблиці 5.1</w:t>
+      </w:r>
+    </w:p>
+    <w:tbl>
+      <w:tblPr>
+        <w:tblStyle w:val="TableGrid"/>
+        <w:tblW w:w="8625" w:type="dxa"/>
+        <w:tblInd w:w="0" w:type="dxa"/>
+        <w:tblLayout w:type="fixed"/>
+        <w:tblLook w:val="04A0" w:firstRow="1" w:lastRow="0" w:firstColumn="1" w:lastColumn="0" w:noHBand="0" w:noVBand="1"/>
+      </w:tblPr>
+      <w:tblGrid>
+        <w:gridCol w:w="4293"/>
+        <w:gridCol w:w="4332"/>
+      </w:tblGrid>
+      <w:tr>
+        <w:tc>
+          <w:tcPr>
+            <w:tcW w:w="4293" w:type="dxa"/>
+            <w:tcBorders>
+              <w:top w:val="single" w:sz="4" w:space="0" w:color="auto"/>
+              <w:left w:val="single" w:sz="4" w:space="0" w:color="auto"/>
+              <w:bottom w:val="single" w:sz="4" w:space="0" w:color="auto"/>
+              <w:right w:val="single" w:sz="4" w:space="0" w:color="auto"/>
+            </w:tcBorders>
+            <w:hideMark/>
+          </w:tcPr>
+          <w:p>
+            <w:pPr>
+              <w:spacing w:line="360" w:lineRule="auto"/>
+              <w:jc w:val="center"/>
+              <w:rPr>
+                <w:sz w:val="28"/>
+                <w:szCs w:val="28"/>
+                <w:lang w:val="uk-UA"/>
+              </w:rPr>
+            </w:pPr>
+            <w:r>
+              <w:rPr>
+                <w:rFonts w:eastAsia="Calibri"/>
+                <w:sz w:val="28"/>
+                <w:szCs w:val="28"/>
+                <w:lang w:val="uk-UA" w:eastAsia="en-US"/>
+              </w:rPr>
+              <w:t>Схема проведення тесту</w:t>
+            </w:r>
+          </w:p>
+        </w:tc>
+        <w:tc>
+          <w:tcPr>
+            <w:tcW w:w="4332" w:type="dxa"/>
+            <w:tcBorders>
+              <w:top w:val="single" w:sz="4" w:space="0" w:color="auto"/>
+              <w:left w:val="single" w:sz="4" w:space="0" w:color="auto"/>
+              <w:bottom w:val="single" w:sz="4" w:space="0" w:color="auto"/>
+              <w:right w:val="single" w:sz="4" w:space="0" w:color="auto"/>
+            </w:tcBorders>
+            <w:hideMark/>
+          </w:tcPr>
+          <w:p>
+            <w:pPr>
+              <w:spacing w:line="360" w:lineRule="auto"/>
+              <w:jc w:val="center"/>
+              <w:rPr>
+                <w:sz w:val="28"/>
+                <w:szCs w:val="28"/>
+                <w:lang w:val="uk-UA"/>
+              </w:rPr>
+            </w:pPr>
+            <w:r>
+              <w:rPr>
+                <w:rFonts w:eastAsia="Calibri"/>
+                <w:sz w:val="28"/>
+                <w:szCs w:val="28"/>
+                <w:lang w:val="uk-UA" w:eastAsia="en-US"/>
+              </w:rPr>
+              <w:t xml:space="preserve">Проконтролювати, чи </w:t>
+            </w:r>
+            <w:r>
+              <w:rPr>
+                <w:rFonts w:eastAsia="Calibri"/>
+                <w:sz w:val="28"/>
+                <w:szCs w:val="28"/>
+                <w:lang w:val="uk-UA" w:eastAsia="en-US"/>
+              </w:rPr>
+              <w:t>буде</w:t>
+            </w:r>
+            <w:r>
+              <w:rPr>
+                <w:rFonts w:eastAsia="Calibri"/>
+                <w:sz w:val="28"/>
+                <w:szCs w:val="28"/>
+                <w:lang w:val="uk-UA" w:eastAsia="en-US"/>
+              </w:rPr>
+              <w:t xml:space="preserve"> </w:t>
+            </w:r>
+            <w:r>
+              <w:rPr>
+                <w:rFonts w:eastAsia="Calibri"/>
+                <w:sz w:val="28"/>
+                <w:szCs w:val="28"/>
+                <w:lang w:val="uk-UA" w:eastAsia="en-US"/>
+              </w:rPr>
+              <w:t>бот</w:t>
+            </w:r>
+            <w:r>
+              <w:rPr>
+                <w:rFonts w:eastAsia="Calibri"/>
+                <w:sz w:val="28"/>
+                <w:szCs w:val="28"/>
+                <w:lang w:val="uk-UA" w:eastAsia="en-US"/>
+              </w:rPr>
+              <w:t xml:space="preserve"> </w:t>
+            </w:r>
+            <w:r>
+              <w:rPr>
+                <w:rFonts w:eastAsia="Calibri"/>
+                <w:sz w:val="28"/>
+                <w:szCs w:val="28"/>
+                <w:lang w:val="uk-UA" w:eastAsia="en-US"/>
+              </w:rPr>
+              <w:t>видавати статті за заданим запитом</w:t>
             </w:r>
           </w:p>
         </w:tc>
@@ -636,111 +796,65 @@
       <w:tr>
         <w:tc>
           <w:tcPr>
-            <w:tcW w:w="4295" w:type="dxa"/>
-            <w:tcBorders>
-              <w:top w:val="single" w:sz="4" w:space="0" w:color="auto"/>
-              <w:left w:val="single" w:sz="4" w:space="0" w:color="auto"/>
-              <w:bottom w:val="single" w:sz="4" w:space="0" w:color="auto"/>
-              <w:right w:val="single" w:sz="4" w:space="0" w:color="auto"/>
-            </w:tcBorders>
-            <w:hideMark/>
-          </w:tcPr>
-          <w:p>
-            <w:pPr>
-              <w:spacing w:line="360" w:lineRule="auto"/>
-              <w:jc w:val="center"/>
-              <w:rPr>
-                <w:sz w:val="28"/>
-                <w:szCs w:val="28"/>
-                <w:lang w:val="uk-UA"/>
-              </w:rPr>
-            </w:pPr>
-            <w:r>
-              <w:rPr>
-                <w:rFonts w:eastAsia="Calibri"/>
-                <w:sz w:val="28"/>
-                <w:szCs w:val="28"/>
-                <w:lang w:val="uk-UA" w:eastAsia="en-US"/>
-              </w:rPr>
-              <w:t>Схема проведення тесту</w:t>
-            </w:r>
-          </w:p>
-        </w:tc>
-        <w:tc>
-          <w:tcPr>
-            <w:tcW w:w="4334" w:type="dxa"/>
-            <w:tcBorders>
-              <w:top w:val="single" w:sz="4" w:space="0" w:color="auto"/>
-              <w:left w:val="single" w:sz="4" w:space="0" w:color="auto"/>
-              <w:bottom w:val="single" w:sz="4" w:space="0" w:color="auto"/>
-              <w:right w:val="single" w:sz="4" w:space="0" w:color="auto"/>
-            </w:tcBorders>
-            <w:hideMark/>
-          </w:tcPr>
-          <w:p>
-            <w:pPr>
-              <w:spacing w:line="360" w:lineRule="auto"/>
-              <w:jc w:val="center"/>
-              <w:rPr>
-                <w:sz w:val="28"/>
-                <w:szCs w:val="28"/>
-                <w:lang w:val="uk-UA"/>
-              </w:rPr>
-            </w:pPr>
-            <w:r>
-              <w:rPr>
-                <w:rFonts w:eastAsia="Calibri"/>
-                <w:sz w:val="28"/>
-                <w:szCs w:val="28"/>
-                <w:lang w:val="uk-UA" w:eastAsia="en-US"/>
-              </w:rPr>
-              <w:t xml:space="preserve">Проконтролювати, чи </w:t>
-            </w:r>
-            <w:r>
-              <w:rPr>
-                <w:rFonts w:eastAsia="Calibri"/>
-                <w:sz w:val="28"/>
-                <w:szCs w:val="28"/>
-                <w:lang w:val="uk-UA" w:eastAsia="en-US"/>
-              </w:rPr>
-              <w:t>буде</w:t>
-            </w:r>
-            <w:r>
-              <w:rPr>
-                <w:rFonts w:eastAsia="Calibri"/>
-                <w:sz w:val="28"/>
-                <w:szCs w:val="28"/>
-                <w:lang w:val="uk-UA" w:eastAsia="en-US"/>
-              </w:rPr>
-              <w:t xml:space="preserve"> </w:t>
-            </w:r>
-            <w:r>
-              <w:rPr>
-                <w:rFonts w:eastAsia="Calibri"/>
-                <w:sz w:val="28"/>
-                <w:szCs w:val="28"/>
-                <w:lang w:val="uk-UA" w:eastAsia="en-US"/>
-              </w:rPr>
-              <w:t>бот</w:t>
-            </w:r>
-            <w:r>
-              <w:rPr>
-                <w:rFonts w:eastAsia="Calibri"/>
-                <w:sz w:val="28"/>
-                <w:szCs w:val="28"/>
-                <w:lang w:val="uk-UA" w:eastAsia="en-US"/>
-              </w:rPr>
-              <w:t xml:space="preserve"> </w:t>
-            </w:r>
-            <w:r>
-              <w:rPr>
-                <w:rFonts w:eastAsia="Calibri"/>
-                <w:sz w:val="28"/>
-                <w:szCs w:val="28"/>
-                <w:lang w:val="uk-UA" w:eastAsia="en-US"/>
-              </w:rPr>
-              <w:lastRenderedPageBreak/>
-              <w:t>видавати статті за заданим запитом</w:t>
+            <w:tcW w:w="4293" w:type="dxa"/>
+            <w:tcBorders>
+              <w:top w:val="single" w:sz="4" w:space="0" w:color="auto"/>
+              <w:left w:val="single" w:sz="4" w:space="0" w:color="auto"/>
+              <w:bottom w:val="single" w:sz="4" w:space="0" w:color="auto"/>
+              <w:right w:val="single" w:sz="4" w:space="0" w:color="auto"/>
+            </w:tcBorders>
+            <w:hideMark/>
+          </w:tcPr>
+          <w:p>
+            <w:pPr>
+              <w:spacing w:line="360" w:lineRule="auto"/>
+              <w:jc w:val="center"/>
+              <w:rPr>
+                <w:sz w:val="28"/>
+                <w:szCs w:val="28"/>
+                <w:lang w:val="uk-UA"/>
+              </w:rPr>
+            </w:pPr>
+            <w:r>
+              <w:rPr>
+                <w:rFonts w:eastAsia="Calibri"/>
+                <w:sz w:val="28"/>
+                <w:szCs w:val="28"/>
+                <w:lang w:val="uk-UA" w:eastAsia="en-US"/>
+              </w:rPr>
+              <w:t>Очікуваний результат</w:t>
+            </w:r>
+          </w:p>
+        </w:tc>
+        <w:tc>
+          <w:tcPr>
+            <w:tcW w:w="4332" w:type="dxa"/>
+            <w:tcBorders>
+              <w:top w:val="single" w:sz="4" w:space="0" w:color="auto"/>
+              <w:left w:val="single" w:sz="4" w:space="0" w:color="auto"/>
+              <w:bottom w:val="single" w:sz="4" w:space="0" w:color="auto"/>
+              <w:right w:val="single" w:sz="4" w:space="0" w:color="auto"/>
+            </w:tcBorders>
+            <w:hideMark/>
+          </w:tcPr>
+          <w:p>
+            <w:pPr>
+              <w:spacing w:line="360" w:lineRule="auto"/>
+              <w:jc w:val="center"/>
+              <w:rPr>
+                <w:sz w:val="28"/>
+                <w:szCs w:val="28"/>
+                <w:lang w:val="uk-UA"/>
+              </w:rPr>
+            </w:pPr>
+            <w:r>
+              <w:rPr>
+                <w:rFonts w:eastAsia="Calibri"/>
+                <w:sz w:val="28"/>
+                <w:szCs w:val="28"/>
+                <w:lang w:val="uk-UA" w:eastAsia="en-US"/>
+              </w:rPr>
+              <w:t>Повідомлення про відсутність відповідних статей для даного запиту</w:t>
             </w:r>
           </w:p>
         </w:tc>
@@ -748,74 +862,7 @@
       <w:tr>
         <w:tc>
           <w:tcPr>
-            <w:tcW w:w="4295" w:type="dxa"/>
-            <w:tcBorders>
-              <w:top w:val="single" w:sz="4" w:space="0" w:color="auto"/>
-              <w:left w:val="single" w:sz="4" w:space="0" w:color="auto"/>
-              <w:bottom w:val="single" w:sz="4" w:space="0" w:color="auto"/>
-              <w:right w:val="single" w:sz="4" w:space="0" w:color="auto"/>
-            </w:tcBorders>
-            <w:hideMark/>
-          </w:tcPr>
-          <w:p>
-            <w:pPr>
-              <w:spacing w:line="360" w:lineRule="auto"/>
-              <w:jc w:val="center"/>
-              <w:rPr>
-                <w:sz w:val="28"/>
-                <w:szCs w:val="28"/>
-                <w:lang w:val="uk-UA"/>
-              </w:rPr>
-            </w:pPr>
-            <w:r>
-              <w:rPr>
-                <w:rFonts w:eastAsia="Calibri"/>
-                <w:sz w:val="28"/>
-                <w:szCs w:val="28"/>
-                <w:lang w:val="uk-UA" w:eastAsia="en-US"/>
-              </w:rPr>
-              <w:lastRenderedPageBreak/>
-              <w:t>Очікуваний результат</w:t>
-            </w:r>
-          </w:p>
-        </w:tc>
-        <w:tc>
-          <w:tcPr>
-            <w:tcW w:w="4334" w:type="dxa"/>
-            <w:tcBorders>
-              <w:top w:val="single" w:sz="4" w:space="0" w:color="auto"/>
-              <w:left w:val="single" w:sz="4" w:space="0" w:color="auto"/>
-              <w:bottom w:val="single" w:sz="4" w:space="0" w:color="auto"/>
-              <w:right w:val="single" w:sz="4" w:space="0" w:color="auto"/>
-            </w:tcBorders>
-            <w:hideMark/>
-          </w:tcPr>
-          <w:p>
-            <w:pPr>
-              <w:spacing w:line="360" w:lineRule="auto"/>
-              <w:jc w:val="center"/>
-              <w:rPr>
-                <w:sz w:val="28"/>
-                <w:szCs w:val="28"/>
-                <w:lang w:val="uk-UA"/>
-              </w:rPr>
-            </w:pPr>
-            <w:r>
-              <w:rPr>
-                <w:rFonts w:eastAsia="Calibri"/>
-                <w:sz w:val="28"/>
-                <w:szCs w:val="28"/>
-                <w:lang w:val="uk-UA" w:eastAsia="en-US"/>
-              </w:rPr>
-              <w:t>Повідомлення про відсутність відповідних статей для даного запиту</w:t>
-            </w:r>
-          </w:p>
-        </w:tc>
-      </w:tr>
-      <w:tr>
-        <w:tc>
-          <w:tcPr>
-            <w:tcW w:w="4295" w:type="dxa"/>
+            <w:tcW w:w="4293" w:type="dxa"/>
             <w:tcBorders>
               <w:top w:val="single" w:sz="4" w:space="0" w:color="auto"/>
               <w:left w:val="single" w:sz="4" w:space="0" w:color="auto"/>
@@ -847,7 +894,7 @@
         </w:tc>
         <w:tc>
           <w:tcPr>
-            <w:tcW w:w="4334" w:type="dxa"/>
+            <w:tcW w:w="4332" w:type="dxa"/>
             <w:tcBorders>
               <w:top w:val="single" w:sz="4" w:space="0" w:color="auto"/>
               <w:left w:val="single" w:sz="4" w:space="0" w:color="auto"/>
@@ -875,14 +922,165 @@
               </w:rPr>
               <w:t>Видано повідомлення: «</w:t>
             </w:r>
-            <w:r>
-              <w:rPr>
-                <w:rFonts w:eastAsia="Calibri"/>
-                <w:sz w:val="28"/>
-                <w:szCs w:val="28"/>
-                <w:lang w:val="uk-UA" w:eastAsia="en-US"/>
-              </w:rPr>
-              <w:t xml:space="preserve">No corresponding articles were found for such request: </w:t>
+            <w:proofErr w:type="spellStart"/>
+            <w:r>
+              <w:rPr>
+                <w:rFonts w:eastAsia="Calibri"/>
+                <w:sz w:val="28"/>
+                <w:szCs w:val="28"/>
+                <w:lang w:val="uk-UA" w:eastAsia="en-US"/>
+              </w:rPr>
+              <w:t>No</w:t>
+            </w:r>
+            <w:proofErr w:type="spellEnd"/>
+            <w:r>
+              <w:rPr>
+                <w:rFonts w:eastAsia="Calibri"/>
+                <w:sz w:val="28"/>
+                <w:szCs w:val="28"/>
+                <w:lang w:val="uk-UA" w:eastAsia="en-US"/>
+              </w:rPr>
+              <w:t xml:space="preserve"> </w:t>
+            </w:r>
+            <w:proofErr w:type="spellStart"/>
+            <w:r>
+              <w:rPr>
+                <w:rFonts w:eastAsia="Calibri"/>
+                <w:sz w:val="28"/>
+                <w:szCs w:val="28"/>
+                <w:lang w:val="uk-UA" w:eastAsia="en-US"/>
+              </w:rPr>
+              <w:t>corresponding</w:t>
+            </w:r>
+            <w:proofErr w:type="spellEnd"/>
+            <w:r>
+              <w:rPr>
+                <w:rFonts w:eastAsia="Calibri"/>
+                <w:sz w:val="28"/>
+                <w:szCs w:val="28"/>
+                <w:lang w:val="uk-UA" w:eastAsia="en-US"/>
+              </w:rPr>
+              <w:t xml:space="preserve"> </w:t>
+            </w:r>
+            <w:proofErr w:type="spellStart"/>
+            <w:r>
+              <w:rPr>
+                <w:rFonts w:eastAsia="Calibri"/>
+                <w:sz w:val="28"/>
+                <w:szCs w:val="28"/>
+                <w:lang w:val="uk-UA" w:eastAsia="en-US"/>
+              </w:rPr>
+              <w:t>articles</w:t>
+            </w:r>
+            <w:proofErr w:type="spellEnd"/>
+            <w:r>
+              <w:rPr>
+                <w:rFonts w:eastAsia="Calibri"/>
+                <w:sz w:val="28"/>
+                <w:szCs w:val="28"/>
+                <w:lang w:val="uk-UA" w:eastAsia="en-US"/>
+              </w:rPr>
+              <w:t xml:space="preserve"> </w:t>
+            </w:r>
+            <w:proofErr w:type="spellStart"/>
+            <w:r>
+              <w:rPr>
+                <w:rFonts w:eastAsia="Calibri"/>
+                <w:sz w:val="28"/>
+                <w:szCs w:val="28"/>
+                <w:lang w:val="uk-UA" w:eastAsia="en-US"/>
+              </w:rPr>
+              <w:t>were</w:t>
+            </w:r>
+            <w:proofErr w:type="spellEnd"/>
+            <w:r>
+              <w:rPr>
+                <w:rFonts w:eastAsia="Calibri"/>
+                <w:sz w:val="28"/>
+                <w:szCs w:val="28"/>
+                <w:lang w:val="uk-UA" w:eastAsia="en-US"/>
+              </w:rPr>
+              <w:t xml:space="preserve"> </w:t>
+            </w:r>
+            <w:proofErr w:type="spellStart"/>
+            <w:r>
+              <w:rPr>
+                <w:rFonts w:eastAsia="Calibri"/>
+                <w:sz w:val="28"/>
+                <w:szCs w:val="28"/>
+                <w:lang w:val="uk-UA" w:eastAsia="en-US"/>
+              </w:rPr>
+              <w:t>found</w:t>
+            </w:r>
+            <w:proofErr w:type="spellEnd"/>
+            <w:r>
+              <w:rPr>
+                <w:rFonts w:eastAsia="Calibri"/>
+                <w:sz w:val="28"/>
+                <w:szCs w:val="28"/>
+                <w:lang w:val="uk-UA" w:eastAsia="en-US"/>
+              </w:rPr>
+              <w:t xml:space="preserve"> </w:t>
+            </w:r>
+            <w:proofErr w:type="spellStart"/>
+            <w:r>
+              <w:rPr>
+                <w:rFonts w:eastAsia="Calibri"/>
+                <w:sz w:val="28"/>
+                <w:szCs w:val="28"/>
+                <w:lang w:val="uk-UA" w:eastAsia="en-US"/>
+              </w:rPr>
+              <w:t>for</w:t>
+            </w:r>
+            <w:proofErr w:type="spellEnd"/>
+            <w:r>
+              <w:rPr>
+                <w:rFonts w:eastAsia="Calibri"/>
+                <w:sz w:val="28"/>
+                <w:szCs w:val="28"/>
+                <w:lang w:val="uk-UA" w:eastAsia="en-US"/>
+              </w:rPr>
+              <w:t xml:space="preserve"> </w:t>
+            </w:r>
+            <w:proofErr w:type="spellStart"/>
+            <w:r>
+              <w:rPr>
+                <w:rFonts w:eastAsia="Calibri"/>
+                <w:sz w:val="28"/>
+                <w:szCs w:val="28"/>
+                <w:lang w:val="uk-UA" w:eastAsia="en-US"/>
+              </w:rPr>
+              <w:t>such</w:t>
+            </w:r>
+            <w:proofErr w:type="spellEnd"/>
+            <w:r>
+              <w:rPr>
+                <w:rFonts w:eastAsia="Calibri"/>
+                <w:sz w:val="28"/>
+                <w:szCs w:val="28"/>
+                <w:lang w:val="uk-UA" w:eastAsia="en-US"/>
+              </w:rPr>
+              <w:t xml:space="preserve"> </w:t>
+            </w:r>
+            <w:proofErr w:type="spellStart"/>
+            <w:r>
+              <w:rPr>
+                <w:rFonts w:eastAsia="Calibri"/>
+                <w:sz w:val="28"/>
+                <w:szCs w:val="28"/>
+                <w:lang w:val="uk-UA" w:eastAsia="en-US"/>
+              </w:rPr>
+              <w:t>request</w:t>
+            </w:r>
+            <w:proofErr w:type="spellEnd"/>
+            <w:r>
+              <w:rPr>
+                <w:rFonts w:eastAsia="Calibri"/>
+                <w:sz w:val="28"/>
+                <w:szCs w:val="28"/>
+                <w:lang w:val="uk-UA" w:eastAsia="en-US"/>
+              </w:rPr>
+              <w:t xml:space="preserve">: </w:t>
             </w:r>
             <w:r>
               <w:rPr>
@@ -891,7 +1089,27 @@
                 <w:szCs w:val="28"/>
                 <w:lang w:val="en-GB" w:eastAsia="en-US"/>
               </w:rPr>
-              <w:t>"Mattermost"</w:t>
+              <w:t>"</w:t>
+            </w:r>
+            <w:proofErr w:type="spellStart"/>
+            <w:r>
+              <w:rPr>
+                <w:rFonts w:eastAsiaTheme="minorHAnsi"/>
+                <w:sz w:val="28"/>
+                <w:szCs w:val="28"/>
+                <w:lang w:val="en-GB" w:eastAsia="en-US"/>
+              </w:rPr>
+              <w:t>Mattermost</w:t>
+            </w:r>
+            <w:proofErr w:type="spellEnd"/>
+            <w:r>
+              <w:rPr>
+                <w:rFonts w:eastAsiaTheme="minorHAnsi"/>
+                <w:sz w:val="28"/>
+                <w:szCs w:val="28"/>
+                <w:lang w:val="en-GB" w:eastAsia="en-US"/>
+              </w:rPr>
+              <w:t>"</w:t>
             </w:r>
             <w:r>
               <w:rPr>
@@ -1563,17 +1781,28 @@
                 <w:szCs w:val="28"/>
                 <w:lang w:val="en-GB" w:eastAsia="en-US"/>
               </w:rPr>
-              <w:t>Try again:</w:t>
-            </w:r>
+              <w:t xml:space="preserve">Try </w:t>
+            </w:r>
+            <w:proofErr w:type="gramStart"/>
             <w:r>
               <w:rPr>
                 <w:rFonts w:eastAsiaTheme="minorHAnsi"/>
                 <w:sz w:val="28"/>
                 <w:szCs w:val="28"/>
+                <w:lang w:val="en-GB" w:eastAsia="en-US"/>
+              </w:rPr>
+              <w:t>again:</w:t>
+            </w:r>
+            <w:r>
+              <w:rPr>
+                <w:rFonts w:eastAsiaTheme="minorHAnsi"/>
+                <w:sz w:val="28"/>
+                <w:szCs w:val="28"/>
                 <w:lang w:val="uk-UA" w:eastAsia="en-US"/>
               </w:rPr>
               <w:t>»</w:t>
             </w:r>
+            <w:proofErr w:type="gramEnd"/>
           </w:p>
         </w:tc>
       </w:tr>
@@ -1581,6 +1810,7 @@
     <w:p>
       <w:pPr>
         <w:spacing w:line="360" w:lineRule="auto"/>
+        <w:ind w:firstLine="720"/>
         <w:jc w:val="both"/>
         <w:rPr>
           <w:sz w:val="28"/>
@@ -1588,53 +1818,13 @@
           <w:lang w:val="uk-UA"/>
         </w:rPr>
       </w:pPr>
-    </w:p>
-    <w:p>
-      <w:pPr>
-        <w:spacing w:line="360" w:lineRule="auto"/>
-        <w:jc w:val="both"/>
-        <w:rPr>
-          <w:lang w:val="uk-UA"/>
-        </w:rPr>
-      </w:pPr>
-    </w:p>
-    <w:p>
-      <w:pPr>
-        <w:spacing w:line="360" w:lineRule="auto"/>
-        <w:jc w:val="both"/>
-        <w:rPr>
-          <w:lang w:val="uk-UA"/>
-        </w:rPr>
-      </w:pPr>
-    </w:p>
-    <w:p>
-      <w:pPr>
-        <w:spacing w:line="360" w:lineRule="auto"/>
-        <w:ind w:firstLine="426"/>
-        <w:jc w:val="both"/>
-        <w:rPr>
-          <w:sz w:val="28"/>
-          <w:szCs w:val="28"/>
-        </w:rPr>
-      </w:pPr>
-    </w:p>
-    <w:p>
-      <w:pPr>
-        <w:spacing w:line="360" w:lineRule="auto"/>
-        <w:ind w:firstLine="426"/>
-        <w:jc w:val="both"/>
-        <w:rPr>
-          <w:sz w:val="28"/>
-          <w:szCs w:val="28"/>
-          <w:lang w:val="uk-UA"/>
-        </w:rPr>
-      </w:pPr>
-      <w:r>
-        <w:rPr>
-          <w:sz w:val="28"/>
-          <w:szCs w:val="28"/>
-          <w:lang w:val="uk-UA"/>
-        </w:rPr>
+      <w:r>
+        <w:rPr>
+          <w:sz w:val="28"/>
+          <w:szCs w:val="28"/>
+          <w:lang w:val="uk-UA"/>
+        </w:rPr>
+        <w:lastRenderedPageBreak/>
         <w:t>Таблиця 5.</w:t>
       </w:r>
       <w:r>
@@ -2322,128 +2512,21 @@
     <w:p>
       <w:pPr>
         <w:spacing w:line="360" w:lineRule="auto"/>
+        <w:ind w:firstLine="720"/>
         <w:jc w:val="both"/>
         <w:rPr>
+          <w:sz w:val="28"/>
+          <w:szCs w:val="28"/>
           <w:lang w:val="uk-UA"/>
         </w:rPr>
       </w:pPr>
-    </w:p>
-    <w:p>
-      <w:pPr>
-        <w:spacing w:line="360" w:lineRule="auto"/>
-        <w:jc w:val="both"/>
-        <w:rPr>
-          <w:lang w:val="uk-UA"/>
-        </w:rPr>
-      </w:pPr>
-    </w:p>
-    <w:p>
-      <w:pPr>
-        <w:spacing w:line="360" w:lineRule="auto"/>
-        <w:jc w:val="both"/>
-        <w:rPr>
-          <w:lang w:val="uk-UA"/>
-        </w:rPr>
-      </w:pPr>
-    </w:p>
-    <w:p>
-      <w:pPr>
-        <w:spacing w:line="360" w:lineRule="auto"/>
-        <w:jc w:val="both"/>
-        <w:rPr>
-          <w:lang w:val="uk-UA"/>
-        </w:rPr>
-      </w:pPr>
-    </w:p>
-    <w:p>
-      <w:pPr>
-        <w:spacing w:line="360" w:lineRule="auto"/>
-        <w:jc w:val="both"/>
-        <w:rPr>
-          <w:lang w:val="uk-UA"/>
-        </w:rPr>
-      </w:pPr>
-    </w:p>
-    <w:p>
-      <w:pPr>
-        <w:spacing w:line="360" w:lineRule="auto"/>
-        <w:jc w:val="both"/>
-        <w:rPr>
-          <w:lang w:val="uk-UA"/>
-        </w:rPr>
-      </w:pPr>
-    </w:p>
-    <w:p>
-      <w:pPr>
-        <w:spacing w:line="360" w:lineRule="auto"/>
-        <w:jc w:val="both"/>
-        <w:rPr>
-          <w:lang w:val="uk-UA"/>
-        </w:rPr>
-      </w:pPr>
-    </w:p>
-    <w:p>
-      <w:pPr>
-        <w:spacing w:line="360" w:lineRule="auto"/>
-        <w:jc w:val="both"/>
-        <w:rPr>
-          <w:lang w:val="uk-UA"/>
-        </w:rPr>
-      </w:pPr>
-    </w:p>
-    <w:p>
-      <w:pPr>
-        <w:spacing w:line="360" w:lineRule="auto"/>
-        <w:jc w:val="both"/>
-        <w:rPr>
-          <w:lang w:val="uk-UA"/>
-        </w:rPr>
-      </w:pPr>
-    </w:p>
-    <w:p>
-      <w:pPr>
-        <w:spacing w:line="360" w:lineRule="auto"/>
-        <w:jc w:val="both"/>
-        <w:rPr>
-          <w:lang w:val="uk-UA"/>
-        </w:rPr>
-      </w:pPr>
-    </w:p>
-    <w:p>
-      <w:pPr>
-        <w:spacing w:line="360" w:lineRule="auto"/>
-        <w:ind w:firstLine="450"/>
-        <w:jc w:val="both"/>
-        <w:rPr>
-          <w:sz w:val="28"/>
-          <w:szCs w:val="28"/>
-          <w:lang w:val="uk-UA"/>
-        </w:rPr>
-      </w:pPr>
-      <w:r>
-        <w:rPr>
-          <w:sz w:val="28"/>
-          <w:szCs w:val="28"/>
-          <w:lang w:val="uk-UA"/>
-        </w:rPr>
-        <w:lastRenderedPageBreak/>
-        <w:t>Таблиця 5.</w:t>
-      </w:r>
-      <w:r>
-        <w:rPr>
-          <w:sz w:val="28"/>
-          <w:szCs w:val="28"/>
-          <w:lang w:val="uk-UA"/>
-        </w:rPr>
-        <w:t>4</w:t>
-      </w:r>
-      <w:r>
-        <w:rPr>
-          <w:sz w:val="28"/>
-          <w:szCs w:val="28"/>
-          <w:lang w:val="uk-UA"/>
-        </w:rPr>
-        <w:t xml:space="preserve"> – Тестування процентного відношення правильно класифікованих категорій до неправильно класифікованих</w:t>
+      <w:r>
+        <w:rPr>
+          <w:sz w:val="28"/>
+          <w:szCs w:val="28"/>
+          <w:lang w:val="uk-UA"/>
+        </w:rPr>
+        <w:t>Таблиця 5.4 – Тестування процентного відношення правильно класифікованих категорій до неправильно класифікованих</w:t>
       </w:r>
     </w:p>
     <w:tbl>
@@ -2461,7 +2544,7 @@
       <w:tr>
         <w:tc>
           <w:tcPr>
-            <w:tcW w:w="4295" w:type="dxa"/>
+            <w:tcW w:w="4293" w:type="dxa"/>
             <w:tcBorders>
               <w:top w:val="single" w:sz="4" w:space="0" w:color="auto"/>
               <w:left w:val="single" w:sz="4" w:space="0" w:color="auto"/>
@@ -2493,7 +2576,7 @@
         </w:tc>
         <w:tc>
           <w:tcPr>
-            <w:tcW w:w="4334" w:type="dxa"/>
+            <w:tcW w:w="4332" w:type="dxa"/>
             <w:tcBorders>
               <w:top w:val="single" w:sz="4" w:space="0" w:color="auto"/>
               <w:left w:val="single" w:sz="4" w:space="0" w:color="auto"/>
@@ -2521,6 +2604,7 @@
               </w:rPr>
               <w:t xml:space="preserve">Перевірити, наскільки правильно модель </w:t>
             </w:r>
+            <w:proofErr w:type="spellStart"/>
             <w:r>
               <w:rPr>
                 <w:rFonts w:eastAsia="Calibri"/>
@@ -2530,6 +2614,7 @@
               </w:rPr>
               <w:t>LogisticRegression</w:t>
             </w:r>
+            <w:proofErr w:type="spellEnd"/>
             <w:r>
               <w:rPr>
                 <w:rFonts w:eastAsia="Calibri"/>
@@ -2591,34 +2676,122 @@
                 <w:szCs w:val="28"/>
                 <w:lang w:val="uk-UA" w:eastAsia="en-US"/>
               </w:rPr>
-              <w:t xml:space="preserve">передбачує </w:t>
-            </w:r>
-            <w:r>
-              <w:rPr>
-                <w:rFonts w:eastAsia="Calibri"/>
-                <w:sz w:val="28"/>
-                <w:szCs w:val="28"/>
-                <w:lang w:val="uk-UA" w:eastAsia="en-US"/>
-              </w:rPr>
-              <w:t>категорії</w:t>
-            </w:r>
-            <w:r>
-              <w:rPr>
-                <w:rFonts w:eastAsia="Calibri"/>
-                <w:sz w:val="28"/>
-                <w:szCs w:val="28"/>
-                <w:lang w:val="uk-UA" w:eastAsia="en-US"/>
-              </w:rPr>
-              <w:t xml:space="preserve"> для заданих </w:t>
-            </w:r>
-            <w:r>
-              <w:rPr>
-                <w:rFonts w:eastAsia="Calibri"/>
-                <w:sz w:val="28"/>
-                <w:szCs w:val="28"/>
-                <w:lang w:val="uk-UA" w:eastAsia="en-US"/>
-              </w:rPr>
-              <w:t>тегів</w:t>
+              <w:t>передбачує категорії для заданих тегів</w:t>
+            </w:r>
+          </w:p>
+        </w:tc>
+      </w:tr>
+    </w:tbl>
+    <w:p>
+      <w:pPr>
+        <w:widowControl/>
+        <w:spacing w:after="200" w:line="276" w:lineRule="auto"/>
+        <w:ind w:firstLine="720"/>
+      </w:pPr>
+      <w:r>
+        <w:br w:type="page"/>
+      </w:r>
+      <w:r>
+        <w:rPr>
+          <w:sz w:val="28"/>
+          <w:szCs w:val="28"/>
+          <w:lang w:val="uk-UA"/>
+        </w:rPr>
+        <w:lastRenderedPageBreak/>
+        <w:t>Продовження таблиці 5.4</w:t>
+      </w:r>
+    </w:p>
+    <w:tbl>
+      <w:tblPr>
+        <w:tblStyle w:val="TableGrid"/>
+        <w:tblW w:w="8625" w:type="dxa"/>
+        <w:tblInd w:w="0" w:type="dxa"/>
+        <w:tblLayout w:type="fixed"/>
+        <w:tblLook w:val="04A0" w:firstRow="1" w:lastRow="0" w:firstColumn="1" w:lastColumn="0" w:noHBand="0" w:noVBand="1"/>
+      </w:tblPr>
+      <w:tblGrid>
+        <w:gridCol w:w="4293"/>
+        <w:gridCol w:w="4332"/>
+      </w:tblGrid>
+      <w:tr>
+        <w:tc>
+          <w:tcPr>
+            <w:tcW w:w="4293" w:type="dxa"/>
+            <w:tcBorders>
+              <w:top w:val="single" w:sz="4" w:space="0" w:color="auto"/>
+              <w:left w:val="single" w:sz="4" w:space="0" w:color="auto"/>
+              <w:bottom w:val="single" w:sz="4" w:space="0" w:color="auto"/>
+              <w:right w:val="single" w:sz="4" w:space="0" w:color="auto"/>
+            </w:tcBorders>
+            <w:hideMark/>
+          </w:tcPr>
+          <w:p>
+            <w:pPr>
+              <w:spacing w:line="360" w:lineRule="auto"/>
+              <w:jc w:val="center"/>
+              <w:rPr>
+                <w:sz w:val="28"/>
+                <w:szCs w:val="28"/>
+                <w:lang w:val="uk-UA"/>
+              </w:rPr>
+            </w:pPr>
+            <w:r>
+              <w:rPr>
+                <w:rFonts w:eastAsia="Calibri"/>
+                <w:sz w:val="28"/>
+                <w:szCs w:val="28"/>
+                <w:lang w:val="uk-UA" w:eastAsia="en-US"/>
+              </w:rPr>
+              <w:t>Початковий стан програми</w:t>
+            </w:r>
+          </w:p>
+        </w:tc>
+        <w:tc>
+          <w:tcPr>
+            <w:tcW w:w="4332" w:type="dxa"/>
+            <w:tcBorders>
+              <w:top w:val="single" w:sz="4" w:space="0" w:color="auto"/>
+              <w:left w:val="single" w:sz="4" w:space="0" w:color="auto"/>
+              <w:bottom w:val="single" w:sz="4" w:space="0" w:color="auto"/>
+              <w:right w:val="single" w:sz="4" w:space="0" w:color="auto"/>
+            </w:tcBorders>
+            <w:hideMark/>
+          </w:tcPr>
+          <w:p>
+            <w:pPr>
+              <w:spacing w:line="360" w:lineRule="auto"/>
+              <w:jc w:val="center"/>
+              <w:rPr>
+                <w:sz w:val="28"/>
+                <w:szCs w:val="28"/>
+              </w:rPr>
+            </w:pPr>
+            <w:r>
+              <w:rPr>
+                <w:rFonts w:eastAsia="Calibri"/>
+                <w:sz w:val="28"/>
+                <w:szCs w:val="28"/>
+                <w:lang w:val="uk-UA" w:eastAsia="en-US"/>
+              </w:rPr>
+              <w:t>Відкрита консоль в інтерактивному середовищі розробки (</w:t>
+            </w:r>
+            <w:r>
+              <w:rPr>
+                <w:rFonts w:eastAsia="Calibri"/>
+                <w:sz w:val="28"/>
+                <w:szCs w:val="28"/>
+                <w:lang w:val="en-US" w:eastAsia="en-US"/>
+              </w:rPr>
+              <w:t>IDE</w:t>
+            </w:r>
+            <w:r>
+              <w:rPr>
+                <w:rFonts w:eastAsia="Calibri"/>
+                <w:sz w:val="28"/>
+                <w:szCs w:val="28"/>
+                <w:lang w:eastAsia="en-US"/>
+              </w:rPr>
+              <w:t>)</w:t>
             </w:r>
           </w:p>
         </w:tc>
@@ -2626,82 +2799,64 @@
       <w:tr>
         <w:tc>
           <w:tcPr>
-            <w:tcW w:w="4295" w:type="dxa"/>
-            <w:tcBorders>
-              <w:top w:val="single" w:sz="4" w:space="0" w:color="auto"/>
-              <w:left w:val="single" w:sz="4" w:space="0" w:color="auto"/>
-              <w:bottom w:val="single" w:sz="4" w:space="0" w:color="auto"/>
-              <w:right w:val="single" w:sz="4" w:space="0" w:color="auto"/>
-            </w:tcBorders>
-            <w:hideMark/>
-          </w:tcPr>
-          <w:p>
-            <w:pPr>
-              <w:spacing w:line="360" w:lineRule="auto"/>
-              <w:jc w:val="center"/>
-              <w:rPr>
-                <w:sz w:val="28"/>
-                <w:szCs w:val="28"/>
-                <w:lang w:val="uk-UA"/>
-              </w:rPr>
-            </w:pPr>
-            <w:r>
-              <w:rPr>
-                <w:rFonts w:eastAsia="Calibri"/>
-                <w:sz w:val="28"/>
-                <w:szCs w:val="28"/>
-                <w:lang w:val="uk-UA" w:eastAsia="en-US"/>
-              </w:rPr>
-              <w:t>Початковий стан програми</w:t>
-            </w:r>
-          </w:p>
-        </w:tc>
-        <w:tc>
-          <w:tcPr>
-            <w:tcW w:w="4334" w:type="dxa"/>
-            <w:tcBorders>
-              <w:top w:val="single" w:sz="4" w:space="0" w:color="auto"/>
-              <w:left w:val="single" w:sz="4" w:space="0" w:color="auto"/>
-              <w:bottom w:val="single" w:sz="4" w:space="0" w:color="auto"/>
-              <w:right w:val="single" w:sz="4" w:space="0" w:color="auto"/>
-            </w:tcBorders>
-            <w:hideMark/>
-          </w:tcPr>
-          <w:p>
-            <w:pPr>
-              <w:spacing w:line="360" w:lineRule="auto"/>
-              <w:jc w:val="center"/>
-              <w:rPr>
-                <w:sz w:val="28"/>
-                <w:szCs w:val="28"/>
-              </w:rPr>
-            </w:pPr>
-            <w:r>
-              <w:rPr>
-                <w:rFonts w:eastAsia="Calibri"/>
-                <w:sz w:val="28"/>
-                <w:szCs w:val="28"/>
-                <w:lang w:val="uk-UA" w:eastAsia="en-US"/>
-              </w:rPr>
-              <w:t>Відкрита консоль в інтерактивному середовищі розробки (</w:t>
-            </w:r>
-            <w:r>
-              <w:rPr>
-                <w:rFonts w:eastAsia="Calibri"/>
-                <w:sz w:val="28"/>
-                <w:szCs w:val="28"/>
-                <w:lang w:val="en-US" w:eastAsia="en-US"/>
-              </w:rPr>
-              <w:t>IDE</w:t>
-            </w:r>
-            <w:r>
-              <w:rPr>
-                <w:rFonts w:eastAsia="Calibri"/>
-                <w:sz w:val="28"/>
-                <w:szCs w:val="28"/>
-                <w:lang w:eastAsia="en-US"/>
-              </w:rPr>
-              <w:t>)</w:t>
+            <w:tcW w:w="4293" w:type="dxa"/>
+            <w:tcBorders>
+              <w:top w:val="single" w:sz="4" w:space="0" w:color="auto"/>
+              <w:left w:val="single" w:sz="4" w:space="0" w:color="auto"/>
+              <w:bottom w:val="single" w:sz="4" w:space="0" w:color="auto"/>
+              <w:right w:val="single" w:sz="4" w:space="0" w:color="auto"/>
+            </w:tcBorders>
+            <w:hideMark/>
+          </w:tcPr>
+          <w:p>
+            <w:pPr>
+              <w:spacing w:line="360" w:lineRule="auto"/>
+              <w:jc w:val="center"/>
+              <w:rPr>
+                <w:sz w:val="28"/>
+                <w:szCs w:val="28"/>
+                <w:lang w:val="uk-UA"/>
+              </w:rPr>
+            </w:pPr>
+            <w:r>
+              <w:rPr>
+                <w:rFonts w:eastAsia="Calibri"/>
+                <w:sz w:val="28"/>
+                <w:szCs w:val="28"/>
+                <w:lang w:val="uk-UA" w:eastAsia="en-US"/>
+              </w:rPr>
+              <w:t>Вхідні дані</w:t>
+            </w:r>
+          </w:p>
+        </w:tc>
+        <w:tc>
+          <w:tcPr>
+            <w:tcW w:w="4332" w:type="dxa"/>
+            <w:tcBorders>
+              <w:top w:val="single" w:sz="4" w:space="0" w:color="auto"/>
+              <w:left w:val="single" w:sz="4" w:space="0" w:color="auto"/>
+              <w:bottom w:val="single" w:sz="4" w:space="0" w:color="auto"/>
+              <w:right w:val="single" w:sz="4" w:space="0" w:color="auto"/>
+            </w:tcBorders>
+            <w:hideMark/>
+          </w:tcPr>
+          <w:p>
+            <w:pPr>
+              <w:spacing w:line="360" w:lineRule="auto"/>
+              <w:jc w:val="center"/>
+              <w:rPr>
+                <w:sz w:val="28"/>
+                <w:szCs w:val="28"/>
+                <w:lang w:val="uk-UA"/>
+              </w:rPr>
+            </w:pPr>
+            <w:r>
+              <w:rPr>
+                <w:sz w:val="28"/>
+                <w:szCs w:val="28"/>
+                <w:lang w:val="uk-UA"/>
+              </w:rPr>
+              <w:t>Тестова вибірка оброблених значень (числових представлень тегів) та відповідних категорій для них</w:t>
             </w:r>
           </w:p>
         </w:tc>
@@ -2709,96 +2864,65 @@
       <w:tr>
         <w:tc>
           <w:tcPr>
-            <w:tcW w:w="4295" w:type="dxa"/>
-            <w:tcBorders>
-              <w:top w:val="single" w:sz="4" w:space="0" w:color="auto"/>
-              <w:left w:val="single" w:sz="4" w:space="0" w:color="auto"/>
-              <w:bottom w:val="single" w:sz="4" w:space="0" w:color="auto"/>
-              <w:right w:val="single" w:sz="4" w:space="0" w:color="auto"/>
-            </w:tcBorders>
-            <w:hideMark/>
-          </w:tcPr>
-          <w:p>
-            <w:pPr>
-              <w:spacing w:line="360" w:lineRule="auto"/>
-              <w:jc w:val="center"/>
-              <w:rPr>
-                <w:sz w:val="28"/>
-                <w:szCs w:val="28"/>
-                <w:lang w:val="uk-UA"/>
-              </w:rPr>
-            </w:pPr>
-            <w:r>
-              <w:rPr>
-                <w:rFonts w:eastAsia="Calibri"/>
-                <w:sz w:val="28"/>
-                <w:szCs w:val="28"/>
-                <w:lang w:val="uk-UA" w:eastAsia="en-US"/>
-              </w:rPr>
-              <w:t>Вхідні дані</w:t>
-            </w:r>
-          </w:p>
-        </w:tc>
-        <w:tc>
-          <w:tcPr>
-            <w:tcW w:w="4334" w:type="dxa"/>
-            <w:tcBorders>
-              <w:top w:val="single" w:sz="4" w:space="0" w:color="auto"/>
-              <w:left w:val="single" w:sz="4" w:space="0" w:color="auto"/>
-              <w:bottom w:val="single" w:sz="4" w:space="0" w:color="auto"/>
-              <w:right w:val="single" w:sz="4" w:space="0" w:color="auto"/>
-            </w:tcBorders>
-            <w:hideMark/>
-          </w:tcPr>
-          <w:p>
-            <w:pPr>
-              <w:spacing w:line="360" w:lineRule="auto"/>
-              <w:jc w:val="center"/>
-              <w:rPr>
-                <w:sz w:val="28"/>
-                <w:szCs w:val="28"/>
-                <w:lang w:val="uk-UA"/>
-              </w:rPr>
-            </w:pPr>
-            <w:r>
-              <w:rPr>
-                <w:sz w:val="28"/>
-                <w:szCs w:val="28"/>
-                <w:lang w:val="uk-UA"/>
-              </w:rPr>
-              <w:t>Тестова вибірка оброблених значень (числових представлень т</w:t>
-            </w:r>
-            <w:r>
-              <w:rPr>
-                <w:sz w:val="28"/>
-                <w:szCs w:val="28"/>
-                <w:lang w:val="uk-UA"/>
-              </w:rPr>
-              <w:t>егів</w:t>
-            </w:r>
-            <w:r>
-              <w:rPr>
-                <w:sz w:val="28"/>
-                <w:szCs w:val="28"/>
-                <w:lang w:val="uk-UA"/>
-              </w:rPr>
-              <w:t xml:space="preserve">) та відповідних </w:t>
-            </w:r>
-            <w:r>
-              <w:rPr>
-                <w:sz w:val="28"/>
-                <w:szCs w:val="28"/>
-                <w:lang w:val="uk-UA"/>
-              </w:rPr>
-              <w:t>категорій</w:t>
-            </w:r>
-            <w:r>
-              <w:rPr>
-                <w:sz w:val="28"/>
-                <w:szCs w:val="28"/>
-                <w:lang w:val="uk-UA"/>
-              </w:rPr>
-              <w:t xml:space="preserve"> для них</w:t>
+            <w:tcW w:w="4293" w:type="dxa"/>
+            <w:tcBorders>
+              <w:top w:val="single" w:sz="4" w:space="0" w:color="auto"/>
+              <w:left w:val="single" w:sz="4" w:space="0" w:color="auto"/>
+              <w:bottom w:val="single" w:sz="4" w:space="0" w:color="auto"/>
+              <w:right w:val="single" w:sz="4" w:space="0" w:color="auto"/>
+            </w:tcBorders>
+            <w:hideMark/>
+          </w:tcPr>
+          <w:p>
+            <w:pPr>
+              <w:spacing w:line="360" w:lineRule="auto"/>
+              <w:jc w:val="center"/>
+              <w:rPr>
+                <w:sz w:val="28"/>
+                <w:szCs w:val="28"/>
+                <w:lang w:val="uk-UA"/>
+              </w:rPr>
+            </w:pPr>
+            <w:r>
+              <w:rPr>
+                <w:rFonts w:eastAsia="Calibri"/>
+                <w:sz w:val="28"/>
+                <w:szCs w:val="28"/>
+                <w:lang w:val="uk-UA" w:eastAsia="en-US"/>
+              </w:rPr>
+              <w:t>Схема проведення тесту</w:t>
+            </w:r>
+          </w:p>
+        </w:tc>
+        <w:tc>
+          <w:tcPr>
+            <w:tcW w:w="4332" w:type="dxa"/>
+            <w:tcBorders>
+              <w:top w:val="single" w:sz="4" w:space="0" w:color="auto"/>
+              <w:left w:val="single" w:sz="4" w:space="0" w:color="auto"/>
+              <w:bottom w:val="single" w:sz="4" w:space="0" w:color="auto"/>
+              <w:right w:val="single" w:sz="4" w:space="0" w:color="auto"/>
+            </w:tcBorders>
+            <w:hideMark/>
+          </w:tcPr>
+          <w:p>
+            <w:pPr>
+              <w:spacing w:line="360" w:lineRule="auto"/>
+              <w:jc w:val="center"/>
+              <w:rPr>
+                <w:sz w:val="28"/>
+                <w:szCs w:val="28"/>
+                <w:lang w:val="uk-UA"/>
+              </w:rPr>
+            </w:pPr>
+            <w:r>
+              <w:rPr>
+                <w:rFonts w:eastAsia="Calibri"/>
+                <w:sz w:val="28"/>
+                <w:szCs w:val="28"/>
+                <w:lang w:val="uk-UA" w:eastAsia="en-US"/>
+              </w:rPr>
+              <w:t>Проконтролювати виконання програми для тестування і побачити результат її виконання</w:t>
             </w:r>
           </w:p>
         </w:tc>
@@ -2806,65 +2930,74 @@
       <w:tr>
         <w:tc>
           <w:tcPr>
-            <w:tcW w:w="4295" w:type="dxa"/>
-            <w:tcBorders>
-              <w:top w:val="single" w:sz="4" w:space="0" w:color="auto"/>
-              <w:left w:val="single" w:sz="4" w:space="0" w:color="auto"/>
-              <w:bottom w:val="single" w:sz="4" w:space="0" w:color="auto"/>
-              <w:right w:val="single" w:sz="4" w:space="0" w:color="auto"/>
-            </w:tcBorders>
-            <w:hideMark/>
-          </w:tcPr>
-          <w:p>
-            <w:pPr>
-              <w:spacing w:line="360" w:lineRule="auto"/>
-              <w:jc w:val="center"/>
-              <w:rPr>
-                <w:sz w:val="28"/>
-                <w:szCs w:val="28"/>
-                <w:lang w:val="uk-UA"/>
-              </w:rPr>
-            </w:pPr>
-            <w:r>
-              <w:rPr>
-                <w:rFonts w:eastAsia="Calibri"/>
-                <w:sz w:val="28"/>
-                <w:szCs w:val="28"/>
-                <w:lang w:val="uk-UA" w:eastAsia="en-US"/>
-              </w:rPr>
-              <w:t>Схема проведення тесту</w:t>
-            </w:r>
-          </w:p>
-        </w:tc>
-        <w:tc>
-          <w:tcPr>
-            <w:tcW w:w="4334" w:type="dxa"/>
-            <w:tcBorders>
-              <w:top w:val="single" w:sz="4" w:space="0" w:color="auto"/>
-              <w:left w:val="single" w:sz="4" w:space="0" w:color="auto"/>
-              <w:bottom w:val="single" w:sz="4" w:space="0" w:color="auto"/>
-              <w:right w:val="single" w:sz="4" w:space="0" w:color="auto"/>
-            </w:tcBorders>
-            <w:hideMark/>
-          </w:tcPr>
-          <w:p>
-            <w:pPr>
-              <w:spacing w:line="360" w:lineRule="auto"/>
-              <w:jc w:val="center"/>
-              <w:rPr>
-                <w:sz w:val="28"/>
-                <w:szCs w:val="28"/>
-                <w:lang w:val="uk-UA"/>
-              </w:rPr>
-            </w:pPr>
-            <w:r>
-              <w:rPr>
-                <w:rFonts w:eastAsia="Calibri"/>
-                <w:sz w:val="28"/>
-                <w:szCs w:val="28"/>
-                <w:lang w:val="uk-UA" w:eastAsia="en-US"/>
-              </w:rPr>
-              <w:t>Проконтролювати виконання програми для тестування і побачити результат її виконання</w:t>
+            <w:tcW w:w="4293" w:type="dxa"/>
+            <w:tcBorders>
+              <w:top w:val="single" w:sz="4" w:space="0" w:color="auto"/>
+              <w:left w:val="single" w:sz="4" w:space="0" w:color="auto"/>
+              <w:bottom w:val="single" w:sz="4" w:space="0" w:color="auto"/>
+              <w:right w:val="single" w:sz="4" w:space="0" w:color="auto"/>
+            </w:tcBorders>
+            <w:hideMark/>
+          </w:tcPr>
+          <w:p>
+            <w:pPr>
+              <w:spacing w:line="360" w:lineRule="auto"/>
+              <w:jc w:val="center"/>
+              <w:rPr>
+                <w:sz w:val="28"/>
+                <w:szCs w:val="28"/>
+                <w:lang w:val="uk-UA"/>
+              </w:rPr>
+            </w:pPr>
+            <w:r>
+              <w:rPr>
+                <w:rFonts w:eastAsia="Calibri"/>
+                <w:sz w:val="28"/>
+                <w:szCs w:val="28"/>
+                <w:lang w:val="uk-UA" w:eastAsia="en-US"/>
+              </w:rPr>
+              <w:t>Очікуваний результат</w:t>
+            </w:r>
+          </w:p>
+        </w:tc>
+        <w:tc>
+          <w:tcPr>
+            <w:tcW w:w="4332" w:type="dxa"/>
+            <w:tcBorders>
+              <w:top w:val="single" w:sz="4" w:space="0" w:color="auto"/>
+              <w:left w:val="single" w:sz="4" w:space="0" w:color="auto"/>
+              <w:bottom w:val="single" w:sz="4" w:space="0" w:color="auto"/>
+              <w:right w:val="single" w:sz="4" w:space="0" w:color="auto"/>
+            </w:tcBorders>
+            <w:hideMark/>
+          </w:tcPr>
+          <w:p>
+            <w:pPr>
+              <w:spacing w:line="360" w:lineRule="auto"/>
+              <w:jc w:val="center"/>
+              <w:rPr>
+                <w:sz w:val="28"/>
+                <w:szCs w:val="28"/>
+                <w:lang w:val="uk-UA"/>
+              </w:rPr>
+            </w:pPr>
+            <w:r>
+              <w:rPr>
+                <w:rFonts w:eastAsia="Calibri"/>
+                <w:sz w:val="28"/>
+                <w:szCs w:val="28"/>
+                <w:lang w:val="uk-UA" w:eastAsia="en-US"/>
+              </w:rPr>
+              <w:t xml:space="preserve">Повідомлення про виконання програми і результат метрики </w:t>
+            </w:r>
+            <w:r>
+              <w:rPr>
+                <w:rFonts w:eastAsia="Calibri"/>
+                <w:sz w:val="28"/>
+                <w:szCs w:val="28"/>
+                <w:lang w:val="en-US" w:eastAsia="en-US"/>
+              </w:rPr>
+              <w:t>accuracy</w:t>
             </w:r>
           </w:p>
         </w:tc>
@@ -2872,82 +3005,7 @@
       <w:tr>
         <w:tc>
           <w:tcPr>
-            <w:tcW w:w="4295" w:type="dxa"/>
-            <w:tcBorders>
-              <w:top w:val="single" w:sz="4" w:space="0" w:color="auto"/>
-              <w:left w:val="single" w:sz="4" w:space="0" w:color="auto"/>
-              <w:bottom w:val="single" w:sz="4" w:space="0" w:color="auto"/>
-              <w:right w:val="single" w:sz="4" w:space="0" w:color="auto"/>
-            </w:tcBorders>
-            <w:hideMark/>
-          </w:tcPr>
-          <w:p>
-            <w:pPr>
-              <w:spacing w:line="360" w:lineRule="auto"/>
-              <w:jc w:val="center"/>
-              <w:rPr>
-                <w:sz w:val="28"/>
-                <w:szCs w:val="28"/>
-                <w:lang w:val="uk-UA"/>
-              </w:rPr>
-            </w:pPr>
-            <w:r>
-              <w:rPr>
-                <w:rFonts w:eastAsia="Calibri"/>
-                <w:sz w:val="28"/>
-                <w:szCs w:val="28"/>
-                <w:lang w:val="uk-UA" w:eastAsia="en-US"/>
-              </w:rPr>
-              <w:t>Очікуваний результат</w:t>
-            </w:r>
-          </w:p>
-        </w:tc>
-        <w:tc>
-          <w:tcPr>
-            <w:tcW w:w="4334" w:type="dxa"/>
-            <w:tcBorders>
-              <w:top w:val="single" w:sz="4" w:space="0" w:color="auto"/>
-              <w:left w:val="single" w:sz="4" w:space="0" w:color="auto"/>
-              <w:bottom w:val="single" w:sz="4" w:space="0" w:color="auto"/>
-              <w:right w:val="single" w:sz="4" w:space="0" w:color="auto"/>
-            </w:tcBorders>
-            <w:hideMark/>
-          </w:tcPr>
-          <w:p>
-            <w:pPr>
-              <w:spacing w:line="360" w:lineRule="auto"/>
-              <w:jc w:val="center"/>
-              <w:rPr>
-                <w:sz w:val="28"/>
-                <w:szCs w:val="28"/>
-                <w:lang w:val="uk-UA"/>
-              </w:rPr>
-            </w:pPr>
-            <w:r>
-              <w:rPr>
-                <w:rFonts w:eastAsia="Calibri"/>
-                <w:sz w:val="28"/>
-                <w:szCs w:val="28"/>
-                <w:lang w:val="uk-UA" w:eastAsia="en-US"/>
-              </w:rPr>
-              <w:t xml:space="preserve">Повідомлення про виконання програми і результат метрики </w:t>
-            </w:r>
-            <w:r>
-              <w:rPr>
-                <w:rFonts w:eastAsia="Calibri"/>
-                <w:sz w:val="28"/>
-                <w:szCs w:val="28"/>
-                <w:lang w:val="en-US" w:eastAsia="en-US"/>
-              </w:rPr>
-              <w:t>accuracy</w:t>
-            </w:r>
-          </w:p>
-        </w:tc>
-      </w:tr>
-      <w:tr>
-        <w:tc>
-          <w:tcPr>
-            <w:tcW w:w="4295" w:type="dxa"/>
+            <w:tcW w:w="4293" w:type="dxa"/>
             <w:tcBorders>
               <w:top w:val="single" w:sz="4" w:space="0" w:color="auto"/>
               <w:left w:val="single" w:sz="4" w:space="0" w:color="auto"/>
@@ -2979,7 +3037,7 @@
         </w:tc>
         <w:tc>
           <w:tcPr>
-            <w:tcW w:w="4334" w:type="dxa"/>
+            <w:tcW w:w="4332" w:type="dxa"/>
             <w:tcBorders>
               <w:top w:val="single" w:sz="4" w:space="0" w:color="auto"/>
               <w:left w:val="single" w:sz="4" w:space="0" w:color="auto"/>
@@ -3109,6 +3167,44 @@
 </w:document>
 </file>
 
+<file path=word/endnotes.xml><?xml version="1.0" encoding="utf-8"?>
+<w:endnotes xmlns:wpc="http://schemas.microsoft.com/office/word/2010/wordprocessingCanvas" xmlns:cx="http://schemas.microsoft.com/office/drawing/2014/chartex" xmlns:cx1="http://schemas.microsoft.com/office/drawing/2015/9/8/chartex" xmlns:cx2="http://schemas.microsoft.com/office/drawing/2015/10/21/chartex" xmlns:cx3="http://schemas.microsoft.com/office/drawing/2016/5/9/chartex" xmlns:cx4="http://schemas.microsoft.com/office/drawing/2016/5/10/chartex" xmlns:cx5="http://schemas.microsoft.com/office/drawing/2016/5/11/chartex" xmlns:cx6="http://schemas.microsoft.com/office/drawing/2016/5/12/chartex" xmlns:cx7="http://schemas.microsoft.com/office/drawing/2016/5/13/chartex" xmlns:cx8="http://schemas.microsoft.com/office/drawing/2016/5/14/chartex" xmlns:mc="http://schemas.openxmlformats.org/markup-compatibility/2006" xmlns:aink="http://schemas.microsoft.com/office/drawing/2016/ink" xmlns:am3d="http://schemas.microsoft.com/office/drawing/2017/model3d" xmlns:o="urn:schemas-microsoft-com:office:office" xmlns:oel="http://schemas.microsoft.com/office/2019/extlst" xmlns:r="http://schemas.openxmlformats.org/officeDocument/2006/relationships" xmlns:m="http://schemas.openxmlformats.org/officeDocument/2006/math" xmlns:v="urn:schemas-microsoft-com:vml" xmlns:wp14="http://schemas.microsoft.com/office/word/2010/wordprocessingDrawing" xmlns:wp="http://schemas.openxmlformats.org/drawingml/2006/wordprocessingDrawing" xmlns:w10="urn:schemas-microsoft-com:office:word" xmlns:w="http://schemas.openxmlformats.org/wordprocessingml/2006/main" xmlns:w14="http://schemas.microsoft.com/office/word/2010/wordml" xmlns:w15="http://schemas.microsoft.com/office/word/2012/wordml" xmlns:w16cex="http://schemas.microsoft.com/office/word/2018/wordml/cex" xmlns:w16cid="http://schemas.microsoft.com/office/word/2016/wordml/cid" xmlns:w16="http://schemas.microsoft.com/office/word/2018/wordml" xmlns:w16sdtdh="http://schemas.microsoft.com/office/word/2020/wordml/sdtdatahash" xmlns:w16se="http://schemas.microsoft.com/office/word/2015/wordml/symex" xmlns:wpg="http://schemas.microsoft.com/office/word/2010/wordprocessingGroup" xmlns:wpi="http://schemas.microsoft.com/office/word/2010/wordprocessingInk" xmlns:wne="http://schemas.microsoft.com/office/word/2006/wordml" xmlns:wps="http://schemas.microsoft.com/office/word/2010/wordprocessingShape" mc:Ignorable="w14 w15 w16se w16cid w16 w16cex w16sdtdh wp14">
+  <w:endnote w:type="separator" w:id="-1">
+    <w:p>
+      <w:r>
+        <w:separator/>
+      </w:r>
+    </w:p>
+  </w:endnote>
+  <w:endnote w:type="continuationSeparator" w:id="0">
+    <w:p>
+      <w:r>
+        <w:continuationSeparator/>
+      </w:r>
+    </w:p>
+  </w:endnote>
+</w:endnotes>
+</file>
+
+<file path=word/footnotes.xml><?xml version="1.0" encoding="utf-8"?>
+<w:footnotes xmlns:wpc="http://schemas.microsoft.com/office/word/2010/wordprocessingCanvas" xmlns:cx="http://schemas.microsoft.com/office/drawing/2014/chartex" xmlns:cx1="http://schemas.microsoft.com/office/drawing/2015/9/8/chartex" xmlns:cx2="http://schemas.microsoft.com/office/drawing/2015/10/21/chartex" xmlns:cx3="http://schemas.microsoft.com/office/drawing/2016/5/9/chartex" xmlns:cx4="http://schemas.microsoft.com/office/drawing/2016/5/10/chartex" xmlns:cx5="http://schemas.microsoft.com/office/drawing/2016/5/11/chartex" xmlns:cx6="http://schemas.microsoft.com/office/drawing/2016/5/12/chartex" xmlns:cx7="http://schemas.microsoft.com/office/drawing/2016/5/13/chartex" xmlns:cx8="http://schemas.microsoft.com/office/drawing/2016/5/14/chartex" xmlns:mc="http://schemas.openxmlformats.org/markup-compatibility/2006" xmlns:aink="http://schemas.microsoft.com/office/drawing/2016/ink" xmlns:am3d="http://schemas.microsoft.com/office/drawing/2017/model3d" xmlns:o="urn:schemas-microsoft-com:office:office" xmlns:oel="http://schemas.microsoft.com/office/2019/extlst" xmlns:r="http://schemas.openxmlformats.org/officeDocument/2006/relationships" xmlns:m="http://schemas.openxmlformats.org/officeDocument/2006/math" xmlns:v="urn:schemas-microsoft-com:vml" xmlns:wp14="http://schemas.microsoft.com/office/word/2010/wordprocessingDrawing" xmlns:wp="http://schemas.openxmlformats.org/drawingml/2006/wordprocessingDrawing" xmlns:w10="urn:schemas-microsoft-com:office:word" xmlns:w="http://schemas.openxmlformats.org/wordprocessingml/2006/main" xmlns:w14="http://schemas.microsoft.com/office/word/2010/wordml" xmlns:w15="http://schemas.microsoft.com/office/word/2012/wordml" xmlns:w16cex="http://schemas.microsoft.com/office/word/2018/wordml/cex" xmlns:w16cid="http://schemas.microsoft.com/office/word/2016/wordml/cid" xmlns:w16="http://schemas.microsoft.com/office/word/2018/wordml" xmlns:w16sdtdh="http://schemas.microsoft.com/office/word/2020/wordml/sdtdatahash" xmlns:w16se="http://schemas.microsoft.com/office/word/2015/wordml/symex" xmlns:wpg="http://schemas.microsoft.com/office/word/2010/wordprocessingGroup" xmlns:wpi="http://schemas.microsoft.com/office/word/2010/wordprocessingInk" xmlns:wne="http://schemas.microsoft.com/office/word/2006/wordml" xmlns:wps="http://schemas.microsoft.com/office/word/2010/wordprocessingShape" mc:Ignorable="w14 w15 w16se w16cid w16 w16cex w16sdtdh wp14">
+  <w:footnote w:type="separator" w:id="-1">
+    <w:p>
+      <w:r>
+        <w:separator/>
+      </w:r>
+    </w:p>
+  </w:footnote>
+  <w:footnote w:type="continuationSeparator" w:id="0">
+    <w:p>
+      <w:r>
+        <w:continuationSeparator/>
+      </w:r>
+    </w:p>
+  </w:footnote>
+</w:footnotes>
+</file>
+
 <file path=word/styles.xml><?xml version="1.0" encoding="utf-8"?>
 <w:styles xmlns:mc="http://schemas.openxmlformats.org/markup-compatibility/2006" xmlns:r="http://schemas.openxmlformats.org/officeDocument/2006/relationships" xmlns:w="http://schemas.openxmlformats.org/wordprocessingml/2006/main" xmlns:w14="http://schemas.microsoft.com/office/word/2010/wordml" xmlns:w15="http://schemas.microsoft.com/office/word/2012/wordml" xmlns:w16cex="http://schemas.microsoft.com/office/word/2018/wordml/cex" xmlns:w16cid="http://schemas.microsoft.com/office/word/2016/wordml/cid" xmlns:w16="http://schemas.microsoft.com/office/word/2018/wordml" xmlns:w16sdtdh="http://schemas.microsoft.com/office/word/2020/wordml/sdtdatahash" xmlns:w16se="http://schemas.microsoft.com/office/word/2015/wordml/symex" mc:Ignorable="w14 w15 w16se w16cid w16 w16cex w16sdtdh">
   <w:docDefaults>
@@ -3117,7 +3213,7 @@
         <w:rFonts w:asciiTheme="minorHAnsi" w:eastAsiaTheme="minorHAnsi" w:hAnsiTheme="minorHAnsi" w:cstheme="minorBidi"/>
         <w:sz w:val="22"/>
         <w:szCs w:val="22"/>
-        <w:lang w:eastAsia="en-US" w:bidi="ar-SA"/>
+        <w:lang w:val="en-UA" w:eastAsia="en-US" w:bidi="ar-SA"/>
       </w:rPr>
     </w:rPrDefault>
     <w:pPrDefault>
@@ -3645,6 +3741,60 @@
       </w:tblBorders>
     </w:tblPr>
   </w:style>
+  <w:style w:type="paragraph" w:styleId="Header">
+    <w:name w:val="header"/>
+    <w:basedOn w:val="Normal"/>
+    <w:link w:val="HeaderChar"/>
+    <w:uiPriority w:val="99"/>
+    <w:unhideWhenUsed/>
+    <w:rsid w:val="00C72F33"/>
+    <w:pPr>
+      <w:tabs>
+        <w:tab w:val="center" w:pos="4513"/>
+        <w:tab w:val="right" w:pos="9026"/>
+      </w:tabs>
+    </w:pPr>
+  </w:style>
+  <w:style w:type="character" w:customStyle="1" w:styleId="HeaderChar">
+    <w:name w:val="Header Char"/>
+    <w:basedOn w:val="DefaultParagraphFont"/>
+    <w:link w:val="Header"/>
+    <w:uiPriority w:val="99"/>
+    <w:rsid w:val="00C72F33"/>
+    <w:rPr>
+      <w:rFonts w:ascii="Times New Roman" w:eastAsia="Times New Roman" w:hAnsi="Times New Roman" w:cs="Times New Roman"/>
+      <w:sz w:val="20"/>
+      <w:szCs w:val="20"/>
+      <w:lang w:val="ru-RU" w:eastAsia="ru-RU"/>
+    </w:rPr>
+  </w:style>
+  <w:style w:type="paragraph" w:styleId="Footer">
+    <w:name w:val="footer"/>
+    <w:basedOn w:val="Normal"/>
+    <w:link w:val="FooterChar"/>
+    <w:uiPriority w:val="99"/>
+    <w:unhideWhenUsed/>
+    <w:rsid w:val="00C72F33"/>
+    <w:pPr>
+      <w:tabs>
+        <w:tab w:val="center" w:pos="4513"/>
+        <w:tab w:val="right" w:pos="9026"/>
+      </w:tabs>
+    </w:pPr>
+  </w:style>
+  <w:style w:type="character" w:customStyle="1" w:styleId="FooterChar">
+    <w:name w:val="Footer Char"/>
+    <w:basedOn w:val="DefaultParagraphFont"/>
+    <w:link w:val="Footer"/>
+    <w:uiPriority w:val="99"/>
+    <w:rsid w:val="00C72F33"/>
+    <w:rPr>
+      <w:rFonts w:ascii="Times New Roman" w:eastAsia="Times New Roman" w:hAnsi="Times New Roman" w:cs="Times New Roman"/>
+      <w:sz w:val="20"/>
+      <w:szCs w:val="20"/>
+      <w:lang w:val="ru-RU" w:eastAsia="ru-RU"/>
+    </w:rPr>
+  </w:style>
 </w:styles>
 </file>
 

</xml_diff>